<commit_message>
made changes in the resume
</commit_message>
<xml_diff>
--- a/resume/Gurpreet Singh.docx
+++ b/resume/Gurpreet Singh.docx
@@ -95,6 +95,7 @@
           <w:u w:val="single"/>
         </w:rPr>
       </w:pPr>
+      <w:proofErr w:type="gramStart"/>
       <w:r>
         <w:rPr>
           <w:rFonts w:ascii="Tahoma" w:eastAsia="Times New Roman" w:hAnsi="Tahoma" w:cs="Tahoma"/>
@@ -103,7 +104,18 @@
           <w:sz w:val="20"/>
           <w:szCs w:val="20"/>
         </w:rPr>
-        <w:t xml:space="preserve">Mobile : </w:t>
+        <w:t>Mobile :</w:t>
+      </w:r>
+      <w:proofErr w:type="gramEnd"/>
+      <w:r>
+        <w:rPr>
+          <w:rFonts w:ascii="Tahoma" w:eastAsia="Times New Roman" w:hAnsi="Tahoma" w:cs="Tahoma"/>
+          <w:b/>
+          <w:bCs/>
+          <w:sz w:val="20"/>
+          <w:szCs w:val="20"/>
+        </w:rPr>
+        <w:t xml:space="preserve"> </w:t>
       </w:r>
       <w:r>
         <w:rPr>
@@ -331,7 +343,31 @@
           <w:sz w:val="20"/>
           <w:szCs w:val="20"/>
         </w:rPr>
-        <w:t xml:space="preserve">A BSc.IT (Honors) graduate from Andhra University with 8.7 years of experience in IT diversified in Development, process improvements, operations support and driving success in </w:t>
+        <w:t>Technology professional with</w:t>
+      </w:r>
+      <w:r>
+        <w:rPr>
+          <w:rFonts w:ascii="Tahoma" w:hAnsi="Tahoma" w:cs="Tahoma"/>
+          <w:sz w:val="20"/>
+          <w:szCs w:val="20"/>
+        </w:rPr>
+        <w:t xml:space="preserve"> 8.7 years of experience in </w:t>
+      </w:r>
+      <w:r>
+        <w:rPr>
+          <w:rFonts w:ascii="Tahoma" w:hAnsi="Tahoma" w:cs="Tahoma"/>
+          <w:sz w:val="20"/>
+          <w:szCs w:val="20"/>
+        </w:rPr>
+        <w:t>Technology,</w:t>
+      </w:r>
+      <w:r>
+        <w:rPr>
+          <w:rFonts w:ascii="Tahoma" w:hAnsi="Tahoma" w:cs="Tahoma"/>
+          <w:sz w:val="20"/>
+          <w:szCs w:val="20"/>
+        </w:rPr>
+        <w:t xml:space="preserve"> diversified in Development, process improvements, operations support and driving success in </w:t>
       </w:r>
       <w:r>
         <w:rPr>
@@ -565,10 +601,8 @@
           <w:sz w:val="20"/>
           <w:szCs w:val="20"/>
         </w:rPr>
-        <w:t>Estimate</w:t>
-      </w:r>
-      <w:bookmarkStart w:id="0" w:name="_GoBack"/>
-      <w:bookmarkEnd w:id="0"/>
+        <w:t>Describe</w:t>
+      </w:r>
       <w:r>
         <w:rPr>
           <w:rFonts w:ascii="Tahoma" w:hAnsi="Tahoma" w:cs="Tahoma"/>
@@ -595,50 +629,30 @@
         <w:jc w:val="both"/>
         <w:rPr>
           <w:rFonts w:ascii="Tahoma" w:hAnsi="Tahoma" w:cs="Tahoma"/>
+          <w:sz w:val="20"/>
+          <w:szCs w:val="20"/>
+        </w:rPr>
+      </w:pPr>
+      <w:r>
+        <w:rPr>
+          <w:rFonts w:ascii="Tahoma" w:hAnsi="Tahoma" w:cs="Tahoma"/>
+          <w:sz w:val="20"/>
+          <w:szCs w:val="20"/>
+        </w:rPr>
+        <w:t xml:space="preserve">Help businesses in </w:t>
+      </w:r>
+      <w:bookmarkStart w:id="0" w:name="_GoBack"/>
+      <w:r>
+        <w:rPr>
+          <w:rFonts w:ascii="Tahoma" w:hAnsi="Tahoma" w:cs="Tahoma"/>
           <w:b/>
           <w:bCs/>
           <w:sz w:val="20"/>
           <w:szCs w:val="20"/>
         </w:rPr>
-      </w:pPr>
-      <w:r>
-        <w:rPr>
-          <w:rFonts w:ascii="Tahoma" w:hAnsi="Tahoma" w:cs="Tahoma"/>
-          <w:b/>
-          <w:bCs/>
-          <w:sz w:val="20"/>
-          <w:szCs w:val="20"/>
-        </w:rPr>
-        <w:t>Calculate the risk in third-party frameworks/platforms</w:t>
-      </w:r>
-    </w:p>
-    <w:p>
-      <w:pPr>
-        <w:numPr>
-          <w:ilvl w:val="0"/>
-          <w:numId w:val="1"/>
-        </w:numPr>
-        <w:tabs>
-          <w:tab w:val="num" w:pos="360"/>
-        </w:tabs>
-        <w:suppressAutoHyphens/>
-        <w:spacing w:after="0" w:line="240" w:lineRule="auto"/>
-        <w:ind w:left="360"/>
-        <w:jc w:val="both"/>
-        <w:rPr>
-          <w:rFonts w:ascii="Tahoma" w:hAnsi="Tahoma" w:cs="Tahoma"/>
-          <w:sz w:val="20"/>
-          <w:szCs w:val="20"/>
-        </w:rPr>
-      </w:pPr>
-      <w:r>
-        <w:rPr>
-          <w:rFonts w:ascii="Tahoma" w:hAnsi="Tahoma" w:cs="Tahoma"/>
-          <w:sz w:val="20"/>
-          <w:szCs w:val="20"/>
-        </w:rPr>
-        <w:t>Help businesses in finding a solution to a business problem</w:t>
-      </w:r>
+        <w:t>finding a solution to a business problem</w:t>
+      </w:r>
+      <w:bookmarkEnd w:id="0"/>
       <w:r>
         <w:rPr>
           <w:rFonts w:ascii="Tahoma" w:hAnsi="Tahoma" w:cs="Tahoma"/>
@@ -846,7 +860,25 @@
           <w:sz w:val="20"/>
           <w:szCs w:val="20"/>
         </w:rPr>
-        <w:t>Well Versed with System design/Architecture, Design Patterns and Principles.</w:t>
+        <w:t xml:space="preserve">Well Versed with </w:t>
+      </w:r>
+      <w:r>
+        <w:rPr>
+          <w:rFonts w:ascii="Tahoma" w:hAnsi="Tahoma" w:cs="Tahoma"/>
+          <w:b/>
+          <w:sz w:val="20"/>
+          <w:szCs w:val="20"/>
+        </w:rPr>
+        <w:t>System design/Architecture, Design Patterns and Principles</w:t>
+      </w:r>
+      <w:r>
+        <w:rPr>
+          <w:rFonts w:ascii="Tahoma" w:hAnsi="Tahoma" w:cs="Tahoma"/>
+          <w:bCs/>
+          <w:sz w:val="20"/>
+          <w:szCs w:val="20"/>
+        </w:rPr>
+        <w:t>.</w:t>
       </w:r>
     </w:p>
     <w:p>
@@ -1713,7 +1745,7 @@
                 <w:sz w:val="20"/>
                 <w:szCs w:val="20"/>
               </w:rPr>
-              <w:t>OOAD, SOLID, API Composition, Event Sourcing, Two-phase Commits &amp; Saga, Pipe and Filter, Circuit-Breaker, Bulk-Head for Resiliency, Eventual Consistency using Messaging, Layered Architecture Patterns, SOA, Microservice Architecture Drivers, Dockerization &amp; Containerization Architectures.</w:t>
+              <w:t>OOAD, SOLID, API Composition, Event Sourcing, Pipe and Filter, Eventual Consistency using Messaging, Layered Architecture Patterns, SOA, Microservice Architecture Drivers, Dockerization &amp; Containerization Architectures.</w:t>
             </w:r>
           </w:p>
         </w:tc>
@@ -1918,7 +1950,7 @@
                 <w:sz w:val="20"/>
                 <w:szCs w:val="20"/>
               </w:rPr>
-              <w:t>Technologies</w:t>
+              <w:t>Scripting Languages</w:t>
             </w:r>
           </w:p>
         </w:tc>
@@ -1953,7 +1985,25 @@
                 <w:sz w:val="20"/>
                 <w:szCs w:val="20"/>
               </w:rPr>
-              <w:t>Google Maps</w:t>
+              <w:t>JavaScript, Html, CSS,</w:t>
+            </w:r>
+            <w:r>
+              <w:rPr>
+                <w:rFonts w:ascii="Tahoma" w:hAnsi="Tahoma" w:cs="Tahoma"/>
+                <w:color w:val="000000"/>
+                <w:sz w:val="20"/>
+                <w:szCs w:val="20"/>
+              </w:rPr>
+              <w:t xml:space="preserve"> </w:t>
+            </w:r>
+            <w:r>
+              <w:rPr>
+                <w:rFonts w:ascii="Tahoma" w:hAnsi="Tahoma" w:cs="Tahoma"/>
+                <w:color w:val="000000"/>
+                <w:sz w:val="20"/>
+                <w:szCs w:val="20"/>
+              </w:rPr>
+              <w:t>jQuery, Python</w:t>
             </w:r>
           </w:p>
         </w:tc>
@@ -1993,7 +2043,7 @@
                 <w:sz w:val="20"/>
                 <w:szCs w:val="20"/>
               </w:rPr>
-              <w:t>Scripting Languages</w:t>
+              <w:t>CRM’s</w:t>
             </w:r>
           </w:p>
         </w:tc>
@@ -2028,34 +2078,7 @@
                 <w:sz w:val="20"/>
                 <w:szCs w:val="20"/>
               </w:rPr>
-              <w:t>JavaScript, Html, CSS,</w:t>
-            </w:r>
-            <w:r>
-              <w:rPr>
-                <w:rFonts w:ascii="Tahoma" w:hAnsi="Tahoma" w:cs="Tahoma"/>
-                <w:color w:val="000000"/>
-                <w:sz w:val="20"/>
-                <w:szCs w:val="20"/>
-              </w:rPr>
-              <w:t xml:space="preserve"> </w:t>
-            </w:r>
-            <w:r>
-              <w:rPr>
-                <w:rFonts w:ascii="Tahoma" w:hAnsi="Tahoma" w:cs="Tahoma"/>
-                <w:color w:val="000000"/>
-                <w:sz w:val="20"/>
-                <w:szCs w:val="20"/>
-              </w:rPr>
-              <w:t>jQuery</w:t>
-            </w:r>
-            <w:r>
-              <w:rPr>
-                <w:rFonts w:ascii="Tahoma" w:hAnsi="Tahoma" w:cs="Tahoma"/>
-                <w:color w:val="000000"/>
-                <w:sz w:val="20"/>
-                <w:szCs w:val="20"/>
-              </w:rPr>
-              <w:t>, Python</w:t>
+              <w:t>Oracle Service Cloud</w:t>
             </w:r>
           </w:p>
         </w:tc>
@@ -2095,7 +2118,7 @@
                 <w:sz w:val="20"/>
                 <w:szCs w:val="20"/>
               </w:rPr>
-              <w:t>CRM’s</w:t>
+              <w:t>IDE</w:t>
             </w:r>
           </w:p>
         </w:tc>
@@ -2130,7 +2153,7 @@
                 <w:sz w:val="20"/>
                 <w:szCs w:val="20"/>
               </w:rPr>
-              <w:t>Oracle Service Cloud</w:t>
+              <w:t>Visual Studio, Visual Code</w:t>
             </w:r>
           </w:p>
         </w:tc>
@@ -2170,7 +2193,7 @@
                 <w:sz w:val="20"/>
                 <w:szCs w:val="20"/>
               </w:rPr>
-              <w:t>IDE</w:t>
+              <w:t>Monitoring Tools</w:t>
             </w:r>
           </w:p>
         </w:tc>
@@ -2205,25 +2228,7 @@
                 <w:sz w:val="20"/>
                 <w:szCs w:val="20"/>
               </w:rPr>
-              <w:t xml:space="preserve">Visual </w:t>
-            </w:r>
-            <w:r>
-              <w:rPr>
-                <w:rFonts w:ascii="Tahoma" w:hAnsi="Tahoma" w:cs="Tahoma"/>
-                <w:color w:val="000000"/>
-                <w:sz w:val="20"/>
-                <w:szCs w:val="20"/>
-              </w:rPr>
-              <w:t>Studio, Visual</w:t>
-            </w:r>
-            <w:r>
-              <w:rPr>
-                <w:rFonts w:ascii="Tahoma" w:hAnsi="Tahoma" w:cs="Tahoma"/>
-                <w:color w:val="000000"/>
-                <w:sz w:val="20"/>
-                <w:szCs w:val="20"/>
-              </w:rPr>
-              <w:t xml:space="preserve"> Code</w:t>
+              <w:t>Grafana</w:t>
             </w:r>
           </w:p>
         </w:tc>
@@ -2263,7 +2268,7 @@
                 <w:sz w:val="20"/>
                 <w:szCs w:val="20"/>
               </w:rPr>
-              <w:t>Monitoring Tools</w:t>
+              <w:t xml:space="preserve">Messaging Tools </w:t>
             </w:r>
           </w:p>
         </w:tc>
@@ -2298,7 +2303,16 @@
                 <w:sz w:val="20"/>
                 <w:szCs w:val="20"/>
               </w:rPr>
-              <w:t>Grafana</w:t>
+              <w:t>RabbitMQ</w:t>
+            </w:r>
+            <w:r>
+              <w:rPr>
+                <w:rFonts w:ascii="Tahoma" w:hAnsi="Tahoma" w:cs="Tahoma"/>
+                <w:color w:val="000000"/>
+                <w:sz w:val="20"/>
+                <w:szCs w:val="20"/>
+              </w:rPr>
+              <w:t>, Kafka, Redis</w:t>
             </w:r>
           </w:p>
         </w:tc>
@@ -2337,7 +2351,7 @@
                 <w:sz w:val="20"/>
                 <w:szCs w:val="20"/>
               </w:rPr>
-              <w:t xml:space="preserve">Messaging Tools </w:t>
+              <w:t>Analytics Tools</w:t>
             </w:r>
           </w:p>
         </w:tc>
@@ -2371,34 +2385,16 @@
                 <w:sz w:val="20"/>
                 <w:szCs w:val="20"/>
               </w:rPr>
-              <w:t>RabbitMQ</w:t>
-            </w:r>
-            <w:r>
-              <w:rPr>
-                <w:rFonts w:ascii="Tahoma" w:hAnsi="Tahoma" w:cs="Tahoma"/>
-                <w:color w:val="000000"/>
-                <w:sz w:val="20"/>
-                <w:szCs w:val="20"/>
-              </w:rPr>
-              <w:t xml:space="preserve">, ActiveMQ, </w:t>
-            </w:r>
-            <w:r>
-              <w:rPr>
-                <w:rFonts w:ascii="Tahoma" w:hAnsi="Tahoma" w:cs="Tahoma"/>
-                <w:color w:val="000000"/>
-                <w:sz w:val="20"/>
-                <w:szCs w:val="20"/>
-              </w:rPr>
-              <w:t>Kafka</w:t>
-            </w:r>
-            <w:r>
-              <w:rPr>
-                <w:rFonts w:ascii="Tahoma" w:hAnsi="Tahoma" w:cs="Tahoma"/>
-                <w:color w:val="000000"/>
-                <w:sz w:val="20"/>
-                <w:szCs w:val="20"/>
-              </w:rPr>
-              <w:t>, Redis</w:t>
+              <w:t>Oracle RightNow Analytics</w:t>
+            </w:r>
+            <w:r>
+              <w:rPr>
+                <w:rFonts w:ascii="Tahoma" w:hAnsi="Tahoma" w:cs="Tahoma"/>
+                <w:color w:val="000000"/>
+                <w:sz w:val="20"/>
+                <w:szCs w:val="20"/>
+              </w:rPr>
+              <w:t>, Power BI</w:t>
             </w:r>
           </w:p>
         </w:tc>
@@ -2438,8 +2434,7 @@
                 <w:sz w:val="20"/>
                 <w:szCs w:val="20"/>
               </w:rPr>
-              <w:lastRenderedPageBreak/>
-              <w:t>Analytics Tools</w:t>
+              <w:t>Logging Tools</w:t>
             </w:r>
           </w:p>
         </w:tc>
@@ -2474,16 +2469,7 @@
                 <w:sz w:val="20"/>
                 <w:szCs w:val="20"/>
               </w:rPr>
-              <w:t>Google Analytics, Oracle RightNow Analytics</w:t>
-            </w:r>
-            <w:r>
-              <w:rPr>
-                <w:rFonts w:ascii="Tahoma" w:hAnsi="Tahoma" w:cs="Tahoma"/>
-                <w:color w:val="000000"/>
-                <w:sz w:val="20"/>
-                <w:szCs w:val="20"/>
-              </w:rPr>
-              <w:t>, Power BI</w:t>
+              <w:t>ELK, NLog</w:t>
             </w:r>
           </w:p>
         </w:tc>
@@ -2496,7 +2482,7 @@
           <w:tcPr>
             <w:tcW w:w="2875" w:type="dxa"/>
             <w:tcBorders>
-              <w:top w:val="nil"/>
+              <w:top w:val="single" w:sz="4" w:space="0" w:color="auto"/>
               <w:left w:val="single" w:sz="4" w:space="0" w:color="auto"/>
               <w:bottom w:val="single" w:sz="4" w:space="0" w:color="auto"/>
               <w:right w:val="single" w:sz="4" w:space="0" w:color="auto"/>
@@ -2522,7 +2508,8 @@
                 <w:sz w:val="20"/>
                 <w:szCs w:val="20"/>
               </w:rPr>
-              <w:t>Logging Tools</w:t>
+              <w:lastRenderedPageBreak/>
+              <w:t>Bug Tracker</w:t>
             </w:r>
           </w:p>
         </w:tc>
@@ -2530,7 +2517,7 @@
           <w:tcPr>
             <w:tcW w:w="8527" w:type="dxa"/>
             <w:tcBorders>
-              <w:top w:val="nil"/>
+              <w:top w:val="single" w:sz="4" w:space="0" w:color="auto"/>
               <w:left w:val="nil"/>
               <w:bottom w:val="single" w:sz="4" w:space="0" w:color="auto"/>
               <w:right w:val="single" w:sz="4" w:space="0" w:color="auto"/>
@@ -2556,7 +2543,7 @@
                 <w:sz w:val="20"/>
                 <w:szCs w:val="20"/>
               </w:rPr>
-              <w:t>ELK, NLog</w:t>
+              <w:t>Jira</w:t>
             </w:r>
           </w:p>
         </w:tc>
@@ -2596,7 +2583,7 @@
                 <w:sz w:val="20"/>
                 <w:szCs w:val="20"/>
               </w:rPr>
-              <w:t>Bug Tracker</w:t>
+              <w:t xml:space="preserve">Project Management </w:t>
             </w:r>
           </w:p>
         </w:tc>
@@ -2670,7 +2657,7 @@
                 <w:sz w:val="20"/>
                 <w:szCs w:val="20"/>
               </w:rPr>
-              <w:t xml:space="preserve">Project Management </w:t>
+              <w:t>Automation</w:t>
             </w:r>
           </w:p>
         </w:tc>
@@ -2699,12 +2686,12 @@
             </w:pPr>
             <w:r>
               <w:rPr>
-                <w:rFonts w:ascii="Tahoma" w:hAnsi="Tahoma" w:cs="Tahoma"/>
-                <w:color w:val="000000"/>
-                <w:sz w:val="20"/>
-                <w:szCs w:val="20"/>
-              </w:rPr>
-              <w:t>Jira</w:t>
+                <w:rFonts w:ascii="Tahoma" w:eastAsia="Symbol" w:hAnsi="Tahoma" w:cs="Tahoma"/>
+                <w:color w:val="000000"/>
+                <w:sz w:val="20"/>
+                <w:szCs w:val="20"/>
+              </w:rPr>
+              <w:t>DevOps, CICD, Jenkins &amp; AWS CICD Pipeline, Docker, Kubernetes</w:t>
             </w:r>
           </w:p>
         </w:tc>
@@ -2743,7 +2730,7 @@
                 <w:sz w:val="20"/>
                 <w:szCs w:val="20"/>
               </w:rPr>
-              <w:t>Automation</w:t>
+              <w:t>Cloud</w:t>
             </w:r>
           </w:p>
         </w:tc>
@@ -2771,12 +2758,12 @@
             </w:pPr>
             <w:r>
               <w:rPr>
-                <w:rFonts w:ascii="Tahoma" w:eastAsia="Symbol" w:hAnsi="Tahoma" w:cs="Tahoma"/>
-                <w:color w:val="000000"/>
-                <w:sz w:val="20"/>
-                <w:szCs w:val="20"/>
-              </w:rPr>
-              <w:t>DevOps, CICD, Jenkins &amp; AWS CICD Pipeline, Docker, Kubernetes</w:t>
+                <w:rFonts w:ascii="Tahoma" w:hAnsi="Tahoma" w:cs="Tahoma"/>
+                <w:color w:val="000000"/>
+                <w:sz w:val="20"/>
+                <w:szCs w:val="20"/>
+              </w:rPr>
+              <w:t>AWS, Azure</w:t>
             </w:r>
           </w:p>
         </w:tc>
@@ -2815,7 +2802,7 @@
                 <w:sz w:val="20"/>
                 <w:szCs w:val="20"/>
               </w:rPr>
-              <w:t>Cloud</w:t>
+              <w:t>Mobile</w:t>
             </w:r>
           </w:p>
         </w:tc>
@@ -2849,7 +2836,7 @@
                 <w:sz w:val="20"/>
                 <w:szCs w:val="20"/>
               </w:rPr>
-              <w:t>AWS, Azure</w:t>
+              <w:t>Xamarin</w:t>
             </w:r>
           </w:p>
         </w:tc>
@@ -2881,15 +2868,6 @@
                 <w:szCs w:val="20"/>
               </w:rPr>
             </w:pPr>
-            <w:r>
-              <w:rPr>
-                <w:rFonts w:ascii="Tahoma" w:eastAsia="Symbol" w:hAnsi="Tahoma" w:cs="Tahoma"/>
-                <w:color w:val="000000"/>
-                <w:sz w:val="20"/>
-                <w:szCs w:val="20"/>
-              </w:rPr>
-              <w:t>Mobile</w:t>
-            </w:r>
           </w:p>
         </w:tc>
         <w:tc>
@@ -2915,15 +2893,6 @@
                 <w:szCs w:val="20"/>
               </w:rPr>
             </w:pPr>
-            <w:r>
-              <w:rPr>
-                <w:rFonts w:ascii="Tahoma" w:hAnsi="Tahoma" w:cs="Tahoma"/>
-                <w:color w:val="000000"/>
-                <w:sz w:val="20"/>
-                <w:szCs w:val="20"/>
-              </w:rPr>
-              <w:t>Xamarin</w:t>
-            </w:r>
           </w:p>
         </w:tc>
       </w:tr>
@@ -2967,463 +2936,1229 @@
           <w:sz w:val="20"/>
           <w:szCs w:val="20"/>
         </w:rPr>
-        <w:t>Current Role</w:t>
+        <w:t>PROFESSIONAL EXPERIENCE</w:t>
       </w:r>
     </w:p>
     <w:tbl>
       <w:tblPr>
-        <w:tblStyle w:val="ColorfulList-Accent6"/>
-        <w:tblW w:w="11695" w:type="dxa"/>
+        <w:tblW w:w="11757" w:type="dxa"/>
+        <w:tblInd w:w="-5" w:type="dxa"/>
         <w:tblLook w:val="04A0" w:firstRow="1" w:lastRow="0" w:firstColumn="1" w:lastColumn="0" w:noHBand="0" w:noVBand="1"/>
       </w:tblPr>
       <w:tblGrid>
-        <w:gridCol w:w="11695"/>
+        <w:gridCol w:w="3060"/>
+        <w:gridCol w:w="1371"/>
+        <w:gridCol w:w="3759"/>
+        <w:gridCol w:w="667"/>
+        <w:gridCol w:w="2900"/>
       </w:tblGrid>
       <w:tr>
         <w:trPr>
-          <w:cnfStyle w:val="100000000000" w:firstRow="1" w:lastRow="0" w:firstColumn="0" w:lastColumn="0" w:oddVBand="0" w:evenVBand="0" w:oddHBand="0" w:evenHBand="0" w:firstRowFirstColumn="0" w:firstRowLastColumn="0" w:lastRowFirstColumn="0" w:lastRowLastColumn="0"/>
-          <w:trHeight w:val="296"/>
+          <w:trHeight w:val="274"/>
         </w:trPr>
         <w:tc>
           <w:tcPr>
-            <w:cnfStyle w:val="001000000000" w:firstRow="0" w:lastRow="0" w:firstColumn="1" w:lastColumn="0" w:oddVBand="0" w:evenVBand="0" w:oddHBand="0" w:evenHBand="0" w:firstRowFirstColumn="0" w:firstRowLastColumn="0" w:lastRowFirstColumn="0" w:lastRowLastColumn="0"/>
-            <w:tcW w:w="11695" w:type="dxa"/>
-            <w:tcBorders>
-              <w:top w:val="single" w:sz="4" w:space="0" w:color="4472C4" w:themeColor="accent1"/>
-              <w:left w:val="single" w:sz="4" w:space="0" w:color="4472C4" w:themeColor="accent1"/>
-              <w:bottom w:val="single" w:sz="2" w:space="0" w:color="auto"/>
-              <w:right w:val="single" w:sz="4" w:space="0" w:color="4472C4" w:themeColor="accent1"/>
+            <w:tcW w:w="3060" w:type="dxa"/>
+            <w:tcBorders>
+              <w:top w:val="single" w:sz="4" w:space="0" w:color="auto"/>
+              <w:left w:val="single" w:sz="4" w:space="0" w:color="auto"/>
+              <w:bottom w:val="single" w:sz="4" w:space="0" w:color="auto"/>
+              <w:right w:val="single" w:sz="4" w:space="0" w:color="auto"/>
             </w:tcBorders>
             <w:shd w:val="clear" w:color="auto" w:fill="E7E6E6" w:themeFill="background2"/>
-          </w:tcPr>
-          <w:p>
-            <w:pPr>
-              <w:spacing w:before="40" w:after="40"/>
-              <w:ind w:right="180"/>
+            <w:vAlign w:val="center"/>
+          </w:tcPr>
+          <w:p>
+            <w:pPr>
+              <w:spacing w:after="0"/>
               <w:jc w:val="center"/>
               <w:rPr>
                 <w:rFonts w:ascii="Tahoma" w:hAnsi="Tahoma" w:cs="Tahoma"/>
-                <w:color w:val="auto"/>
-                <w:spacing w:val="10"/>
-                <w:kern w:val="1"/>
-                <w:sz w:val="20"/>
-                <w:szCs w:val="20"/>
-                <w:lang w:val="en-GB" w:eastAsia="ar-SA"/>
-              </w:rPr>
-            </w:pPr>
-            <w:bookmarkStart w:id="1" w:name="_Hlk30635155"/>
-            <w:r>
-              <w:rPr>
-                <w:rFonts w:ascii="Tahoma" w:hAnsi="Tahoma" w:cs="Tahoma"/>
-                <w:color w:val="auto"/>
-                <w:spacing w:val="10"/>
-                <w:kern w:val="1"/>
-                <w:sz w:val="20"/>
-                <w:szCs w:val="20"/>
-                <w:lang w:val="en-GB" w:eastAsia="ar-SA"/>
-              </w:rPr>
-              <w:t xml:space="preserve">Responsibilities as a </w:t>
-            </w:r>
-            <w:r>
-              <w:rPr>
-                <w:rFonts w:ascii="Tahoma" w:hAnsi="Tahoma" w:cs="Tahoma"/>
-                <w:color w:val="auto"/>
-                <w:spacing w:val="10"/>
-                <w:kern w:val="1"/>
-                <w:sz w:val="20"/>
-                <w:szCs w:val="20"/>
-                <w:lang w:val="en-GB" w:eastAsia="ar-SA"/>
-              </w:rPr>
-              <w:t>Solution Architect</w:t>
+                <w:b/>
+                <w:bCs/>
+                <w:color w:val="000000"/>
+                <w:sz w:val="20"/>
+                <w:szCs w:val="20"/>
+              </w:rPr>
+            </w:pPr>
+            <w:r>
+              <w:rPr>
+                <w:rFonts w:ascii="Tahoma" w:hAnsi="Tahoma" w:cs="Tahoma"/>
+                <w:b/>
+                <w:bCs/>
+                <w:color w:val="000000"/>
+                <w:sz w:val="20"/>
+                <w:szCs w:val="20"/>
+              </w:rPr>
+              <w:t>Organization</w:t>
+            </w:r>
+          </w:p>
+        </w:tc>
+        <w:tc>
+          <w:tcPr>
+            <w:tcW w:w="1371" w:type="dxa"/>
+            <w:tcBorders>
+              <w:top w:val="single" w:sz="4" w:space="0" w:color="auto"/>
+              <w:left w:val="nil"/>
+              <w:bottom w:val="single" w:sz="4" w:space="0" w:color="auto"/>
+              <w:right w:val="single" w:sz="4" w:space="0" w:color="auto"/>
+            </w:tcBorders>
+            <w:shd w:val="clear" w:color="auto" w:fill="E7E6E6" w:themeFill="background2"/>
+            <w:vAlign w:val="center"/>
+          </w:tcPr>
+          <w:p>
+            <w:pPr>
+              <w:spacing w:after="0"/>
+              <w:jc w:val="center"/>
+              <w:rPr>
+                <w:rFonts w:ascii="Tahoma" w:hAnsi="Tahoma" w:cs="Tahoma"/>
+                <w:b/>
+                <w:bCs/>
+                <w:color w:val="000000"/>
+                <w:sz w:val="20"/>
+                <w:szCs w:val="20"/>
+              </w:rPr>
+            </w:pPr>
+            <w:r>
+              <w:rPr>
+                <w:rFonts w:ascii="Tahoma" w:hAnsi="Tahoma" w:cs="Tahoma"/>
+                <w:b/>
+                <w:bCs/>
+                <w:color w:val="000000"/>
+                <w:sz w:val="20"/>
+                <w:szCs w:val="20"/>
+              </w:rPr>
+              <w:t>Location</w:t>
+            </w:r>
+          </w:p>
+        </w:tc>
+        <w:tc>
+          <w:tcPr>
+            <w:tcW w:w="3759" w:type="dxa"/>
+            <w:tcBorders>
+              <w:top w:val="single" w:sz="4" w:space="0" w:color="auto"/>
+              <w:left w:val="nil"/>
+              <w:bottom w:val="single" w:sz="4" w:space="0" w:color="auto"/>
+              <w:right w:val="nil"/>
+            </w:tcBorders>
+            <w:shd w:val="clear" w:color="auto" w:fill="E7E6E6" w:themeFill="background2"/>
+          </w:tcPr>
+          <w:p>
+            <w:pPr>
+              <w:spacing w:after="0"/>
+              <w:ind w:right="-150"/>
+              <w:jc w:val="center"/>
+              <w:rPr>
+                <w:rFonts w:ascii="Tahoma" w:hAnsi="Tahoma" w:cs="Tahoma"/>
+                <w:b/>
+                <w:bCs/>
+                <w:color w:val="000000"/>
+                <w:sz w:val="20"/>
+                <w:szCs w:val="20"/>
+              </w:rPr>
+            </w:pPr>
+            <w:r>
+              <w:rPr>
+                <w:rFonts w:ascii="Tahoma" w:hAnsi="Tahoma" w:cs="Tahoma"/>
+                <w:b/>
+                <w:bCs/>
+                <w:color w:val="000000"/>
+                <w:sz w:val="20"/>
+                <w:szCs w:val="20"/>
+              </w:rPr>
+              <w:t>Designation</w:t>
+            </w:r>
+          </w:p>
+        </w:tc>
+        <w:tc>
+          <w:tcPr>
+            <w:tcW w:w="667" w:type="dxa"/>
+            <w:tcBorders>
+              <w:top w:val="single" w:sz="4" w:space="0" w:color="auto"/>
+              <w:left w:val="nil"/>
+              <w:bottom w:val="single" w:sz="4" w:space="0" w:color="auto"/>
+              <w:right w:val="single" w:sz="4" w:space="0" w:color="auto"/>
+            </w:tcBorders>
+            <w:shd w:val="clear" w:color="auto" w:fill="E7E6E6" w:themeFill="background2"/>
+          </w:tcPr>
+          <w:p>
+            <w:pPr>
+              <w:spacing w:after="0"/>
+              <w:jc w:val="center"/>
+              <w:rPr>
+                <w:rFonts w:ascii="Tahoma" w:hAnsi="Tahoma" w:cs="Tahoma"/>
+                <w:b/>
+                <w:bCs/>
+                <w:color w:val="000000"/>
+                <w:sz w:val="20"/>
+                <w:szCs w:val="20"/>
+              </w:rPr>
+            </w:pPr>
+          </w:p>
+        </w:tc>
+        <w:tc>
+          <w:tcPr>
+            <w:tcW w:w="2900" w:type="dxa"/>
+            <w:tcBorders>
+              <w:top w:val="single" w:sz="4" w:space="0" w:color="auto"/>
+              <w:left w:val="nil"/>
+              <w:bottom w:val="single" w:sz="4" w:space="0" w:color="auto"/>
+              <w:right w:val="single" w:sz="4" w:space="0" w:color="auto"/>
+            </w:tcBorders>
+            <w:shd w:val="clear" w:color="auto" w:fill="E7E6E6" w:themeFill="background2"/>
+          </w:tcPr>
+          <w:p>
+            <w:pPr>
+              <w:spacing w:after="0"/>
+              <w:jc w:val="center"/>
+              <w:rPr>
+                <w:rFonts w:ascii="Tahoma" w:hAnsi="Tahoma" w:cs="Tahoma"/>
+                <w:b/>
+                <w:bCs/>
+                <w:color w:val="000000"/>
+                <w:sz w:val="20"/>
+                <w:szCs w:val="20"/>
+              </w:rPr>
+            </w:pPr>
+            <w:r>
+              <w:rPr>
+                <w:rFonts w:ascii="Tahoma" w:hAnsi="Tahoma" w:cs="Tahoma"/>
+                <w:b/>
+                <w:bCs/>
+                <w:color w:val="000000"/>
+                <w:sz w:val="20"/>
+                <w:szCs w:val="20"/>
+              </w:rPr>
+              <w:t>Duration</w:t>
             </w:r>
           </w:p>
         </w:tc>
       </w:tr>
       <w:tr>
         <w:trPr>
-          <w:cnfStyle w:val="000000100000" w:firstRow="0" w:lastRow="0" w:firstColumn="0" w:lastColumn="0" w:oddVBand="0" w:evenVBand="0" w:oddHBand="1" w:evenHBand="0" w:firstRowFirstColumn="0" w:firstRowLastColumn="0" w:lastRowFirstColumn="0" w:lastRowLastColumn="0"/>
-          <w:trHeight w:val="2416"/>
+          <w:trHeight w:val="274"/>
         </w:trPr>
         <w:tc>
           <w:tcPr>
-            <w:cnfStyle w:val="001000000000" w:firstRow="0" w:lastRow="0" w:firstColumn="1" w:lastColumn="0" w:oddVBand="0" w:evenVBand="0" w:oddHBand="0" w:evenHBand="0" w:firstRowFirstColumn="0" w:firstRowLastColumn="0" w:lastRowFirstColumn="0" w:lastRowLastColumn="0"/>
-            <w:tcW w:w="11695" w:type="dxa"/>
-            <w:tcBorders>
-              <w:top w:val="single" w:sz="2" w:space="0" w:color="auto"/>
-              <w:left w:val="single" w:sz="4" w:space="0" w:color="4472C4" w:themeColor="accent1"/>
-              <w:bottom w:val="single" w:sz="4" w:space="0" w:color="4472C4" w:themeColor="accent1"/>
-              <w:right w:val="single" w:sz="4" w:space="0" w:color="4472C4" w:themeColor="accent1"/>
-            </w:tcBorders>
-            <w:shd w:val="clear" w:color="auto" w:fill="E7E6E6" w:themeFill="background2"/>
-          </w:tcPr>
-          <w:p>
-            <w:pPr>
-              <w:numPr>
-                <w:ilvl w:val="0"/>
-                <w:numId w:val="1"/>
-              </w:numPr>
-              <w:tabs>
-                <w:tab w:val="num" w:pos="360"/>
-              </w:tabs>
-              <w:suppressAutoHyphens/>
-              <w:ind w:left="360"/>
+            <w:tcW w:w="3060" w:type="dxa"/>
+            <w:tcBorders>
+              <w:top w:val="single" w:sz="4" w:space="0" w:color="auto"/>
+              <w:left w:val="single" w:sz="4" w:space="0" w:color="auto"/>
+              <w:bottom w:val="single" w:sz="4" w:space="0" w:color="auto"/>
+              <w:right w:val="single" w:sz="4" w:space="0" w:color="auto"/>
+            </w:tcBorders>
+            <w:shd w:val="clear" w:color="auto" w:fill="auto"/>
+            <w:vAlign w:val="center"/>
+          </w:tcPr>
+          <w:p>
+            <w:pPr>
+              <w:spacing w:after="0"/>
               <w:jc w:val="both"/>
               <w:rPr>
-                <w:rFonts w:ascii="Tahoma" w:eastAsia="Times New Roman" w:hAnsi="Tahoma" w:cs="Tahoma"/>
-                <w:b w:val="0"/>
-                <w:bCs w:val="0"/>
-                <w:color w:val="auto"/>
-                <w:sz w:val="20"/>
-                <w:szCs w:val="20"/>
-              </w:rPr>
-            </w:pPr>
-            <w:r>
-              <w:rPr>
-                <w:rFonts w:ascii="Tahoma" w:eastAsia="Times New Roman" w:hAnsi="Tahoma" w:cs="Tahoma"/>
-                <w:b w:val="0"/>
-                <w:bCs w:val="0"/>
-                <w:color w:val="auto"/>
-                <w:sz w:val="20"/>
-                <w:szCs w:val="20"/>
-              </w:rPr>
-              <w:t xml:space="preserve">Describing the structure, characteristics, behavior, and other aspects of </w:t>
-            </w:r>
-            <w:r>
-              <w:rPr>
-                <w:rFonts w:ascii="Tahoma" w:eastAsia="Times New Roman" w:hAnsi="Tahoma" w:cs="Tahoma"/>
-                <w:b w:val="0"/>
-                <w:bCs w:val="0"/>
-                <w:color w:val="auto"/>
-                <w:sz w:val="20"/>
-                <w:szCs w:val="20"/>
-              </w:rPr>
-              <w:t>Product</w:t>
-            </w:r>
-            <w:r>
-              <w:rPr>
-                <w:rFonts w:ascii="Tahoma" w:eastAsia="Times New Roman" w:hAnsi="Tahoma" w:cs="Tahoma"/>
-                <w:b w:val="0"/>
-                <w:bCs w:val="0"/>
-                <w:color w:val="auto"/>
-                <w:sz w:val="20"/>
-                <w:szCs w:val="20"/>
-              </w:rPr>
-              <w:t xml:space="preserve"> to project stakeholders.</w:t>
-            </w:r>
-          </w:p>
-          <w:p>
-            <w:pPr>
-              <w:numPr>
-                <w:ilvl w:val="0"/>
-                <w:numId w:val="1"/>
-              </w:numPr>
-              <w:tabs>
-                <w:tab w:val="num" w:pos="360"/>
-              </w:tabs>
-              <w:suppressAutoHyphens/>
-              <w:ind w:left="360"/>
+                <w:rFonts w:ascii="Tahoma" w:eastAsia="Symbol" w:hAnsi="Tahoma" w:cs="Tahoma"/>
+                <w:color w:val="000000"/>
+                <w:sz w:val="20"/>
+                <w:szCs w:val="20"/>
+              </w:rPr>
+            </w:pPr>
+            <w:r>
+              <w:rPr>
+                <w:rFonts w:ascii="Tahoma" w:eastAsia="Symbol" w:hAnsi="Tahoma" w:cs="Tahoma"/>
+                <w:color w:val="000000"/>
+                <w:sz w:val="20"/>
+                <w:szCs w:val="20"/>
+              </w:rPr>
+              <w:t>Vertisystem Global Pvt Ltd.</w:t>
+            </w:r>
+          </w:p>
+        </w:tc>
+        <w:tc>
+          <w:tcPr>
+            <w:tcW w:w="1371" w:type="dxa"/>
+            <w:tcBorders>
+              <w:top w:val="single" w:sz="4" w:space="0" w:color="auto"/>
+              <w:left w:val="nil"/>
+              <w:bottom w:val="single" w:sz="4" w:space="0" w:color="auto"/>
+              <w:right w:val="single" w:sz="4" w:space="0" w:color="auto"/>
+            </w:tcBorders>
+            <w:shd w:val="clear" w:color="auto" w:fill="auto"/>
+          </w:tcPr>
+          <w:p>
+            <w:pPr>
+              <w:spacing w:after="0"/>
               <w:jc w:val="both"/>
               <w:rPr>
-                <w:rFonts w:ascii="Tahoma" w:eastAsia="Times New Roman" w:hAnsi="Tahoma" w:cs="Tahoma"/>
-                <w:b w:val="0"/>
-                <w:bCs w:val="0"/>
-                <w:color w:val="auto"/>
-                <w:sz w:val="20"/>
-                <w:szCs w:val="20"/>
-              </w:rPr>
-            </w:pPr>
-            <w:r>
-              <w:rPr>
-                <w:rFonts w:ascii="Tahoma" w:eastAsia="Times New Roman" w:hAnsi="Tahoma" w:cs="Tahoma"/>
-                <w:b w:val="0"/>
-                <w:bCs w:val="0"/>
-                <w:color w:val="auto"/>
-                <w:sz w:val="20"/>
-                <w:szCs w:val="20"/>
-              </w:rPr>
-              <w:t>Defining features, phases, and solution requirements.</w:t>
-            </w:r>
-          </w:p>
-          <w:p>
-            <w:pPr>
-              <w:numPr>
-                <w:ilvl w:val="0"/>
-                <w:numId w:val="1"/>
-              </w:numPr>
-              <w:tabs>
-                <w:tab w:val="num" w:pos="360"/>
-              </w:tabs>
-              <w:suppressAutoHyphens/>
-              <w:ind w:left="360"/>
+                <w:rFonts w:ascii="Tahoma" w:hAnsi="Tahoma" w:cs="Tahoma"/>
+                <w:color w:val="000000"/>
+                <w:sz w:val="20"/>
+                <w:szCs w:val="20"/>
+              </w:rPr>
+            </w:pPr>
+            <w:r>
+              <w:rPr>
+                <w:rFonts w:ascii="Tahoma" w:hAnsi="Tahoma" w:cs="Tahoma"/>
+                <w:color w:val="000000"/>
+                <w:sz w:val="20"/>
+                <w:szCs w:val="20"/>
+              </w:rPr>
+              <w:t>Indore</w:t>
+            </w:r>
+          </w:p>
+        </w:tc>
+        <w:tc>
+          <w:tcPr>
+            <w:tcW w:w="3759" w:type="dxa"/>
+            <w:tcBorders>
+              <w:top w:val="single" w:sz="4" w:space="0" w:color="auto"/>
+              <w:left w:val="nil"/>
+              <w:bottom w:val="single" w:sz="4" w:space="0" w:color="auto"/>
+              <w:right w:val="nil"/>
+            </w:tcBorders>
+          </w:tcPr>
+          <w:p>
+            <w:pPr>
+              <w:spacing w:after="0"/>
               <w:jc w:val="both"/>
               <w:rPr>
                 <w:rFonts w:ascii="Tahoma" w:hAnsi="Tahoma" w:cs="Tahoma"/>
-                <w:sz w:val="20"/>
-                <w:szCs w:val="20"/>
-              </w:rPr>
-            </w:pPr>
-            <w:r>
-              <w:rPr>
-                <w:rFonts w:ascii="Tahoma" w:eastAsia="Times New Roman" w:hAnsi="Tahoma" w:cs="Tahoma"/>
-                <w:b w:val="0"/>
-                <w:bCs w:val="0"/>
-                <w:color w:val="auto"/>
-                <w:sz w:val="20"/>
-                <w:szCs w:val="20"/>
-              </w:rPr>
-              <w:t xml:space="preserve">Mentoring various teams in terms of Requirement gathering phase / Architecting solutions / Technical glitches. </w:t>
-            </w:r>
-          </w:p>
-          <w:p>
-            <w:pPr>
-              <w:numPr>
-                <w:ilvl w:val="0"/>
-                <w:numId w:val="1"/>
-              </w:numPr>
-              <w:tabs>
-                <w:tab w:val="num" w:pos="360"/>
-              </w:tabs>
-              <w:suppressAutoHyphens/>
-              <w:ind w:left="360"/>
+                <w:color w:val="000000"/>
+                <w:sz w:val="20"/>
+                <w:szCs w:val="20"/>
+              </w:rPr>
+            </w:pPr>
+            <w:r>
+              <w:rPr>
+                <w:rFonts w:ascii="Tahoma" w:eastAsia="Symbol" w:hAnsi="Tahoma" w:cs="Tahoma"/>
+                <w:color w:val="000000"/>
+                <w:sz w:val="20"/>
+                <w:szCs w:val="20"/>
+              </w:rPr>
+              <w:t>So</w:t>
+            </w:r>
+            <w:r>
+              <w:rPr>
+                <w:rFonts w:ascii="Tahoma" w:eastAsia="Symbol" w:hAnsi="Tahoma" w:cs="Tahoma"/>
+                <w:color w:val="000000"/>
+                <w:sz w:val="20"/>
+                <w:szCs w:val="20"/>
+              </w:rPr>
+              <w:t>lution Architect</w:t>
+            </w:r>
+          </w:p>
+        </w:tc>
+        <w:tc>
+          <w:tcPr>
+            <w:tcW w:w="667" w:type="dxa"/>
+            <w:tcBorders>
+              <w:top w:val="single" w:sz="4" w:space="0" w:color="auto"/>
+              <w:left w:val="nil"/>
+              <w:bottom w:val="single" w:sz="4" w:space="0" w:color="auto"/>
+              <w:right w:val="single" w:sz="4" w:space="0" w:color="auto"/>
+            </w:tcBorders>
+          </w:tcPr>
+          <w:p>
+            <w:pPr>
+              <w:spacing w:after="0"/>
               <w:jc w:val="both"/>
               <w:rPr>
-                <w:rFonts w:ascii="Tahoma" w:eastAsia="Times New Roman" w:hAnsi="Tahoma" w:cs="Tahoma"/>
-                <w:b w:val="0"/>
-                <w:bCs w:val="0"/>
-                <w:color w:val="auto"/>
-                <w:sz w:val="20"/>
-                <w:szCs w:val="20"/>
-              </w:rPr>
-            </w:pPr>
-            <w:r>
-              <w:rPr>
-                <w:rFonts w:ascii="Tahoma" w:eastAsia="Times New Roman" w:hAnsi="Tahoma" w:cs="Tahoma"/>
-                <w:b w:val="0"/>
-                <w:bCs w:val="0"/>
-                <w:color w:val="auto"/>
-                <w:sz w:val="20"/>
-                <w:szCs w:val="20"/>
-              </w:rPr>
-              <w:t>Create concepts for how the application will look, what the modules will be, and how they interact with each other.</w:t>
-            </w:r>
-          </w:p>
-          <w:p>
-            <w:pPr>
-              <w:numPr>
-                <w:ilvl w:val="0"/>
-                <w:numId w:val="1"/>
-              </w:numPr>
-              <w:tabs>
-                <w:tab w:val="num" w:pos="360"/>
-              </w:tabs>
-              <w:suppressAutoHyphens/>
-              <w:ind w:left="360"/>
+                <w:rFonts w:ascii="Tahoma" w:hAnsi="Tahoma" w:cs="Tahoma"/>
+                <w:color w:val="000000"/>
+                <w:sz w:val="20"/>
+                <w:szCs w:val="20"/>
+              </w:rPr>
+            </w:pPr>
+          </w:p>
+        </w:tc>
+        <w:tc>
+          <w:tcPr>
+            <w:tcW w:w="2900" w:type="dxa"/>
+            <w:tcBorders>
+              <w:top w:val="single" w:sz="4" w:space="0" w:color="auto"/>
+              <w:left w:val="nil"/>
+              <w:bottom w:val="single" w:sz="4" w:space="0" w:color="auto"/>
+              <w:right w:val="single" w:sz="4" w:space="0" w:color="auto"/>
+            </w:tcBorders>
+            <w:vAlign w:val="center"/>
+          </w:tcPr>
+          <w:p>
+            <w:pPr>
+              <w:spacing w:after="0"/>
               <w:jc w:val="both"/>
               <w:rPr>
-                <w:rFonts w:ascii="Tahoma" w:eastAsia="Times New Roman" w:hAnsi="Tahoma" w:cs="Tahoma"/>
-                <w:b w:val="0"/>
-                <w:bCs w:val="0"/>
-                <w:color w:val="auto"/>
-                <w:sz w:val="20"/>
-                <w:szCs w:val="20"/>
-              </w:rPr>
-            </w:pPr>
-            <w:r>
-              <w:rPr>
-                <w:rFonts w:ascii="Tahoma" w:eastAsia="Times New Roman" w:hAnsi="Tahoma" w:cs="Tahoma"/>
-                <w:b w:val="0"/>
-                <w:bCs w:val="0"/>
-                <w:color w:val="auto"/>
-                <w:sz w:val="20"/>
-                <w:szCs w:val="20"/>
-              </w:rPr>
-              <w:t>Decide how things will scale for the future and how they will be maintained.</w:t>
-            </w:r>
-          </w:p>
-          <w:p>
-            <w:pPr>
-              <w:numPr>
-                <w:ilvl w:val="0"/>
-                <w:numId w:val="1"/>
-              </w:numPr>
-              <w:tabs>
-                <w:tab w:val="num" w:pos="360"/>
-              </w:tabs>
-              <w:suppressAutoHyphens/>
-              <w:ind w:left="360"/>
+                <w:rFonts w:ascii="Tahoma" w:hAnsi="Tahoma" w:cs="Tahoma"/>
+                <w:color w:val="000000"/>
+                <w:sz w:val="20"/>
+                <w:szCs w:val="20"/>
+              </w:rPr>
+            </w:pPr>
+            <w:r>
+              <w:rPr>
+                <w:rFonts w:ascii="Tahoma" w:eastAsia="Symbol" w:hAnsi="Tahoma" w:cs="Tahoma"/>
+                <w:color w:val="000000"/>
+                <w:sz w:val="20"/>
+                <w:szCs w:val="20"/>
+              </w:rPr>
+              <w:t>Dec 2018- Present</w:t>
+            </w:r>
+          </w:p>
+        </w:tc>
+      </w:tr>
+      <w:tr>
+        <w:trPr>
+          <w:trHeight w:val="274"/>
+        </w:trPr>
+        <w:tc>
+          <w:tcPr>
+            <w:tcW w:w="3060" w:type="dxa"/>
+            <w:tcBorders>
+              <w:top w:val="single" w:sz="4" w:space="0" w:color="auto"/>
+              <w:left w:val="single" w:sz="4" w:space="0" w:color="auto"/>
+              <w:bottom w:val="single" w:sz="4" w:space="0" w:color="auto"/>
+              <w:right w:val="single" w:sz="4" w:space="0" w:color="auto"/>
+            </w:tcBorders>
+            <w:shd w:val="clear" w:color="auto" w:fill="auto"/>
+            <w:vAlign w:val="center"/>
+          </w:tcPr>
+          <w:p>
+            <w:pPr>
+              <w:spacing w:after="0"/>
               <w:jc w:val="both"/>
               <w:rPr>
-                <w:rFonts w:ascii="Tahoma" w:eastAsia="Times New Roman" w:hAnsi="Tahoma" w:cs="Tahoma"/>
-                <w:b w:val="0"/>
-                <w:bCs w:val="0"/>
-                <w:color w:val="auto"/>
-                <w:sz w:val="20"/>
-                <w:szCs w:val="20"/>
-              </w:rPr>
-            </w:pPr>
-            <w:r>
-              <w:rPr>
-                <w:rFonts w:ascii="Tahoma" w:eastAsia="Times New Roman" w:hAnsi="Tahoma" w:cs="Tahoma"/>
-                <w:b w:val="0"/>
-                <w:bCs w:val="0"/>
-                <w:color w:val="auto"/>
-                <w:sz w:val="20"/>
-                <w:szCs w:val="20"/>
-              </w:rPr>
-              <w:t>Calculate the risk in third-party frameworks/platforms</w:t>
-            </w:r>
-          </w:p>
-          <w:p>
-            <w:pPr>
-              <w:numPr>
-                <w:ilvl w:val="0"/>
-                <w:numId w:val="1"/>
-              </w:numPr>
-              <w:tabs>
-                <w:tab w:val="num" w:pos="360"/>
-              </w:tabs>
-              <w:suppressAutoHyphens/>
-              <w:ind w:left="360"/>
+                <w:rFonts w:ascii="Tahoma" w:eastAsia="Symbol" w:hAnsi="Tahoma" w:cs="Tahoma"/>
+                <w:color w:val="000000"/>
+                <w:sz w:val="20"/>
+                <w:szCs w:val="20"/>
+              </w:rPr>
+            </w:pPr>
+            <w:r>
+              <w:rPr>
+                <w:rFonts w:ascii="Tahoma" w:eastAsia="Symbol" w:hAnsi="Tahoma" w:cs="Tahoma"/>
+                <w:color w:val="000000"/>
+                <w:sz w:val="20"/>
+                <w:szCs w:val="20"/>
+              </w:rPr>
+              <w:t>MakeMyTrip Pvt. Ltd</w:t>
+            </w:r>
+          </w:p>
+        </w:tc>
+        <w:tc>
+          <w:tcPr>
+            <w:tcW w:w="1371" w:type="dxa"/>
+            <w:tcBorders>
+              <w:top w:val="single" w:sz="4" w:space="0" w:color="auto"/>
+              <w:left w:val="nil"/>
+              <w:bottom w:val="single" w:sz="4" w:space="0" w:color="auto"/>
+              <w:right w:val="single" w:sz="4" w:space="0" w:color="auto"/>
+            </w:tcBorders>
+            <w:shd w:val="clear" w:color="auto" w:fill="auto"/>
+          </w:tcPr>
+          <w:p>
+            <w:pPr>
+              <w:spacing w:after="0"/>
               <w:jc w:val="both"/>
               <w:rPr>
                 <w:rFonts w:ascii="Tahoma" w:hAnsi="Tahoma" w:cs="Tahoma"/>
-                <w:kern w:val="1"/>
-                <w:sz w:val="20"/>
-                <w:szCs w:val="20"/>
-                <w:lang w:val="en-GB"/>
-              </w:rPr>
-            </w:pPr>
-            <w:r>
-              <w:rPr>
-                <w:rFonts w:ascii="Tahoma" w:eastAsia="Times New Roman" w:hAnsi="Tahoma" w:cs="Tahoma"/>
-                <w:b w:val="0"/>
-                <w:bCs w:val="0"/>
-                <w:color w:val="auto"/>
-                <w:sz w:val="20"/>
-                <w:szCs w:val="20"/>
-              </w:rPr>
-              <w:t>Help businesses in finding a solution to a business problem</w:t>
-            </w:r>
-          </w:p>
-          <w:p>
-            <w:pPr>
-              <w:numPr>
-                <w:ilvl w:val="0"/>
-                <w:numId w:val="1"/>
-              </w:numPr>
-              <w:tabs>
-                <w:tab w:val="num" w:pos="360"/>
-              </w:tabs>
-              <w:suppressAutoHyphens/>
-              <w:ind w:left="360"/>
+                <w:color w:val="000000"/>
+                <w:sz w:val="20"/>
+                <w:szCs w:val="20"/>
+              </w:rPr>
+            </w:pPr>
+            <w:r>
+              <w:rPr>
+                <w:rFonts w:ascii="Tahoma" w:hAnsi="Tahoma" w:cs="Tahoma"/>
+                <w:color w:val="000000"/>
+                <w:sz w:val="20"/>
+                <w:szCs w:val="20"/>
+              </w:rPr>
+              <w:t>Gurgaon</w:t>
+            </w:r>
+          </w:p>
+        </w:tc>
+        <w:tc>
+          <w:tcPr>
+            <w:tcW w:w="3759" w:type="dxa"/>
+            <w:tcBorders>
+              <w:top w:val="single" w:sz="4" w:space="0" w:color="auto"/>
+              <w:left w:val="nil"/>
+              <w:bottom w:val="single" w:sz="4" w:space="0" w:color="auto"/>
+              <w:right w:val="nil"/>
+            </w:tcBorders>
+          </w:tcPr>
+          <w:p>
+            <w:pPr>
+              <w:spacing w:after="0"/>
               <w:jc w:val="both"/>
               <w:rPr>
                 <w:rFonts w:ascii="Tahoma" w:hAnsi="Tahoma" w:cs="Tahoma"/>
-                <w:b w:val="0"/>
-                <w:bCs w:val="0"/>
-                <w:kern w:val="1"/>
-                <w:sz w:val="20"/>
-                <w:szCs w:val="20"/>
-                <w:lang w:val="en-GB"/>
-              </w:rPr>
-            </w:pPr>
-            <w:r>
-              <w:rPr>
-                <w:rFonts w:ascii="Tahoma" w:hAnsi="Tahoma" w:cs="Tahoma"/>
-                <w:b w:val="0"/>
-                <w:bCs w:val="0"/>
-                <w:kern w:val="1"/>
-                <w:sz w:val="20"/>
-                <w:szCs w:val="20"/>
-                <w:lang w:val="en-GB"/>
-              </w:rPr>
-              <w:t>Preparing &amp; compiling Sales Pitch involving end-to-end solution responses for RFP’s/ RFI’s/ Pro-active leads to deliver solutions.</w:t>
-            </w:r>
-          </w:p>
-          <w:p>
-            <w:pPr>
-              <w:numPr>
-                <w:ilvl w:val="0"/>
-                <w:numId w:val="1"/>
-              </w:numPr>
-              <w:tabs>
-                <w:tab w:val="num" w:pos="360"/>
-              </w:tabs>
-              <w:suppressAutoHyphens/>
-              <w:ind w:left="360"/>
+                <w:color w:val="000000"/>
+                <w:sz w:val="20"/>
+                <w:szCs w:val="20"/>
+              </w:rPr>
+            </w:pPr>
+            <w:r>
+              <w:rPr>
+                <w:rFonts w:ascii="Tahoma" w:eastAsia="Symbol" w:hAnsi="Tahoma" w:cs="Tahoma"/>
+                <w:color w:val="000000"/>
+                <w:sz w:val="20"/>
+                <w:szCs w:val="20"/>
+              </w:rPr>
+              <w:t>Technical Lead</w:t>
+            </w:r>
+          </w:p>
+        </w:tc>
+        <w:tc>
+          <w:tcPr>
+            <w:tcW w:w="667" w:type="dxa"/>
+            <w:tcBorders>
+              <w:top w:val="single" w:sz="4" w:space="0" w:color="auto"/>
+              <w:left w:val="nil"/>
+              <w:bottom w:val="single" w:sz="4" w:space="0" w:color="auto"/>
+              <w:right w:val="single" w:sz="4" w:space="0" w:color="auto"/>
+            </w:tcBorders>
+          </w:tcPr>
+          <w:p>
+            <w:pPr>
+              <w:spacing w:after="0"/>
               <w:jc w:val="both"/>
               <w:rPr>
                 <w:rFonts w:ascii="Tahoma" w:hAnsi="Tahoma" w:cs="Tahoma"/>
-                <w:b w:val="0"/>
-                <w:bCs w:val="0"/>
-                <w:kern w:val="1"/>
-                <w:sz w:val="20"/>
-                <w:szCs w:val="20"/>
-                <w:lang w:val="en-GB"/>
-              </w:rPr>
-            </w:pPr>
-            <w:r>
-              <w:rPr>
-                <w:rFonts w:ascii="Tahoma" w:hAnsi="Tahoma" w:cs="Tahoma"/>
-                <w:b w:val="0"/>
-                <w:bCs w:val="0"/>
-                <w:kern w:val="1"/>
-                <w:sz w:val="20"/>
-                <w:szCs w:val="20"/>
-                <w:lang w:val="en-GB"/>
-              </w:rPr>
-              <w:t>Designing technical solutions and architectures, presales, Agile methodology and implementing modern engineering practices leveraging Cloud Platforms, Microservices, Containerization architectures, CICD &amp; DevOps</w:t>
-            </w:r>
-            <w:r>
-              <w:rPr>
-                <w:rFonts w:ascii="Tahoma" w:hAnsi="Tahoma" w:cs="Tahoma"/>
-                <w:b w:val="0"/>
-                <w:bCs w:val="0"/>
-                <w:kern w:val="1"/>
-                <w:sz w:val="20"/>
-                <w:szCs w:val="20"/>
-                <w:lang w:val="en-GB"/>
-              </w:rPr>
-              <w:t>.</w:t>
-            </w:r>
-          </w:p>
-          <w:p>
-            <w:pPr>
-              <w:numPr>
-                <w:ilvl w:val="0"/>
-                <w:numId w:val="1"/>
-              </w:numPr>
-              <w:tabs>
-                <w:tab w:val="num" w:pos="360"/>
-              </w:tabs>
-              <w:suppressAutoHyphens/>
-              <w:ind w:left="360"/>
+                <w:color w:val="000000"/>
+                <w:sz w:val="20"/>
+                <w:szCs w:val="20"/>
+              </w:rPr>
+            </w:pPr>
+          </w:p>
+        </w:tc>
+        <w:tc>
+          <w:tcPr>
+            <w:tcW w:w="2900" w:type="dxa"/>
+            <w:tcBorders>
+              <w:top w:val="single" w:sz="4" w:space="0" w:color="auto"/>
+              <w:left w:val="nil"/>
+              <w:bottom w:val="single" w:sz="4" w:space="0" w:color="auto"/>
+              <w:right w:val="single" w:sz="4" w:space="0" w:color="auto"/>
+            </w:tcBorders>
+            <w:vAlign w:val="center"/>
+          </w:tcPr>
+          <w:p>
+            <w:pPr>
+              <w:spacing w:after="0"/>
               <w:jc w:val="both"/>
               <w:rPr>
                 <w:rFonts w:ascii="Tahoma" w:hAnsi="Tahoma" w:cs="Tahoma"/>
-                <w:b w:val="0"/>
-                <w:bCs w:val="0"/>
-                <w:kern w:val="1"/>
-                <w:sz w:val="20"/>
-                <w:szCs w:val="20"/>
-                <w:lang w:val="en-GB"/>
-              </w:rPr>
-            </w:pPr>
-            <w:r>
-              <w:rPr>
-                <w:rFonts w:ascii="Tahoma" w:eastAsia="Times New Roman" w:hAnsi="Tahoma" w:cs="Tahoma"/>
-                <w:b w:val="0"/>
-                <w:bCs w:val="0"/>
-                <w:color w:val="auto"/>
-                <w:sz w:val="20"/>
-                <w:szCs w:val="20"/>
-              </w:rPr>
-              <w:t xml:space="preserve">Review the code to ensure the quality of the design by avoiding complexity, advocating clarity and to do this with the team. </w:t>
+                <w:color w:val="000000"/>
+                <w:sz w:val="20"/>
+                <w:szCs w:val="20"/>
+              </w:rPr>
+            </w:pPr>
+            <w:r>
+              <w:rPr>
+                <w:rFonts w:ascii="Tahoma" w:eastAsia="Symbol" w:hAnsi="Tahoma" w:cs="Tahoma"/>
+                <w:color w:val="000000"/>
+                <w:sz w:val="20"/>
+                <w:szCs w:val="20"/>
+              </w:rPr>
+              <w:t>Aug 2016- Nov 2018</w:t>
             </w:r>
           </w:p>
         </w:tc>
       </w:tr>
-      <w:bookmarkEnd w:id="1"/>
+      <w:tr>
+        <w:trPr>
+          <w:trHeight w:val="274"/>
+        </w:trPr>
+        <w:tc>
+          <w:tcPr>
+            <w:tcW w:w="3060" w:type="dxa"/>
+            <w:tcBorders>
+              <w:top w:val="single" w:sz="4" w:space="0" w:color="auto"/>
+              <w:left w:val="single" w:sz="4" w:space="0" w:color="auto"/>
+              <w:bottom w:val="single" w:sz="4" w:space="0" w:color="auto"/>
+              <w:right w:val="single" w:sz="4" w:space="0" w:color="auto"/>
+            </w:tcBorders>
+            <w:shd w:val="clear" w:color="auto" w:fill="auto"/>
+            <w:vAlign w:val="center"/>
+          </w:tcPr>
+          <w:p>
+            <w:pPr>
+              <w:spacing w:after="0"/>
+              <w:jc w:val="both"/>
+              <w:rPr>
+                <w:rFonts w:ascii="Tahoma" w:eastAsia="Symbol" w:hAnsi="Tahoma" w:cs="Tahoma"/>
+                <w:color w:val="000000"/>
+                <w:sz w:val="20"/>
+                <w:szCs w:val="20"/>
+              </w:rPr>
+            </w:pPr>
+            <w:r>
+              <w:rPr>
+                <w:rFonts w:ascii="Tahoma" w:eastAsia="Symbol" w:hAnsi="Tahoma" w:cs="Tahoma"/>
+                <w:color w:val="000000"/>
+                <w:sz w:val="20"/>
+                <w:szCs w:val="20"/>
+              </w:rPr>
+              <w:t>Speridian Technologies Pvt Ltd.</w:t>
+            </w:r>
+          </w:p>
+        </w:tc>
+        <w:tc>
+          <w:tcPr>
+            <w:tcW w:w="1371" w:type="dxa"/>
+            <w:tcBorders>
+              <w:top w:val="single" w:sz="4" w:space="0" w:color="auto"/>
+              <w:left w:val="nil"/>
+              <w:bottom w:val="single" w:sz="4" w:space="0" w:color="auto"/>
+              <w:right w:val="single" w:sz="4" w:space="0" w:color="auto"/>
+            </w:tcBorders>
+            <w:shd w:val="clear" w:color="auto" w:fill="auto"/>
+          </w:tcPr>
+          <w:p>
+            <w:pPr>
+              <w:spacing w:after="0"/>
+              <w:jc w:val="both"/>
+              <w:rPr>
+                <w:rFonts w:ascii="Tahoma" w:hAnsi="Tahoma" w:cs="Tahoma"/>
+                <w:color w:val="000000"/>
+                <w:sz w:val="20"/>
+                <w:szCs w:val="20"/>
+              </w:rPr>
+            </w:pPr>
+            <w:r>
+              <w:rPr>
+                <w:rFonts w:ascii="Tahoma" w:eastAsia="Symbol" w:hAnsi="Tahoma" w:cs="Tahoma"/>
+                <w:color w:val="000000"/>
+                <w:sz w:val="20"/>
+                <w:szCs w:val="20"/>
+              </w:rPr>
+              <w:t>Trivandrum</w:t>
+            </w:r>
+          </w:p>
+        </w:tc>
+        <w:tc>
+          <w:tcPr>
+            <w:tcW w:w="3759" w:type="dxa"/>
+            <w:tcBorders>
+              <w:top w:val="single" w:sz="4" w:space="0" w:color="auto"/>
+              <w:left w:val="nil"/>
+              <w:bottom w:val="single" w:sz="4" w:space="0" w:color="auto"/>
+              <w:right w:val="nil"/>
+            </w:tcBorders>
+          </w:tcPr>
+          <w:p>
+            <w:pPr>
+              <w:spacing w:after="0"/>
+              <w:ind w:right="-1605"/>
+              <w:jc w:val="both"/>
+              <w:rPr>
+                <w:rFonts w:ascii="Tahoma" w:hAnsi="Tahoma" w:cs="Tahoma"/>
+                <w:color w:val="000000"/>
+                <w:sz w:val="20"/>
+                <w:szCs w:val="20"/>
+              </w:rPr>
+            </w:pPr>
+            <w:r>
+              <w:rPr>
+                <w:rFonts w:ascii="Tahoma" w:hAnsi="Tahoma" w:cs="Tahoma"/>
+                <w:color w:val="000000"/>
+                <w:sz w:val="20"/>
+                <w:szCs w:val="20"/>
+              </w:rPr>
+              <w:t xml:space="preserve">System Analyst </w:t>
+            </w:r>
+            <w:r>
+              <w:rPr>
+                <w:rFonts w:ascii="Tahoma" w:eastAsia="Symbol" w:hAnsi="Tahoma" w:cs="Tahoma"/>
+                <w:color w:val="000000"/>
+                <w:sz w:val="20"/>
+                <w:szCs w:val="20"/>
+              </w:rPr>
+              <w:sym w:font="Wingdings" w:char="F0E0"/>
+            </w:r>
+            <w:r>
+              <w:rPr>
+                <w:rFonts w:ascii="Tahoma" w:eastAsia="Symbol" w:hAnsi="Tahoma" w:cs="Tahoma"/>
+                <w:color w:val="000000"/>
+                <w:sz w:val="20"/>
+                <w:szCs w:val="20"/>
+              </w:rPr>
+              <w:t xml:space="preserve"> Senior System Analyst</w:t>
+            </w:r>
+          </w:p>
+        </w:tc>
+        <w:tc>
+          <w:tcPr>
+            <w:tcW w:w="667" w:type="dxa"/>
+            <w:tcBorders>
+              <w:top w:val="single" w:sz="4" w:space="0" w:color="auto"/>
+              <w:left w:val="nil"/>
+              <w:bottom w:val="single" w:sz="4" w:space="0" w:color="auto"/>
+              <w:right w:val="single" w:sz="4" w:space="0" w:color="auto"/>
+            </w:tcBorders>
+          </w:tcPr>
+          <w:p>
+            <w:pPr>
+              <w:spacing w:after="0"/>
+              <w:ind w:left="200"/>
+              <w:jc w:val="both"/>
+              <w:rPr>
+                <w:rFonts w:ascii="Tahoma" w:hAnsi="Tahoma" w:cs="Tahoma"/>
+                <w:color w:val="000000"/>
+                <w:sz w:val="20"/>
+                <w:szCs w:val="20"/>
+              </w:rPr>
+            </w:pPr>
+          </w:p>
+        </w:tc>
+        <w:tc>
+          <w:tcPr>
+            <w:tcW w:w="2900" w:type="dxa"/>
+            <w:tcBorders>
+              <w:top w:val="single" w:sz="4" w:space="0" w:color="auto"/>
+              <w:left w:val="nil"/>
+              <w:bottom w:val="single" w:sz="4" w:space="0" w:color="auto"/>
+              <w:right w:val="single" w:sz="4" w:space="0" w:color="auto"/>
+            </w:tcBorders>
+            <w:vAlign w:val="center"/>
+          </w:tcPr>
+          <w:p>
+            <w:pPr>
+              <w:spacing w:after="0"/>
+              <w:jc w:val="both"/>
+              <w:rPr>
+                <w:rFonts w:ascii="Tahoma" w:hAnsi="Tahoma" w:cs="Tahoma"/>
+                <w:color w:val="000000"/>
+                <w:sz w:val="20"/>
+                <w:szCs w:val="20"/>
+              </w:rPr>
+            </w:pPr>
+            <w:r>
+              <w:rPr>
+                <w:rFonts w:ascii="Tahoma" w:eastAsia="Symbol" w:hAnsi="Tahoma" w:cs="Tahoma"/>
+                <w:color w:val="000000"/>
+                <w:sz w:val="20"/>
+                <w:szCs w:val="20"/>
+              </w:rPr>
+              <w:t>Nov</w:t>
+            </w:r>
+            <w:r>
+              <w:rPr>
+                <w:rFonts w:ascii="Tahoma" w:eastAsia="Symbol" w:hAnsi="Tahoma" w:cs="Tahoma"/>
+                <w:color w:val="000000"/>
+                <w:sz w:val="20"/>
+                <w:szCs w:val="20"/>
+              </w:rPr>
+              <w:t xml:space="preserve"> </w:t>
+            </w:r>
+            <w:r>
+              <w:rPr>
+                <w:rFonts w:ascii="Tahoma" w:eastAsia="Symbol" w:hAnsi="Tahoma" w:cs="Tahoma"/>
+                <w:color w:val="000000"/>
+                <w:sz w:val="20"/>
+                <w:szCs w:val="20"/>
+              </w:rPr>
+              <w:t>2014</w:t>
+            </w:r>
+            <w:r>
+              <w:rPr>
+                <w:rFonts w:ascii="Tahoma" w:eastAsia="Symbol" w:hAnsi="Tahoma" w:cs="Tahoma"/>
+                <w:color w:val="000000"/>
+                <w:sz w:val="20"/>
+                <w:szCs w:val="20"/>
+              </w:rPr>
+              <w:t>-</w:t>
+            </w:r>
+            <w:r>
+              <w:rPr>
+                <w:rFonts w:ascii="Tahoma" w:eastAsia="Symbol" w:hAnsi="Tahoma" w:cs="Tahoma"/>
+                <w:color w:val="000000"/>
+                <w:sz w:val="20"/>
+                <w:szCs w:val="20"/>
+              </w:rPr>
+              <w:t xml:space="preserve"> Aug 2016</w:t>
+            </w:r>
+          </w:p>
+        </w:tc>
+      </w:tr>
+      <w:tr>
+        <w:trPr>
+          <w:trHeight w:val="274"/>
+        </w:trPr>
+        <w:tc>
+          <w:tcPr>
+            <w:tcW w:w="3060" w:type="dxa"/>
+            <w:tcBorders>
+              <w:top w:val="single" w:sz="4" w:space="0" w:color="auto"/>
+              <w:left w:val="single" w:sz="4" w:space="0" w:color="auto"/>
+              <w:bottom w:val="single" w:sz="4" w:space="0" w:color="auto"/>
+              <w:right w:val="single" w:sz="4" w:space="0" w:color="auto"/>
+            </w:tcBorders>
+            <w:shd w:val="clear" w:color="auto" w:fill="auto"/>
+            <w:vAlign w:val="center"/>
+          </w:tcPr>
+          <w:p>
+            <w:pPr>
+              <w:spacing w:after="0"/>
+              <w:jc w:val="both"/>
+              <w:rPr>
+                <w:rFonts w:ascii="Tahoma" w:eastAsia="Symbol" w:hAnsi="Tahoma" w:cs="Tahoma"/>
+                <w:color w:val="000000"/>
+                <w:sz w:val="20"/>
+                <w:szCs w:val="20"/>
+              </w:rPr>
+            </w:pPr>
+            <w:r>
+              <w:rPr>
+                <w:rFonts w:ascii="Tahoma" w:eastAsia="Symbol" w:hAnsi="Tahoma" w:cs="Tahoma"/>
+                <w:color w:val="000000"/>
+                <w:sz w:val="20"/>
+                <w:szCs w:val="20"/>
+              </w:rPr>
+              <w:t>Qspear Consultancy Services</w:t>
+            </w:r>
+          </w:p>
+        </w:tc>
+        <w:tc>
+          <w:tcPr>
+            <w:tcW w:w="1371" w:type="dxa"/>
+            <w:tcBorders>
+              <w:top w:val="single" w:sz="4" w:space="0" w:color="auto"/>
+              <w:left w:val="nil"/>
+              <w:bottom w:val="single" w:sz="4" w:space="0" w:color="auto"/>
+              <w:right w:val="single" w:sz="4" w:space="0" w:color="auto"/>
+            </w:tcBorders>
+            <w:shd w:val="clear" w:color="auto" w:fill="auto"/>
+          </w:tcPr>
+          <w:p>
+            <w:pPr>
+              <w:spacing w:after="0"/>
+              <w:jc w:val="both"/>
+              <w:rPr>
+                <w:rFonts w:ascii="Tahoma" w:eastAsia="Symbol" w:hAnsi="Tahoma" w:cs="Tahoma"/>
+                <w:color w:val="000000"/>
+                <w:sz w:val="20"/>
+                <w:szCs w:val="20"/>
+              </w:rPr>
+            </w:pPr>
+            <w:r>
+              <w:rPr>
+                <w:rFonts w:ascii="Tahoma" w:eastAsia="Symbol" w:hAnsi="Tahoma" w:cs="Tahoma"/>
+                <w:color w:val="000000"/>
+                <w:sz w:val="20"/>
+                <w:szCs w:val="20"/>
+              </w:rPr>
+              <w:t>Noida</w:t>
+            </w:r>
+          </w:p>
+        </w:tc>
+        <w:tc>
+          <w:tcPr>
+            <w:tcW w:w="3759" w:type="dxa"/>
+            <w:tcBorders>
+              <w:top w:val="single" w:sz="4" w:space="0" w:color="auto"/>
+              <w:left w:val="nil"/>
+              <w:bottom w:val="single" w:sz="4" w:space="0" w:color="auto"/>
+              <w:right w:val="nil"/>
+            </w:tcBorders>
+          </w:tcPr>
+          <w:p>
+            <w:pPr>
+              <w:spacing w:after="0"/>
+              <w:jc w:val="both"/>
+              <w:rPr>
+                <w:rFonts w:ascii="Tahoma" w:eastAsia="Symbol" w:hAnsi="Tahoma" w:cs="Tahoma"/>
+                <w:color w:val="000000"/>
+                <w:sz w:val="20"/>
+                <w:szCs w:val="20"/>
+              </w:rPr>
+            </w:pPr>
+            <w:r>
+              <w:rPr>
+                <w:rFonts w:ascii="Tahoma" w:eastAsia="Symbol" w:hAnsi="Tahoma" w:cs="Tahoma"/>
+                <w:color w:val="000000"/>
+                <w:sz w:val="20"/>
+                <w:szCs w:val="20"/>
+              </w:rPr>
+              <w:t>Software Engineer</w:t>
+            </w:r>
+          </w:p>
+        </w:tc>
+        <w:tc>
+          <w:tcPr>
+            <w:tcW w:w="667" w:type="dxa"/>
+            <w:tcBorders>
+              <w:top w:val="single" w:sz="4" w:space="0" w:color="auto"/>
+              <w:left w:val="nil"/>
+              <w:bottom w:val="single" w:sz="4" w:space="0" w:color="auto"/>
+              <w:right w:val="single" w:sz="4" w:space="0" w:color="auto"/>
+            </w:tcBorders>
+          </w:tcPr>
+          <w:p>
+            <w:pPr>
+              <w:spacing w:after="0"/>
+              <w:jc w:val="both"/>
+              <w:rPr>
+                <w:rFonts w:ascii="Tahoma" w:hAnsi="Tahoma" w:cs="Tahoma"/>
+                <w:color w:val="000000"/>
+                <w:sz w:val="20"/>
+                <w:szCs w:val="20"/>
+              </w:rPr>
+            </w:pPr>
+          </w:p>
+        </w:tc>
+        <w:tc>
+          <w:tcPr>
+            <w:tcW w:w="2900" w:type="dxa"/>
+            <w:tcBorders>
+              <w:top w:val="single" w:sz="4" w:space="0" w:color="auto"/>
+              <w:left w:val="nil"/>
+              <w:bottom w:val="single" w:sz="4" w:space="0" w:color="auto"/>
+              <w:right w:val="single" w:sz="4" w:space="0" w:color="auto"/>
+            </w:tcBorders>
+            <w:vAlign w:val="center"/>
+          </w:tcPr>
+          <w:p>
+            <w:pPr>
+              <w:spacing w:after="0"/>
+              <w:jc w:val="both"/>
+              <w:rPr>
+                <w:rFonts w:ascii="Tahoma" w:eastAsia="Symbol" w:hAnsi="Tahoma" w:cs="Tahoma"/>
+                <w:color w:val="000000"/>
+                <w:sz w:val="20"/>
+                <w:szCs w:val="20"/>
+              </w:rPr>
+            </w:pPr>
+            <w:r>
+              <w:rPr>
+                <w:rFonts w:ascii="Tahoma" w:eastAsia="Symbol" w:hAnsi="Tahoma" w:cs="Tahoma"/>
+                <w:color w:val="000000"/>
+                <w:sz w:val="20"/>
+                <w:szCs w:val="20"/>
+              </w:rPr>
+              <w:t>May 2014-Nov 2014</w:t>
+            </w:r>
+          </w:p>
+        </w:tc>
+      </w:tr>
+      <w:tr>
+        <w:trPr>
+          <w:trHeight w:val="274"/>
+        </w:trPr>
+        <w:tc>
+          <w:tcPr>
+            <w:tcW w:w="3060" w:type="dxa"/>
+            <w:tcBorders>
+              <w:top w:val="single" w:sz="4" w:space="0" w:color="auto"/>
+              <w:left w:val="single" w:sz="4" w:space="0" w:color="auto"/>
+              <w:bottom w:val="single" w:sz="4" w:space="0" w:color="auto"/>
+              <w:right w:val="single" w:sz="4" w:space="0" w:color="auto"/>
+            </w:tcBorders>
+            <w:shd w:val="clear" w:color="auto" w:fill="auto"/>
+            <w:vAlign w:val="center"/>
+          </w:tcPr>
+          <w:p>
+            <w:pPr>
+              <w:spacing w:after="0"/>
+              <w:jc w:val="both"/>
+              <w:rPr>
+                <w:rFonts w:ascii="Tahoma" w:eastAsia="Symbol" w:hAnsi="Tahoma" w:cs="Tahoma"/>
+                <w:color w:val="000000"/>
+                <w:sz w:val="20"/>
+                <w:szCs w:val="20"/>
+              </w:rPr>
+            </w:pPr>
+            <w:r>
+              <w:rPr>
+                <w:rFonts w:ascii="Tahoma" w:eastAsia="Symbol" w:hAnsi="Tahoma" w:cs="Tahoma"/>
+                <w:color w:val="000000"/>
+                <w:sz w:val="20"/>
+                <w:szCs w:val="20"/>
+              </w:rPr>
+              <w:t>TCS</w:t>
+            </w:r>
+          </w:p>
+        </w:tc>
+        <w:tc>
+          <w:tcPr>
+            <w:tcW w:w="1371" w:type="dxa"/>
+            <w:tcBorders>
+              <w:top w:val="single" w:sz="4" w:space="0" w:color="auto"/>
+              <w:left w:val="nil"/>
+              <w:bottom w:val="single" w:sz="4" w:space="0" w:color="auto"/>
+              <w:right w:val="single" w:sz="4" w:space="0" w:color="auto"/>
+            </w:tcBorders>
+            <w:shd w:val="clear" w:color="auto" w:fill="auto"/>
+          </w:tcPr>
+          <w:p>
+            <w:pPr>
+              <w:spacing w:after="0"/>
+              <w:jc w:val="both"/>
+              <w:rPr>
+                <w:rFonts w:ascii="Tahoma" w:eastAsia="Symbol" w:hAnsi="Tahoma" w:cs="Tahoma"/>
+                <w:color w:val="000000"/>
+                <w:sz w:val="20"/>
+                <w:szCs w:val="20"/>
+              </w:rPr>
+            </w:pPr>
+            <w:r>
+              <w:rPr>
+                <w:rFonts w:ascii="Tahoma" w:eastAsia="Symbol" w:hAnsi="Tahoma" w:cs="Tahoma"/>
+                <w:color w:val="000000"/>
+                <w:sz w:val="20"/>
+                <w:szCs w:val="20"/>
+              </w:rPr>
+              <w:t>Hyderabad</w:t>
+            </w:r>
+          </w:p>
+        </w:tc>
+        <w:tc>
+          <w:tcPr>
+            <w:tcW w:w="3759" w:type="dxa"/>
+            <w:tcBorders>
+              <w:top w:val="single" w:sz="4" w:space="0" w:color="auto"/>
+              <w:left w:val="nil"/>
+              <w:bottom w:val="single" w:sz="4" w:space="0" w:color="auto"/>
+              <w:right w:val="nil"/>
+            </w:tcBorders>
+          </w:tcPr>
+          <w:p>
+            <w:pPr>
+              <w:spacing w:after="0"/>
+              <w:jc w:val="both"/>
+              <w:rPr>
+                <w:rFonts w:ascii="Tahoma" w:eastAsia="Symbol" w:hAnsi="Tahoma" w:cs="Tahoma"/>
+                <w:color w:val="000000"/>
+                <w:sz w:val="20"/>
+                <w:szCs w:val="20"/>
+              </w:rPr>
+            </w:pPr>
+            <w:r>
+              <w:rPr>
+                <w:rFonts w:ascii="Tahoma" w:eastAsia="Symbol" w:hAnsi="Tahoma" w:cs="Tahoma"/>
+                <w:color w:val="000000"/>
+                <w:sz w:val="20"/>
+                <w:szCs w:val="20"/>
+              </w:rPr>
+              <w:t>Process Associate</w:t>
+            </w:r>
+          </w:p>
+        </w:tc>
+        <w:tc>
+          <w:tcPr>
+            <w:tcW w:w="667" w:type="dxa"/>
+            <w:tcBorders>
+              <w:top w:val="single" w:sz="4" w:space="0" w:color="auto"/>
+              <w:left w:val="nil"/>
+              <w:bottom w:val="single" w:sz="4" w:space="0" w:color="auto"/>
+              <w:right w:val="single" w:sz="4" w:space="0" w:color="auto"/>
+            </w:tcBorders>
+          </w:tcPr>
+          <w:p>
+            <w:pPr>
+              <w:spacing w:after="0"/>
+              <w:jc w:val="both"/>
+              <w:rPr>
+                <w:rFonts w:ascii="Tahoma" w:hAnsi="Tahoma" w:cs="Tahoma"/>
+                <w:color w:val="000000"/>
+                <w:sz w:val="20"/>
+                <w:szCs w:val="20"/>
+              </w:rPr>
+            </w:pPr>
+          </w:p>
+        </w:tc>
+        <w:tc>
+          <w:tcPr>
+            <w:tcW w:w="2900" w:type="dxa"/>
+            <w:tcBorders>
+              <w:top w:val="single" w:sz="4" w:space="0" w:color="auto"/>
+              <w:left w:val="nil"/>
+              <w:bottom w:val="single" w:sz="4" w:space="0" w:color="auto"/>
+              <w:right w:val="single" w:sz="4" w:space="0" w:color="auto"/>
+            </w:tcBorders>
+            <w:vAlign w:val="center"/>
+          </w:tcPr>
+          <w:p>
+            <w:pPr>
+              <w:spacing w:after="0"/>
+              <w:jc w:val="both"/>
+              <w:rPr>
+                <w:rFonts w:ascii="Tahoma" w:eastAsia="Symbol" w:hAnsi="Tahoma" w:cs="Tahoma"/>
+                <w:color w:val="000000"/>
+                <w:sz w:val="20"/>
+                <w:szCs w:val="20"/>
+              </w:rPr>
+            </w:pPr>
+            <w:r>
+              <w:rPr>
+                <w:rFonts w:ascii="Tahoma" w:eastAsia="Symbol" w:hAnsi="Tahoma" w:cs="Tahoma"/>
+                <w:color w:val="000000"/>
+                <w:sz w:val="20"/>
+                <w:szCs w:val="20"/>
+              </w:rPr>
+              <w:t>Nov 2011-May 2014</w:t>
+            </w:r>
+          </w:p>
+        </w:tc>
+      </w:tr>
+      <w:tr>
+        <w:trPr>
+          <w:trHeight w:val="274"/>
+        </w:trPr>
+        <w:tc>
+          <w:tcPr>
+            <w:tcW w:w="3060" w:type="dxa"/>
+            <w:tcBorders>
+              <w:top w:val="single" w:sz="4" w:space="0" w:color="auto"/>
+              <w:left w:val="single" w:sz="4" w:space="0" w:color="auto"/>
+              <w:bottom w:val="single" w:sz="4" w:space="0" w:color="auto"/>
+              <w:right w:val="single" w:sz="4" w:space="0" w:color="auto"/>
+            </w:tcBorders>
+            <w:shd w:val="clear" w:color="auto" w:fill="auto"/>
+            <w:vAlign w:val="center"/>
+          </w:tcPr>
+          <w:p>
+            <w:pPr>
+              <w:spacing w:after="0"/>
+              <w:jc w:val="both"/>
+              <w:rPr>
+                <w:rFonts w:ascii="Tahoma" w:eastAsia="Symbol" w:hAnsi="Tahoma" w:cs="Tahoma"/>
+                <w:color w:val="000000"/>
+                <w:sz w:val="20"/>
+                <w:szCs w:val="20"/>
+              </w:rPr>
+            </w:pPr>
+            <w:r>
+              <w:rPr>
+                <w:rFonts w:ascii="Tahoma" w:eastAsia="Symbol" w:hAnsi="Tahoma" w:cs="Tahoma"/>
+                <w:color w:val="000000"/>
+                <w:sz w:val="20"/>
+                <w:szCs w:val="20"/>
+              </w:rPr>
+              <w:t>IBM</w:t>
+            </w:r>
+          </w:p>
+        </w:tc>
+        <w:tc>
+          <w:tcPr>
+            <w:tcW w:w="1371" w:type="dxa"/>
+            <w:tcBorders>
+              <w:top w:val="single" w:sz="4" w:space="0" w:color="auto"/>
+              <w:left w:val="nil"/>
+              <w:bottom w:val="single" w:sz="4" w:space="0" w:color="auto"/>
+              <w:right w:val="single" w:sz="4" w:space="0" w:color="auto"/>
+            </w:tcBorders>
+            <w:shd w:val="clear" w:color="auto" w:fill="auto"/>
+          </w:tcPr>
+          <w:p>
+            <w:pPr>
+              <w:spacing w:after="0"/>
+              <w:jc w:val="both"/>
+              <w:rPr>
+                <w:rFonts w:ascii="Tahoma" w:eastAsia="Symbol" w:hAnsi="Tahoma" w:cs="Tahoma"/>
+                <w:color w:val="000000"/>
+                <w:sz w:val="20"/>
+                <w:szCs w:val="20"/>
+              </w:rPr>
+            </w:pPr>
+            <w:r>
+              <w:rPr>
+                <w:rFonts w:ascii="Tahoma" w:eastAsia="Symbol" w:hAnsi="Tahoma" w:cs="Tahoma"/>
+                <w:color w:val="000000"/>
+                <w:sz w:val="20"/>
+                <w:szCs w:val="20"/>
+              </w:rPr>
+              <w:t>Vizag</w:t>
+            </w:r>
+          </w:p>
+        </w:tc>
+        <w:tc>
+          <w:tcPr>
+            <w:tcW w:w="3759" w:type="dxa"/>
+            <w:tcBorders>
+              <w:top w:val="single" w:sz="4" w:space="0" w:color="auto"/>
+              <w:left w:val="nil"/>
+              <w:bottom w:val="single" w:sz="4" w:space="0" w:color="auto"/>
+              <w:right w:val="nil"/>
+            </w:tcBorders>
+          </w:tcPr>
+          <w:p>
+            <w:pPr>
+              <w:spacing w:after="0"/>
+              <w:jc w:val="both"/>
+              <w:rPr>
+                <w:rFonts w:ascii="Tahoma" w:eastAsia="Symbol" w:hAnsi="Tahoma" w:cs="Tahoma"/>
+                <w:color w:val="000000"/>
+                <w:sz w:val="20"/>
+                <w:szCs w:val="20"/>
+              </w:rPr>
+            </w:pPr>
+            <w:r>
+              <w:rPr>
+                <w:rFonts w:ascii="Tahoma" w:eastAsia="Symbol" w:hAnsi="Tahoma" w:cs="Tahoma"/>
+                <w:color w:val="000000"/>
+                <w:sz w:val="20"/>
+                <w:szCs w:val="20"/>
+              </w:rPr>
+              <w:t>Intern</w:t>
+            </w:r>
+          </w:p>
+        </w:tc>
+        <w:tc>
+          <w:tcPr>
+            <w:tcW w:w="667" w:type="dxa"/>
+            <w:tcBorders>
+              <w:top w:val="single" w:sz="4" w:space="0" w:color="auto"/>
+              <w:left w:val="nil"/>
+              <w:bottom w:val="single" w:sz="4" w:space="0" w:color="auto"/>
+              <w:right w:val="single" w:sz="4" w:space="0" w:color="auto"/>
+            </w:tcBorders>
+          </w:tcPr>
+          <w:p>
+            <w:pPr>
+              <w:spacing w:after="0"/>
+              <w:jc w:val="both"/>
+              <w:rPr>
+                <w:rFonts w:ascii="Tahoma" w:hAnsi="Tahoma" w:cs="Tahoma"/>
+                <w:color w:val="000000"/>
+                <w:sz w:val="20"/>
+                <w:szCs w:val="20"/>
+              </w:rPr>
+            </w:pPr>
+          </w:p>
+        </w:tc>
+        <w:tc>
+          <w:tcPr>
+            <w:tcW w:w="2900" w:type="dxa"/>
+            <w:tcBorders>
+              <w:top w:val="single" w:sz="4" w:space="0" w:color="auto"/>
+              <w:left w:val="nil"/>
+              <w:bottom w:val="single" w:sz="4" w:space="0" w:color="auto"/>
+              <w:right w:val="single" w:sz="4" w:space="0" w:color="auto"/>
+            </w:tcBorders>
+            <w:vAlign w:val="center"/>
+          </w:tcPr>
+          <w:p>
+            <w:pPr>
+              <w:spacing w:after="0"/>
+              <w:jc w:val="both"/>
+              <w:rPr>
+                <w:rFonts w:ascii="Tahoma" w:eastAsia="Symbol" w:hAnsi="Tahoma" w:cs="Tahoma"/>
+                <w:color w:val="000000"/>
+                <w:sz w:val="20"/>
+                <w:szCs w:val="20"/>
+              </w:rPr>
+            </w:pPr>
+            <w:r>
+              <w:rPr>
+                <w:rFonts w:ascii="Tahoma" w:eastAsia="Symbol" w:hAnsi="Tahoma" w:cs="Tahoma"/>
+                <w:color w:val="000000"/>
+                <w:sz w:val="20"/>
+                <w:szCs w:val="20"/>
+              </w:rPr>
+              <w:t>May 2011-Nov 2011</w:t>
+            </w:r>
+          </w:p>
+        </w:tc>
+      </w:tr>
     </w:tbl>
     <w:p>
       <w:pPr>
@@ -3436,6 +4171,128 @@
           <w:szCs w:val="16"/>
         </w:rPr>
       </w:pPr>
+    </w:p>
+    <w:p>
+      <w:pPr>
+        <w:pBdr>
+          <w:top w:val="single" w:sz="4" w:space="1" w:color="auto"/>
+          <w:left w:val="single" w:sz="4" w:space="4" w:color="auto"/>
+          <w:bottom w:val="single" w:sz="4" w:space="1" w:color="auto"/>
+          <w:right w:val="single" w:sz="4" w:space="0" w:color="auto"/>
+          <w:between w:val="single" w:sz="4" w:space="1" w:color="auto"/>
+        </w:pBdr>
+        <w:shd w:val="pct5" w:color="000000" w:fill="FFFFFF"/>
+        <w:jc w:val="center"/>
+        <w:rPr>
+          <w:rFonts w:ascii="Tahoma" w:hAnsi="Tahoma" w:cs="Tahoma"/>
+          <w:b/>
+          <w:bCs/>
+          <w:sz w:val="20"/>
+          <w:szCs w:val="20"/>
+        </w:rPr>
+      </w:pPr>
+      <w:r>
+        <w:rPr>
+          <w:rFonts w:ascii="Tahoma" w:hAnsi="Tahoma" w:cs="Tahoma"/>
+          <w:b/>
+          <w:bCs/>
+          <w:sz w:val="20"/>
+          <w:szCs w:val="20"/>
+        </w:rPr>
+        <w:t xml:space="preserve">Solution Architect, </w:t>
+      </w:r>
+      <w:r>
+        <w:rPr>
+          <w:rFonts w:ascii="Tahoma" w:hAnsi="Tahoma" w:cs="Tahoma"/>
+          <w:b/>
+          <w:bCs/>
+          <w:spacing w:val="10"/>
+          <w:kern w:val="1"/>
+          <w:sz w:val="20"/>
+          <w:szCs w:val="20"/>
+          <w:lang w:val="en-GB" w:eastAsia="ar-SA"/>
+        </w:rPr>
+        <w:t xml:space="preserve">Vertisystem </w:t>
+      </w:r>
+      <w:r>
+        <w:rPr>
+          <w:rFonts w:ascii="Tahoma" w:hAnsi="Tahoma" w:cs="Tahoma"/>
+          <w:b/>
+          <w:bCs/>
+          <w:spacing w:val="10"/>
+          <w:kern w:val="1"/>
+          <w:sz w:val="20"/>
+          <w:szCs w:val="20"/>
+          <w:lang w:val="en-GB" w:eastAsia="ar-SA"/>
+        </w:rPr>
+        <w:t xml:space="preserve">Global </w:t>
+      </w:r>
+      <w:r>
+        <w:rPr>
+          <w:rFonts w:ascii="Tahoma" w:hAnsi="Tahoma" w:cs="Tahoma"/>
+          <w:b/>
+          <w:bCs/>
+          <w:spacing w:val="10"/>
+          <w:kern w:val="1"/>
+          <w:sz w:val="20"/>
+          <w:szCs w:val="20"/>
+          <w:lang w:val="en-GB" w:eastAsia="ar-SA"/>
+        </w:rPr>
+        <w:t>Pvt. Ltd</w:t>
+      </w:r>
+      <w:r>
+        <w:rPr>
+          <w:rFonts w:ascii="Tahoma" w:hAnsi="Tahoma" w:cs="Tahoma"/>
+          <w:b/>
+          <w:bCs/>
+          <w:spacing w:val="10"/>
+          <w:kern w:val="1"/>
+          <w:sz w:val="20"/>
+          <w:szCs w:val="20"/>
+          <w:lang w:val="en-GB" w:eastAsia="ar-SA"/>
+        </w:rPr>
+        <w:t xml:space="preserve"> (</w:t>
+      </w:r>
+      <w:r>
+        <w:rPr>
+          <w:rFonts w:ascii="Tahoma" w:hAnsi="Tahoma" w:cs="Tahoma"/>
+          <w:b/>
+          <w:bCs/>
+          <w:spacing w:val="10"/>
+          <w:kern w:val="1"/>
+          <w:sz w:val="20"/>
+          <w:szCs w:val="20"/>
+          <w:lang w:val="en-GB" w:eastAsia="ar-SA"/>
+        </w:rPr>
+        <w:t>Dec 2018 - Present</w:t>
+      </w:r>
+      <w:r>
+        <w:rPr>
+          <w:rFonts w:ascii="Tahoma" w:hAnsi="Tahoma" w:cs="Tahoma"/>
+          <w:b/>
+          <w:bCs/>
+          <w:spacing w:val="10"/>
+          <w:kern w:val="1"/>
+          <w:sz w:val="20"/>
+          <w:szCs w:val="20"/>
+          <w:lang w:val="en-GB" w:eastAsia="ar-SA"/>
+        </w:rPr>
+        <w:t>)</w:t>
+      </w:r>
+    </w:p>
+    <w:p>
+      <w:pPr>
+        <w:spacing w:after="0" w:line="240" w:lineRule="auto"/>
+        <w:rPr>
+          <w:rFonts w:ascii="Cambria" w:hAnsi="Cambria"/>
+          <w:b/>
+          <w:bCs/>
+          <w:color w:val="4472C4" w:themeColor="accent1"/>
+          <w:sz w:val="16"/>
+          <w:szCs w:val="16"/>
+        </w:rPr>
+      </w:pPr>
+      <w:bookmarkStart w:id="1" w:name="_Hlk30678069"/>
     </w:p>
     <w:p>
       <w:pPr>
@@ -3464,21 +4321,272 @@
           <w:sz w:val="20"/>
           <w:szCs w:val="20"/>
         </w:rPr>
-        <w:t>Summary of Professional Responsibilities</w:t>
+        <w:t>Professional Responsibilities</w:t>
       </w:r>
     </w:p>
     <w:p>
       <w:pPr>
+        <w:pStyle w:val="ListParagraph"/>
+        <w:numPr>
+          <w:ilvl w:val="0"/>
+          <w:numId w:val="1"/>
+        </w:numPr>
+        <w:tabs>
+          <w:tab w:val="clear" w:pos="1710"/>
+          <w:tab w:val="num" w:pos="1350"/>
+        </w:tabs>
+        <w:spacing w:line="240" w:lineRule="auto"/>
+        <w:ind w:left="360"/>
+      </w:pPr>
+      <w:r>
+        <w:t>Help businesses in finding a solution to a business problem</w:t>
+      </w:r>
+    </w:p>
+    <w:p>
+      <w:pPr>
+        <w:pStyle w:val="ListParagraph"/>
+        <w:numPr>
+          <w:ilvl w:val="0"/>
+          <w:numId w:val="1"/>
+        </w:numPr>
+        <w:tabs>
+          <w:tab w:val="clear" w:pos="1710"/>
+          <w:tab w:val="num" w:pos="1350"/>
+        </w:tabs>
+        <w:spacing w:line="240" w:lineRule="auto"/>
+        <w:ind w:left="360"/>
+      </w:pPr>
+      <w:r>
+        <w:t>Maintains control over the architecture lifecycle parallel to the project’s software development lifecycle.</w:t>
+      </w:r>
+    </w:p>
+    <w:p>
+      <w:pPr>
+        <w:pStyle w:val="ListParagraph"/>
+        <w:numPr>
+          <w:ilvl w:val="0"/>
+          <w:numId w:val="1"/>
+        </w:numPr>
+        <w:tabs>
+          <w:tab w:val="clear" w:pos="1710"/>
+          <w:tab w:val="num" w:pos="1350"/>
+        </w:tabs>
+        <w:spacing w:line="240" w:lineRule="auto"/>
+        <w:ind w:left="360"/>
+      </w:pPr>
+      <w:r>
+        <w:t xml:space="preserve">Facilitates planning, tracking and scheduling software deliverable. </w:t>
+      </w:r>
+    </w:p>
+    <w:p>
+      <w:pPr>
+        <w:pStyle w:val="ListParagraph"/>
+        <w:numPr>
+          <w:ilvl w:val="0"/>
+          <w:numId w:val="1"/>
+        </w:numPr>
+        <w:tabs>
+          <w:tab w:val="clear" w:pos="1710"/>
+          <w:tab w:val="num" w:pos="1350"/>
+        </w:tabs>
+        <w:spacing w:line="240" w:lineRule="auto"/>
+        <w:ind w:left="360"/>
+      </w:pPr>
+      <w:r>
+        <w:t xml:space="preserve">Interact with clients, product managers, and developers in order to envision, model and provide initial models and designs that can be built. </w:t>
+      </w:r>
+    </w:p>
+    <w:p>
+      <w:pPr>
+        <w:pStyle w:val="ListParagraph"/>
+        <w:numPr>
+          <w:ilvl w:val="0"/>
+          <w:numId w:val="1"/>
+        </w:numPr>
+        <w:tabs>
+          <w:tab w:val="clear" w:pos="1710"/>
+          <w:tab w:val="num" w:pos="1350"/>
+        </w:tabs>
+        <w:spacing w:line="240" w:lineRule="auto"/>
+        <w:ind w:left="360"/>
+      </w:pPr>
+      <w:r>
+        <w:t>Review the code to ensure the quality of the design by avoiding complexity, advocating clarity and to do this with the team.</w:t>
+      </w:r>
+    </w:p>
+    <w:p>
+      <w:pPr>
+        <w:pStyle w:val="ListParagraph"/>
+        <w:numPr>
+          <w:ilvl w:val="0"/>
+          <w:numId w:val="1"/>
+        </w:numPr>
+        <w:tabs>
+          <w:tab w:val="clear" w:pos="1710"/>
+          <w:tab w:val="num" w:pos="1350"/>
+        </w:tabs>
+        <w:spacing w:line="240" w:lineRule="auto"/>
+        <w:ind w:left="360"/>
+      </w:pPr>
+      <w:r>
+        <w:t>Leading Different teams for different clients.</w:t>
+      </w:r>
+    </w:p>
+    <w:p>
+      <w:pPr>
+        <w:pStyle w:val="ListParagraph"/>
+        <w:numPr>
+          <w:ilvl w:val="0"/>
+          <w:numId w:val="1"/>
+        </w:numPr>
+        <w:tabs>
+          <w:tab w:val="clear" w:pos="1710"/>
+          <w:tab w:val="num" w:pos="1350"/>
+        </w:tabs>
+        <w:spacing w:line="240" w:lineRule="auto"/>
+        <w:ind w:left="360"/>
+      </w:pPr>
+      <w:r>
+        <w:t>Describing the structure, characteristics, behavior, and other aspects of Product to project stakeholders.</w:t>
+      </w:r>
+    </w:p>
+    <w:p>
+      <w:pPr>
+        <w:pStyle w:val="ListParagraph"/>
+        <w:numPr>
+          <w:ilvl w:val="0"/>
+          <w:numId w:val="1"/>
+        </w:numPr>
+        <w:tabs>
+          <w:tab w:val="clear" w:pos="1710"/>
+          <w:tab w:val="num" w:pos="1350"/>
+        </w:tabs>
+        <w:spacing w:line="240" w:lineRule="auto"/>
+        <w:ind w:left="360"/>
+      </w:pPr>
+      <w:r>
+        <w:t>Defining features, phases, and solution requirements.</w:t>
+      </w:r>
+    </w:p>
+    <w:p>
+      <w:pPr>
+        <w:pStyle w:val="ListParagraph"/>
+        <w:numPr>
+          <w:ilvl w:val="0"/>
+          <w:numId w:val="1"/>
+        </w:numPr>
+        <w:tabs>
+          <w:tab w:val="clear" w:pos="1710"/>
+          <w:tab w:val="num" w:pos="1350"/>
+        </w:tabs>
+        <w:spacing w:line="240" w:lineRule="auto"/>
+        <w:ind w:left="360"/>
+      </w:pPr>
+      <w:r>
+        <w:t xml:space="preserve">Mentoring various teams in terms of Requirement gathering phase / Architecting solutions / Technical glitches. </w:t>
+      </w:r>
+    </w:p>
+    <w:p>
+      <w:pPr>
+        <w:pStyle w:val="ListParagraph"/>
+        <w:numPr>
+          <w:ilvl w:val="0"/>
+          <w:numId w:val="1"/>
+        </w:numPr>
+        <w:tabs>
+          <w:tab w:val="clear" w:pos="1710"/>
+          <w:tab w:val="num" w:pos="1350"/>
+        </w:tabs>
+        <w:spacing w:line="240" w:lineRule="auto"/>
+        <w:ind w:left="360"/>
+      </w:pPr>
+      <w:r>
+        <w:t>Create concepts for how the application will look, what the modules will be, and how they interact with each other.</w:t>
+      </w:r>
+    </w:p>
+    <w:p>
+      <w:pPr>
+        <w:pStyle w:val="ListParagraph"/>
+        <w:numPr>
+          <w:ilvl w:val="0"/>
+          <w:numId w:val="1"/>
+        </w:numPr>
+        <w:tabs>
+          <w:tab w:val="clear" w:pos="1710"/>
+          <w:tab w:val="num" w:pos="1350"/>
+        </w:tabs>
+        <w:spacing w:line="240" w:lineRule="auto"/>
+        <w:ind w:left="360"/>
+      </w:pPr>
+      <w:r>
+        <w:t>Describe</w:t>
+      </w:r>
+      <w:r>
+        <w:t xml:space="preserve"> how things will scale for the future and how they will be maintained.</w:t>
+      </w:r>
+    </w:p>
+    <w:p>
+      <w:pPr>
+        <w:pStyle w:val="ListParagraph"/>
+        <w:numPr>
+          <w:ilvl w:val="0"/>
+          <w:numId w:val="1"/>
+        </w:numPr>
+        <w:tabs>
+          <w:tab w:val="clear" w:pos="1710"/>
+          <w:tab w:val="num" w:pos="1350"/>
+        </w:tabs>
+        <w:spacing w:line="240" w:lineRule="auto"/>
+        <w:ind w:left="360"/>
+      </w:pPr>
+      <w:r>
+        <w:t>Preparing &amp; compiling Sales Pitch involving end-to-end solution responses for RFP’s/ RFI’s/ Pro-active leads to deliver solutions.</w:t>
+      </w:r>
+    </w:p>
+    <w:p>
+      <w:pPr>
+        <w:pStyle w:val="ListParagraph"/>
+        <w:numPr>
+          <w:ilvl w:val="0"/>
+          <w:numId w:val="1"/>
+        </w:numPr>
+        <w:tabs>
+          <w:tab w:val="clear" w:pos="1710"/>
+          <w:tab w:val="num" w:pos="360"/>
+          <w:tab w:val="num" w:pos="1350"/>
+        </w:tabs>
+        <w:suppressAutoHyphens/>
         <w:spacing w:after="0" w:line="240" w:lineRule="auto"/>
         <w:ind w:left="360"/>
-        <w:rPr>
-          <w:rFonts w:ascii="Tahoma" w:hAnsi="Tahoma" w:cs="Tahoma"/>
-          <w:b/>
-          <w:sz w:val="20"/>
-          <w:szCs w:val="20"/>
-        </w:rPr>
-      </w:pPr>
+        <w:jc w:val="both"/>
+        <w:rPr>
+          <w:rFonts w:ascii="Tahoma" w:eastAsia="Times New Roman" w:hAnsi="Tahoma" w:cs="Tahoma"/>
+          <w:sz w:val="20"/>
+          <w:szCs w:val="20"/>
+        </w:rPr>
+      </w:pPr>
+      <w:r>
+        <w:t>Designing technical solutions and architectures, presales, Agile methodology and implementing modern engineering practices leveraging Cloud Platforms, Microservices, Containerization architectures, CICD &amp; DevOps.</w:t>
+      </w:r>
     </w:p>
+    <w:p>
+      <w:pPr>
+        <w:pStyle w:val="ListParagraph"/>
+        <w:tabs>
+          <w:tab w:val="num" w:pos="1710"/>
+        </w:tabs>
+        <w:suppressAutoHyphens/>
+        <w:spacing w:after="0" w:line="240" w:lineRule="auto"/>
+        <w:ind w:left="360"/>
+        <w:jc w:val="both"/>
+        <w:rPr>
+          <w:rFonts w:ascii="Tahoma" w:eastAsia="Times New Roman" w:hAnsi="Tahoma" w:cs="Tahoma"/>
+          <w:sz w:val="20"/>
+          <w:szCs w:val="20"/>
+        </w:rPr>
+      </w:pPr>
+    </w:p>
+    <w:bookmarkEnd w:id="1"/>
     <w:p>
       <w:pPr>
         <w:pBdr>
@@ -3898,741 +5006,6 @@
           <w:szCs w:val="20"/>
         </w:rPr>
         <w:t>Designing the workflows, exploring opportunities for process optimizations &amp; presenting the same to relevant authorities / stakeholders.</w:t>
-      </w:r>
-    </w:p>
-    <w:p>
-      <w:pPr>
-        <w:pBdr>
-          <w:top w:val="single" w:sz="4" w:space="1" w:color="auto"/>
-          <w:left w:val="single" w:sz="4" w:space="4" w:color="auto"/>
-          <w:bottom w:val="single" w:sz="4" w:space="1" w:color="auto"/>
-          <w:right w:val="single" w:sz="4" w:space="0" w:color="auto"/>
-          <w:between w:val="single" w:sz="4" w:space="1" w:color="auto"/>
-        </w:pBdr>
-        <w:shd w:val="pct5" w:color="000000" w:fill="FFFFFF"/>
-        <w:jc w:val="both"/>
-        <w:rPr>
-          <w:rFonts w:ascii="Tahoma" w:hAnsi="Tahoma" w:cs="Tahoma"/>
-          <w:b/>
-          <w:bCs/>
-          <w:sz w:val="20"/>
-          <w:szCs w:val="20"/>
-        </w:rPr>
-      </w:pPr>
-      <w:r>
-        <w:rPr>
-          <w:rFonts w:ascii="Tahoma" w:hAnsi="Tahoma" w:cs="Tahoma"/>
-          <w:b/>
-          <w:bCs/>
-          <w:sz w:val="20"/>
-          <w:szCs w:val="20"/>
-        </w:rPr>
-        <w:t>Additional Activities &amp; Recognitions</w:t>
-      </w:r>
-    </w:p>
-    <w:p>
-      <w:pPr>
-        <w:pStyle w:val="ListParagraph"/>
-        <w:numPr>
-          <w:ilvl w:val="0"/>
-          <w:numId w:val="8"/>
-        </w:numPr>
-        <w:rPr>
-          <w:rFonts w:ascii="Tahoma" w:hAnsi="Tahoma" w:cs="Tahoma"/>
-          <w:sz w:val="20"/>
-          <w:szCs w:val="20"/>
-        </w:rPr>
-      </w:pPr>
-      <w:r>
-        <w:rPr>
-          <w:rFonts w:ascii="Tahoma" w:hAnsi="Tahoma" w:cs="Tahoma"/>
-          <w:sz w:val="20"/>
-          <w:szCs w:val="20"/>
-        </w:rPr>
-        <w:t>Worked for TCS’s COE (Center of Excellence)</w:t>
-      </w:r>
-    </w:p>
-    <w:p>
-      <w:pPr>
-        <w:pStyle w:val="ListParagraph"/>
-        <w:numPr>
-          <w:ilvl w:val="0"/>
-          <w:numId w:val="8"/>
-        </w:numPr>
-        <w:rPr>
-          <w:rFonts w:ascii="Tahoma" w:hAnsi="Tahoma" w:cs="Tahoma"/>
-          <w:sz w:val="20"/>
-          <w:szCs w:val="20"/>
-        </w:rPr>
-      </w:pPr>
-      <w:r>
-        <w:rPr>
-          <w:rFonts w:ascii="Tahoma" w:hAnsi="Tahoma" w:cs="Tahoma"/>
-          <w:sz w:val="20"/>
-          <w:szCs w:val="20"/>
-        </w:rPr>
-        <w:t>Was part of COE team for Chrysler</w:t>
-      </w:r>
-    </w:p>
-    <w:p>
-      <w:pPr>
-        <w:pStyle w:val="ListParagraph"/>
-        <w:numPr>
-          <w:ilvl w:val="0"/>
-          <w:numId w:val="8"/>
-        </w:numPr>
-        <w:rPr>
-          <w:rFonts w:ascii="Tahoma" w:hAnsi="Tahoma" w:cs="Tahoma"/>
-          <w:sz w:val="20"/>
-          <w:szCs w:val="20"/>
-        </w:rPr>
-      </w:pPr>
-      <w:r>
-        <w:rPr>
-          <w:rFonts w:ascii="Tahoma" w:hAnsi="Tahoma" w:cs="Tahoma"/>
-          <w:sz w:val="20"/>
-          <w:szCs w:val="20"/>
-        </w:rPr>
-        <w:t>Conducted and mentored folks on Oracle Service Cloud</w:t>
-      </w:r>
-    </w:p>
-    <w:p>
-      <w:pPr>
-        <w:pStyle w:val="ListParagraph"/>
-        <w:numPr>
-          <w:ilvl w:val="0"/>
-          <w:numId w:val="8"/>
-        </w:numPr>
-        <w:rPr>
-          <w:rFonts w:ascii="Tahoma" w:hAnsi="Tahoma" w:cs="Tahoma"/>
-          <w:sz w:val="20"/>
-          <w:szCs w:val="20"/>
-        </w:rPr>
-      </w:pPr>
-      <w:r>
-        <w:rPr>
-          <w:rFonts w:ascii="Tahoma" w:hAnsi="Tahoma" w:cs="Tahoma"/>
-          <w:sz w:val="20"/>
-          <w:szCs w:val="20"/>
-        </w:rPr>
-        <w:t>Received Best Team Award from Vertisystem.</w:t>
-      </w:r>
-    </w:p>
-    <w:p>
-      <w:pPr>
-        <w:pStyle w:val="ListParagraph"/>
-        <w:numPr>
-          <w:ilvl w:val="0"/>
-          <w:numId w:val="8"/>
-        </w:numPr>
-        <w:rPr>
-          <w:rFonts w:ascii="Tahoma" w:hAnsi="Tahoma" w:cs="Tahoma"/>
-          <w:sz w:val="20"/>
-          <w:szCs w:val="20"/>
-        </w:rPr>
-      </w:pPr>
-      <w:r>
-        <w:rPr>
-          <w:rFonts w:ascii="Tahoma" w:hAnsi="Tahoma" w:cs="Tahoma"/>
-          <w:sz w:val="20"/>
-          <w:szCs w:val="20"/>
-        </w:rPr>
-        <w:t>Received multiple Awards from TCS</w:t>
-      </w:r>
-    </w:p>
-    <w:p>
-      <w:pPr>
-        <w:pStyle w:val="ListParagraph"/>
-        <w:numPr>
-          <w:ilvl w:val="1"/>
-          <w:numId w:val="8"/>
-        </w:numPr>
-        <w:rPr>
-          <w:rFonts w:ascii="Tahoma" w:hAnsi="Tahoma" w:cs="Tahoma"/>
-          <w:sz w:val="20"/>
-          <w:szCs w:val="20"/>
-        </w:rPr>
-      </w:pPr>
-      <w:r>
-        <w:rPr>
-          <w:rFonts w:ascii="Tahoma" w:hAnsi="Tahoma" w:cs="Tahoma"/>
-          <w:sz w:val="20"/>
-          <w:szCs w:val="20"/>
-        </w:rPr>
-        <w:t>Energy to Deliver</w:t>
-      </w:r>
-    </w:p>
-    <w:p>
-      <w:pPr>
-        <w:pStyle w:val="ListParagraph"/>
-        <w:numPr>
-          <w:ilvl w:val="1"/>
-          <w:numId w:val="8"/>
-        </w:numPr>
-        <w:rPr>
-          <w:rFonts w:ascii="Tahoma" w:hAnsi="Tahoma" w:cs="Tahoma"/>
-          <w:sz w:val="20"/>
-          <w:szCs w:val="20"/>
-        </w:rPr>
-      </w:pPr>
-      <w:r>
-        <w:rPr>
-          <w:rFonts w:ascii="Tahoma" w:hAnsi="Tahoma" w:cs="Tahoma"/>
-          <w:sz w:val="20"/>
-          <w:szCs w:val="20"/>
-        </w:rPr>
-        <w:t>Spotlight Recognition</w:t>
-      </w:r>
-    </w:p>
-    <w:p>
-      <w:pPr>
-        <w:pStyle w:val="ListParagraph"/>
-        <w:numPr>
-          <w:ilvl w:val="1"/>
-          <w:numId w:val="8"/>
-        </w:numPr>
-        <w:rPr>
-          <w:rFonts w:ascii="Tahoma" w:hAnsi="Tahoma" w:cs="Tahoma"/>
-          <w:sz w:val="20"/>
-          <w:szCs w:val="20"/>
-        </w:rPr>
-      </w:pPr>
-      <w:r>
-        <w:rPr>
-          <w:rFonts w:ascii="Tahoma" w:hAnsi="Tahoma" w:cs="Tahoma"/>
-          <w:sz w:val="20"/>
-          <w:szCs w:val="20"/>
-        </w:rPr>
-        <w:t>Best Team</w:t>
-      </w:r>
-    </w:p>
-    <w:p>
-      <w:pPr>
-        <w:pStyle w:val="ListParagraph"/>
-        <w:numPr>
-          <w:ilvl w:val="1"/>
-          <w:numId w:val="8"/>
-        </w:numPr>
-        <w:rPr>
-          <w:rFonts w:ascii="Tahoma" w:hAnsi="Tahoma" w:cs="Tahoma"/>
-          <w:sz w:val="20"/>
-          <w:szCs w:val="20"/>
-        </w:rPr>
-      </w:pPr>
-      <w:r>
-        <w:rPr>
-          <w:rFonts w:ascii="Tahoma" w:hAnsi="Tahoma" w:cs="Tahoma"/>
-          <w:sz w:val="20"/>
-          <w:szCs w:val="20"/>
-        </w:rPr>
-        <w:t>Super Shine</w:t>
-      </w:r>
-    </w:p>
-    <w:p>
-      <w:pPr>
-        <w:pStyle w:val="ListParagraph"/>
-        <w:numPr>
-          <w:ilvl w:val="0"/>
-          <w:numId w:val="8"/>
-        </w:numPr>
-        <w:rPr>
-          <w:rFonts w:ascii="Tahoma" w:hAnsi="Tahoma" w:cs="Tahoma"/>
-          <w:sz w:val="20"/>
-          <w:szCs w:val="20"/>
-        </w:rPr>
-      </w:pPr>
-      <w:r>
-        <w:rPr>
-          <w:rFonts w:ascii="Tahoma" w:hAnsi="Tahoma" w:cs="Tahoma"/>
-          <w:sz w:val="20"/>
-          <w:szCs w:val="20"/>
-        </w:rPr>
-        <w:t>Received Multiple award from IBM</w:t>
-      </w:r>
-    </w:p>
-    <w:p>
-      <w:pPr>
-        <w:pStyle w:val="ListParagraph"/>
-        <w:numPr>
-          <w:ilvl w:val="1"/>
-          <w:numId w:val="8"/>
-        </w:numPr>
-        <w:rPr>
-          <w:rFonts w:ascii="Tahoma" w:hAnsi="Tahoma" w:cs="Tahoma"/>
-          <w:sz w:val="20"/>
-          <w:szCs w:val="20"/>
-        </w:rPr>
-      </w:pPr>
-      <w:r>
-        <w:rPr>
-          <w:rFonts w:ascii="Tahoma" w:hAnsi="Tahoma" w:cs="Tahoma"/>
-          <w:sz w:val="20"/>
-          <w:szCs w:val="20"/>
-        </w:rPr>
-        <w:t>STAR (SUPER TALENTED ACHIVEMENT AWARD)</w:t>
-      </w:r>
-    </w:p>
-    <w:p>
-      <w:pPr>
-        <w:pStyle w:val="ListParagraph"/>
-        <w:numPr>
-          <w:ilvl w:val="1"/>
-          <w:numId w:val="8"/>
-        </w:numPr>
-        <w:rPr>
-          <w:rFonts w:ascii="Tahoma" w:hAnsi="Tahoma" w:cs="Tahoma"/>
-          <w:sz w:val="20"/>
-          <w:szCs w:val="20"/>
-        </w:rPr>
-      </w:pPr>
-      <w:r>
-        <w:rPr>
-          <w:rFonts w:ascii="Tahoma" w:hAnsi="Tahoma" w:cs="Tahoma"/>
-          <w:sz w:val="20"/>
-          <w:szCs w:val="20"/>
-        </w:rPr>
-        <w:t>Appreciation from Management team for delivering the project on time.</w:t>
-      </w:r>
-    </w:p>
-    <w:p>
-      <w:pPr>
-        <w:rPr>
-          <w:rFonts w:ascii="Cambria" w:hAnsi="Cambria"/>
-          <w:b/>
-          <w:bCs/>
-          <w:color w:val="4472C4" w:themeColor="accent1"/>
-          <w:sz w:val="16"/>
-          <w:szCs w:val="16"/>
-        </w:rPr>
-      </w:pPr>
-    </w:p>
-    <w:p>
-      <w:pPr>
-        <w:pBdr>
-          <w:top w:val="single" w:sz="4" w:space="1" w:color="auto"/>
-          <w:left w:val="single" w:sz="4" w:space="4" w:color="auto"/>
-          <w:bottom w:val="single" w:sz="4" w:space="1" w:color="auto"/>
-          <w:right w:val="single" w:sz="4" w:space="0" w:color="auto"/>
-          <w:between w:val="single" w:sz="4" w:space="1" w:color="auto"/>
-        </w:pBdr>
-        <w:shd w:val="pct5" w:color="000000" w:fill="FFFFFF"/>
-        <w:jc w:val="both"/>
-        <w:rPr>
-          <w:rFonts w:ascii="Tahoma" w:hAnsi="Tahoma" w:cs="Tahoma"/>
-          <w:b/>
-          <w:bCs/>
-          <w:sz w:val="20"/>
-          <w:szCs w:val="20"/>
-        </w:rPr>
-      </w:pPr>
-      <w:r>
-        <w:rPr>
-          <w:rFonts w:ascii="Tahoma" w:hAnsi="Tahoma" w:cs="Tahoma"/>
-          <w:b/>
-          <w:bCs/>
-          <w:sz w:val="20"/>
-          <w:szCs w:val="20"/>
-        </w:rPr>
-        <w:t>Professional Experience</w:t>
-      </w:r>
-    </w:p>
-    <w:p>
-      <w:pPr>
-        <w:rPr>
-          <w:rFonts w:ascii="Cambria" w:hAnsi="Cambria"/>
-          <w:b/>
-          <w:bCs/>
-          <w:color w:val="4472C4" w:themeColor="accent1"/>
-          <w:sz w:val="16"/>
-          <w:szCs w:val="16"/>
-        </w:rPr>
-      </w:pPr>
-    </w:p>
-    <w:p>
-      <w:pPr>
-        <w:pBdr>
-          <w:top w:val="single" w:sz="4" w:space="1" w:color="auto"/>
-          <w:left w:val="single" w:sz="4" w:space="4" w:color="auto"/>
-          <w:bottom w:val="single" w:sz="4" w:space="1" w:color="auto"/>
-          <w:right w:val="single" w:sz="4" w:space="0" w:color="auto"/>
-          <w:between w:val="single" w:sz="4" w:space="1" w:color="auto"/>
-        </w:pBdr>
-        <w:shd w:val="pct5" w:color="000000" w:fill="FFFFFF"/>
-        <w:jc w:val="center"/>
-        <w:rPr>
-          <w:rFonts w:ascii="Tahoma" w:hAnsi="Tahoma" w:cs="Tahoma"/>
-          <w:b/>
-          <w:bCs/>
-          <w:sz w:val="20"/>
-          <w:szCs w:val="20"/>
-        </w:rPr>
-      </w:pPr>
-      <w:r>
-        <w:rPr>
-          <w:rFonts w:ascii="Tahoma" w:hAnsi="Tahoma" w:cs="Tahoma"/>
-          <w:b/>
-          <w:bCs/>
-          <w:sz w:val="20"/>
-          <w:szCs w:val="20"/>
-        </w:rPr>
-        <w:t xml:space="preserve">Solution Architect, </w:t>
-      </w:r>
-      <w:r>
-        <w:rPr>
-          <w:rFonts w:ascii="Tahoma" w:hAnsi="Tahoma" w:cs="Tahoma"/>
-          <w:b/>
-          <w:bCs/>
-          <w:spacing w:val="10"/>
-          <w:kern w:val="1"/>
-          <w:sz w:val="20"/>
-          <w:szCs w:val="20"/>
-          <w:lang w:val="en-GB" w:eastAsia="ar-SA"/>
-        </w:rPr>
-        <w:t>Vertisystem Pvt. Ltd</w:t>
-      </w:r>
-      <w:r>
-        <w:rPr>
-          <w:rFonts w:ascii="Tahoma" w:hAnsi="Tahoma" w:cs="Tahoma"/>
-          <w:b/>
-          <w:bCs/>
-          <w:spacing w:val="10"/>
-          <w:kern w:val="1"/>
-          <w:sz w:val="20"/>
-          <w:szCs w:val="20"/>
-          <w:lang w:val="en-GB" w:eastAsia="ar-SA"/>
-        </w:rPr>
-        <w:t xml:space="preserve"> (</w:t>
-      </w:r>
-      <w:r>
-        <w:rPr>
-          <w:rFonts w:ascii="Tahoma" w:hAnsi="Tahoma" w:cs="Tahoma"/>
-          <w:spacing w:val="10"/>
-          <w:kern w:val="1"/>
-          <w:sz w:val="20"/>
-          <w:szCs w:val="20"/>
-          <w:lang w:val="en-GB" w:eastAsia="ar-SA"/>
-        </w:rPr>
-        <w:t>Dec2018 till date</w:t>
-      </w:r>
-      <w:r>
-        <w:rPr>
-          <w:rFonts w:ascii="Tahoma" w:hAnsi="Tahoma" w:cs="Tahoma"/>
-          <w:b/>
-          <w:bCs/>
-          <w:spacing w:val="10"/>
-          <w:kern w:val="1"/>
-          <w:sz w:val="20"/>
-          <w:szCs w:val="20"/>
-          <w:lang w:val="en-GB" w:eastAsia="ar-SA"/>
-        </w:rPr>
-        <w:t>)</w:t>
-      </w:r>
-    </w:p>
-    <w:p>
-      <w:pPr>
-        <w:numPr>
-          <w:ilvl w:val="0"/>
-          <w:numId w:val="1"/>
-        </w:numPr>
-        <w:tabs>
-          <w:tab w:val="num" w:pos="360"/>
-        </w:tabs>
-        <w:suppressAutoHyphens/>
-        <w:spacing w:after="0" w:line="240" w:lineRule="auto"/>
-        <w:ind w:left="360"/>
-        <w:jc w:val="both"/>
-        <w:rPr>
-          <w:rFonts w:ascii="Tahoma" w:eastAsia="Times New Roman" w:hAnsi="Tahoma" w:cs="Tahoma"/>
-          <w:sz w:val="20"/>
-          <w:szCs w:val="20"/>
-        </w:rPr>
-      </w:pPr>
-      <w:r>
-        <w:rPr>
-          <w:rFonts w:ascii="Tahoma" w:eastAsia="Times New Roman" w:hAnsi="Tahoma" w:cs="Tahoma"/>
-          <w:sz w:val="20"/>
-          <w:szCs w:val="20"/>
-        </w:rPr>
-        <w:t>Describing the structure, characteristics, behavior, and other aspects of software to project stakeholders.</w:t>
-      </w:r>
-    </w:p>
-    <w:p>
-      <w:pPr>
-        <w:numPr>
-          <w:ilvl w:val="0"/>
-          <w:numId w:val="1"/>
-        </w:numPr>
-        <w:tabs>
-          <w:tab w:val="num" w:pos="360"/>
-        </w:tabs>
-        <w:suppressAutoHyphens/>
-        <w:spacing w:after="0" w:line="240" w:lineRule="auto"/>
-        <w:ind w:left="360"/>
-        <w:jc w:val="both"/>
-        <w:rPr>
-          <w:rFonts w:ascii="Tahoma" w:eastAsia="Times New Roman" w:hAnsi="Tahoma" w:cs="Tahoma"/>
-          <w:sz w:val="20"/>
-          <w:szCs w:val="20"/>
-        </w:rPr>
-      </w:pPr>
-      <w:r>
-        <w:rPr>
-          <w:rFonts w:ascii="Tahoma" w:eastAsia="Times New Roman" w:hAnsi="Tahoma" w:cs="Tahoma"/>
-          <w:sz w:val="20"/>
-          <w:szCs w:val="20"/>
-        </w:rPr>
-        <w:t xml:space="preserve">Mentoring various teams in terms of Requirement gathering phase / Architecting solutions / Technical glitches. </w:t>
-      </w:r>
-    </w:p>
-    <w:p>
-      <w:pPr>
-        <w:numPr>
-          <w:ilvl w:val="0"/>
-          <w:numId w:val="1"/>
-        </w:numPr>
-        <w:tabs>
-          <w:tab w:val="num" w:pos="360"/>
-        </w:tabs>
-        <w:suppressAutoHyphens/>
-        <w:spacing w:after="0" w:line="240" w:lineRule="auto"/>
-        <w:ind w:left="360"/>
-        <w:jc w:val="both"/>
-        <w:rPr>
-          <w:rFonts w:ascii="Tahoma" w:eastAsia="Times New Roman" w:hAnsi="Tahoma" w:cs="Tahoma"/>
-          <w:sz w:val="20"/>
-          <w:szCs w:val="20"/>
-        </w:rPr>
-      </w:pPr>
-      <w:r>
-        <w:rPr>
-          <w:rFonts w:ascii="Tahoma" w:eastAsia="Times New Roman" w:hAnsi="Tahoma" w:cs="Tahoma"/>
-          <w:sz w:val="20"/>
-          <w:szCs w:val="20"/>
-        </w:rPr>
-        <w:t>Create concepts for how the application will look, what the modules will be, and how they interact with each other.</w:t>
-      </w:r>
-    </w:p>
-    <w:p>
-      <w:pPr>
-        <w:numPr>
-          <w:ilvl w:val="0"/>
-          <w:numId w:val="1"/>
-        </w:numPr>
-        <w:tabs>
-          <w:tab w:val="num" w:pos="360"/>
-        </w:tabs>
-        <w:suppressAutoHyphens/>
-        <w:spacing w:after="0" w:line="240" w:lineRule="auto"/>
-        <w:ind w:left="360"/>
-        <w:jc w:val="both"/>
-        <w:rPr>
-          <w:rFonts w:ascii="Tahoma" w:eastAsia="Times New Roman" w:hAnsi="Tahoma" w:cs="Tahoma"/>
-          <w:sz w:val="20"/>
-          <w:szCs w:val="20"/>
-        </w:rPr>
-      </w:pPr>
-      <w:r>
-        <w:rPr>
-          <w:rFonts w:ascii="Tahoma" w:eastAsia="Times New Roman" w:hAnsi="Tahoma" w:cs="Tahoma"/>
-          <w:sz w:val="20"/>
-          <w:szCs w:val="20"/>
-        </w:rPr>
-        <w:t>Calculate the risk in third-party frameworks/platforms</w:t>
-      </w:r>
-    </w:p>
-    <w:p>
-      <w:pPr>
-        <w:numPr>
-          <w:ilvl w:val="0"/>
-          <w:numId w:val="1"/>
-        </w:numPr>
-        <w:tabs>
-          <w:tab w:val="num" w:pos="360"/>
-        </w:tabs>
-        <w:suppressAutoHyphens/>
-        <w:spacing w:after="0" w:line="240" w:lineRule="auto"/>
-        <w:ind w:left="360"/>
-        <w:jc w:val="both"/>
-        <w:rPr>
-          <w:rFonts w:ascii="Tahoma" w:eastAsia="Times New Roman" w:hAnsi="Tahoma" w:cs="Tahoma"/>
-          <w:sz w:val="20"/>
-          <w:szCs w:val="20"/>
-        </w:rPr>
-      </w:pPr>
-      <w:r>
-        <w:rPr>
-          <w:rFonts w:ascii="Tahoma" w:eastAsia="Times New Roman" w:hAnsi="Tahoma" w:cs="Tahoma"/>
-          <w:sz w:val="20"/>
-          <w:szCs w:val="20"/>
-        </w:rPr>
-        <w:t>Help businesses in finding a solution to a business problem</w:t>
-      </w:r>
-    </w:p>
-    <w:p>
-      <w:pPr>
-        <w:numPr>
-          <w:ilvl w:val="0"/>
-          <w:numId w:val="1"/>
-        </w:numPr>
-        <w:tabs>
-          <w:tab w:val="num" w:pos="360"/>
-        </w:tabs>
-        <w:suppressAutoHyphens/>
-        <w:spacing w:after="0" w:line="240" w:lineRule="auto"/>
-        <w:ind w:left="360"/>
-        <w:jc w:val="both"/>
-        <w:rPr>
-          <w:rFonts w:ascii="Tahoma" w:eastAsia="Times New Roman" w:hAnsi="Tahoma" w:cs="Tahoma"/>
-          <w:sz w:val="20"/>
-          <w:szCs w:val="20"/>
-        </w:rPr>
-      </w:pPr>
-      <w:r>
-        <w:rPr>
-          <w:rFonts w:ascii="Tahoma" w:eastAsia="Times New Roman" w:hAnsi="Tahoma" w:cs="Tahoma"/>
-          <w:sz w:val="20"/>
-          <w:szCs w:val="20"/>
-        </w:rPr>
-        <w:t>Preparing &amp; compiling Sales Pitch involving end-to-end solution responses for RFP’s/ RFI’s/ Pro-active leads to deliver solutions.</w:t>
-      </w:r>
-    </w:p>
-    <w:p>
-      <w:pPr>
-        <w:numPr>
-          <w:ilvl w:val="0"/>
-          <w:numId w:val="1"/>
-        </w:numPr>
-        <w:tabs>
-          <w:tab w:val="num" w:pos="360"/>
-        </w:tabs>
-        <w:suppressAutoHyphens/>
-        <w:spacing w:after="0" w:line="240" w:lineRule="auto"/>
-        <w:ind w:left="360"/>
-        <w:jc w:val="both"/>
-        <w:rPr>
-          <w:rFonts w:ascii="Tahoma" w:eastAsia="Times New Roman" w:hAnsi="Tahoma" w:cs="Tahoma"/>
-          <w:sz w:val="20"/>
-          <w:szCs w:val="20"/>
-        </w:rPr>
-      </w:pPr>
-      <w:r>
-        <w:rPr>
-          <w:rFonts w:ascii="Tahoma" w:eastAsia="Times New Roman" w:hAnsi="Tahoma" w:cs="Tahoma"/>
-          <w:sz w:val="20"/>
-          <w:szCs w:val="20"/>
-        </w:rPr>
-        <w:t>Maintains control over the architecture lifecycle parallel to the project’s software development lifecycle.</w:t>
-      </w:r>
-    </w:p>
-    <w:p>
-      <w:pPr>
-        <w:numPr>
-          <w:ilvl w:val="0"/>
-          <w:numId w:val="1"/>
-        </w:numPr>
-        <w:tabs>
-          <w:tab w:val="num" w:pos="360"/>
-        </w:tabs>
-        <w:suppressAutoHyphens/>
-        <w:spacing w:after="0" w:line="240" w:lineRule="auto"/>
-        <w:ind w:left="360"/>
-        <w:jc w:val="both"/>
-        <w:rPr>
-          <w:rFonts w:ascii="Tahoma" w:eastAsia="Times New Roman" w:hAnsi="Tahoma" w:cs="Tahoma"/>
-          <w:sz w:val="20"/>
-          <w:szCs w:val="20"/>
-        </w:rPr>
-      </w:pPr>
-      <w:r>
-        <w:rPr>
-          <w:rFonts w:ascii="Tahoma" w:eastAsia="Times New Roman" w:hAnsi="Tahoma" w:cs="Tahoma"/>
-          <w:sz w:val="20"/>
-          <w:szCs w:val="20"/>
-        </w:rPr>
-        <w:t xml:space="preserve">Facilitates planning, tracking and scheduling software deliverable. </w:t>
-      </w:r>
-    </w:p>
-    <w:p>
-      <w:pPr>
-        <w:numPr>
-          <w:ilvl w:val="0"/>
-          <w:numId w:val="1"/>
-        </w:numPr>
-        <w:tabs>
-          <w:tab w:val="num" w:pos="360"/>
-        </w:tabs>
-        <w:suppressAutoHyphens/>
-        <w:spacing w:after="0" w:line="240" w:lineRule="auto"/>
-        <w:ind w:left="360"/>
-        <w:jc w:val="both"/>
-        <w:rPr>
-          <w:rFonts w:ascii="Tahoma" w:eastAsia="Times New Roman" w:hAnsi="Tahoma" w:cs="Tahoma"/>
-          <w:sz w:val="20"/>
-          <w:szCs w:val="20"/>
-        </w:rPr>
-      </w:pPr>
-      <w:r>
-        <w:rPr>
-          <w:rFonts w:ascii="Tahoma" w:eastAsia="Times New Roman" w:hAnsi="Tahoma" w:cs="Tahoma"/>
-          <w:sz w:val="20"/>
-          <w:szCs w:val="20"/>
-        </w:rPr>
-        <w:t xml:space="preserve">Interact with clients, product managers, and developers in order to envision, model and provide initial models and designs that can be built. </w:t>
-      </w:r>
-    </w:p>
-    <w:p>
-      <w:pPr>
-        <w:numPr>
-          <w:ilvl w:val="0"/>
-          <w:numId w:val="1"/>
-        </w:numPr>
-        <w:tabs>
-          <w:tab w:val="num" w:pos="360"/>
-        </w:tabs>
-        <w:suppressAutoHyphens/>
-        <w:spacing w:after="0"/>
-        <w:ind w:left="360"/>
-        <w:jc w:val="both"/>
-        <w:rPr>
-          <w:rFonts w:ascii="Tahoma" w:eastAsia="Times New Roman" w:hAnsi="Tahoma" w:cs="Tahoma"/>
-          <w:sz w:val="20"/>
-          <w:szCs w:val="20"/>
-        </w:rPr>
-      </w:pPr>
-      <w:r>
-        <w:rPr>
-          <w:rFonts w:ascii="Tahoma" w:eastAsia="Times New Roman" w:hAnsi="Tahoma" w:cs="Tahoma"/>
-          <w:sz w:val="20"/>
-          <w:szCs w:val="20"/>
-        </w:rPr>
-        <w:t>Review the code to ensure the quality of the design by avoiding complexity, advocating clarity and to do this with the team.</w:t>
-      </w:r>
-    </w:p>
-    <w:p>
-      <w:pPr>
-        <w:numPr>
-          <w:ilvl w:val="0"/>
-          <w:numId w:val="1"/>
-        </w:numPr>
-        <w:tabs>
-          <w:tab w:val="num" w:pos="360"/>
-        </w:tabs>
-        <w:suppressAutoHyphens/>
-        <w:ind w:left="360"/>
-        <w:jc w:val="both"/>
-        <w:rPr>
-          <w:rFonts w:ascii="Tahoma" w:eastAsia="Times New Roman" w:hAnsi="Tahoma" w:cs="Tahoma"/>
-          <w:sz w:val="20"/>
-          <w:szCs w:val="20"/>
-        </w:rPr>
-      </w:pPr>
-      <w:r>
-        <w:rPr>
-          <w:rFonts w:ascii="Tahoma" w:eastAsia="Times New Roman" w:hAnsi="Tahoma" w:cs="Tahoma"/>
-          <w:sz w:val="20"/>
-          <w:szCs w:val="20"/>
-        </w:rPr>
-        <w:t>Leading Different teams for different clients.</w:t>
       </w:r>
     </w:p>
     <w:p>
@@ -5522,1031 +5895,327 @@
           <w:sz w:val="20"/>
           <w:szCs w:val="20"/>
         </w:rPr>
-        <w:t>Other Professional Experience</w:t>
+        <w:t>Additional Activities &amp; Recognitions</w:t>
       </w:r>
     </w:p>
     <w:p>
       <w:pPr>
-        <w:rPr>
-          <w:rFonts w:ascii="Cambria" w:hAnsi="Cambria"/>
-          <w:b/>
-          <w:bCs/>
-          <w:color w:val="4472C4" w:themeColor="accent1"/>
-          <w:sz w:val="16"/>
-          <w:szCs w:val="16"/>
-        </w:rPr>
-      </w:pPr>
+        <w:pStyle w:val="ListParagraph"/>
+        <w:numPr>
+          <w:ilvl w:val="0"/>
+          <w:numId w:val="8"/>
+        </w:numPr>
+        <w:tabs>
+          <w:tab w:val="left" w:pos="360"/>
+        </w:tabs>
+        <w:ind w:hanging="720"/>
+        <w:rPr>
+          <w:rFonts w:ascii="Tahoma" w:hAnsi="Tahoma" w:cs="Tahoma"/>
+          <w:sz w:val="20"/>
+          <w:szCs w:val="20"/>
+        </w:rPr>
+      </w:pPr>
+      <w:r>
+        <w:rPr>
+          <w:rFonts w:ascii="Tahoma" w:hAnsi="Tahoma" w:cs="Tahoma"/>
+          <w:sz w:val="20"/>
+          <w:szCs w:val="20"/>
+        </w:rPr>
+        <w:t>Worked for TCS’s COE (Center of Excellence)</w:t>
+      </w:r>
     </w:p>
-    <w:tbl>
-      <w:tblPr>
-        <w:tblpPr w:leftFromText="180" w:rightFromText="180" w:vertAnchor="text" w:horzAnchor="margin" w:tblpY="-28"/>
-        <w:tblW w:w="11425" w:type="dxa"/>
-        <w:tblLook w:val="04A0" w:firstRow="1" w:lastRow="0" w:firstColumn="1" w:lastColumn="0" w:noHBand="0" w:noVBand="1"/>
-      </w:tblPr>
-      <w:tblGrid>
-        <w:gridCol w:w="3055"/>
-        <w:gridCol w:w="2070"/>
-        <w:gridCol w:w="3960"/>
-        <w:gridCol w:w="2340"/>
-      </w:tblGrid>
-      <w:tr>
-        <w:trPr>
-          <w:trHeight w:val="300"/>
-        </w:trPr>
-        <w:tc>
-          <w:tcPr>
-            <w:tcW w:w="3055" w:type="dxa"/>
-            <w:tcBorders>
-              <w:top w:val="single" w:sz="4" w:space="0" w:color="auto"/>
-              <w:left w:val="single" w:sz="4" w:space="0" w:color="auto"/>
-              <w:bottom w:val="single" w:sz="4" w:space="0" w:color="auto"/>
-              <w:right w:val="single" w:sz="4" w:space="0" w:color="auto"/>
-            </w:tcBorders>
-            <w:shd w:val="clear" w:color="auto" w:fill="E7E6E6" w:themeFill="background2"/>
-            <w:noWrap/>
-            <w:vAlign w:val="bottom"/>
-            <w:hideMark/>
-          </w:tcPr>
-          <w:p>
-            <w:pPr>
-              <w:jc w:val="center"/>
-              <w:rPr>
-                <w:rFonts w:ascii="Tahoma" w:hAnsi="Tahoma" w:cs="Tahoma"/>
-                <w:b/>
-                <w:bCs/>
-                <w:color w:val="000000"/>
-                <w:sz w:val="20"/>
-                <w:szCs w:val="20"/>
-              </w:rPr>
-            </w:pPr>
-            <w:r>
-              <w:rPr>
-                <w:rFonts w:ascii="Tahoma" w:hAnsi="Tahoma" w:cs="Tahoma"/>
-                <w:b/>
-                <w:bCs/>
-                <w:color w:val="000000"/>
-                <w:sz w:val="20"/>
-                <w:szCs w:val="20"/>
-              </w:rPr>
-              <w:t>Companies</w:t>
-            </w:r>
-          </w:p>
-        </w:tc>
-        <w:tc>
-          <w:tcPr>
-            <w:tcW w:w="2070" w:type="dxa"/>
-            <w:tcBorders>
-              <w:top w:val="single" w:sz="4" w:space="0" w:color="auto"/>
-              <w:left w:val="nil"/>
-              <w:bottom w:val="single" w:sz="4" w:space="0" w:color="auto"/>
-              <w:right w:val="single" w:sz="4" w:space="0" w:color="auto"/>
-            </w:tcBorders>
-            <w:shd w:val="clear" w:color="auto" w:fill="E7E6E6" w:themeFill="background2"/>
-          </w:tcPr>
-          <w:p>
-            <w:pPr>
-              <w:jc w:val="center"/>
-              <w:rPr>
-                <w:rFonts w:ascii="Tahoma" w:hAnsi="Tahoma" w:cs="Tahoma"/>
-                <w:b/>
-                <w:bCs/>
-                <w:color w:val="000000"/>
-                <w:sz w:val="20"/>
-                <w:szCs w:val="20"/>
-              </w:rPr>
-            </w:pPr>
-            <w:r>
-              <w:rPr>
-                <w:rFonts w:ascii="Tahoma" w:hAnsi="Tahoma" w:cs="Tahoma"/>
-                <w:b/>
-                <w:bCs/>
-                <w:color w:val="000000"/>
-                <w:sz w:val="20"/>
-                <w:szCs w:val="20"/>
-              </w:rPr>
-              <w:t>Location</w:t>
-            </w:r>
-          </w:p>
-        </w:tc>
-        <w:tc>
-          <w:tcPr>
-            <w:tcW w:w="3960" w:type="dxa"/>
-            <w:tcBorders>
-              <w:top w:val="single" w:sz="4" w:space="0" w:color="auto"/>
-              <w:left w:val="single" w:sz="4" w:space="0" w:color="auto"/>
-              <w:bottom w:val="single" w:sz="4" w:space="0" w:color="auto"/>
-              <w:right w:val="single" w:sz="4" w:space="0" w:color="auto"/>
-            </w:tcBorders>
-            <w:shd w:val="clear" w:color="auto" w:fill="E7E6E6" w:themeFill="background2"/>
-          </w:tcPr>
-          <w:p>
-            <w:pPr>
-              <w:jc w:val="center"/>
-              <w:rPr>
-                <w:rFonts w:ascii="Tahoma" w:hAnsi="Tahoma" w:cs="Tahoma"/>
-                <w:b/>
-                <w:bCs/>
-                <w:color w:val="000000"/>
-                <w:sz w:val="20"/>
-                <w:szCs w:val="20"/>
-              </w:rPr>
-            </w:pPr>
-            <w:r>
-              <w:rPr>
-                <w:rFonts w:ascii="Tahoma" w:hAnsi="Tahoma" w:cs="Tahoma"/>
-                <w:b/>
-                <w:bCs/>
-                <w:color w:val="000000"/>
-                <w:sz w:val="20"/>
-                <w:szCs w:val="20"/>
-              </w:rPr>
-              <w:t>Designation</w:t>
-            </w:r>
-          </w:p>
-        </w:tc>
-        <w:tc>
-          <w:tcPr>
-            <w:tcW w:w="2340" w:type="dxa"/>
-            <w:tcBorders>
-              <w:top w:val="single" w:sz="4" w:space="0" w:color="auto"/>
-              <w:left w:val="single" w:sz="4" w:space="0" w:color="auto"/>
-              <w:bottom w:val="single" w:sz="4" w:space="0" w:color="auto"/>
-              <w:right w:val="single" w:sz="4" w:space="0" w:color="auto"/>
-            </w:tcBorders>
-            <w:shd w:val="clear" w:color="auto" w:fill="E7E6E6" w:themeFill="background2"/>
-            <w:noWrap/>
-            <w:vAlign w:val="bottom"/>
-            <w:hideMark/>
-          </w:tcPr>
-          <w:p>
-            <w:pPr>
-              <w:jc w:val="center"/>
-              <w:rPr>
-                <w:rFonts w:ascii="Tahoma" w:hAnsi="Tahoma" w:cs="Tahoma"/>
-                <w:b/>
-                <w:bCs/>
-                <w:color w:val="000000"/>
-                <w:sz w:val="20"/>
-                <w:szCs w:val="20"/>
-              </w:rPr>
-            </w:pPr>
-            <w:r>
-              <w:rPr>
-                <w:rFonts w:ascii="Tahoma" w:hAnsi="Tahoma" w:cs="Tahoma"/>
-                <w:b/>
-                <w:bCs/>
-                <w:color w:val="000000"/>
-                <w:sz w:val="20"/>
-                <w:szCs w:val="20"/>
-              </w:rPr>
-              <w:t>Duration</w:t>
-            </w:r>
-          </w:p>
-        </w:tc>
-      </w:tr>
-      <w:tr>
-        <w:trPr>
-          <w:trHeight w:val="300"/>
-        </w:trPr>
-        <w:tc>
-          <w:tcPr>
-            <w:tcW w:w="3055" w:type="dxa"/>
-            <w:tcBorders>
-              <w:top w:val="nil"/>
-              <w:left w:val="single" w:sz="4" w:space="0" w:color="auto"/>
-              <w:bottom w:val="single" w:sz="4" w:space="0" w:color="auto"/>
-              <w:right w:val="single" w:sz="4" w:space="0" w:color="auto"/>
-            </w:tcBorders>
-            <w:shd w:val="clear" w:color="auto" w:fill="auto"/>
-            <w:noWrap/>
-            <w:vAlign w:val="center"/>
-            <w:hideMark/>
-          </w:tcPr>
-          <w:p>
-            <w:pPr>
-              <w:spacing w:after="0"/>
-              <w:rPr>
-                <w:rFonts w:ascii="Tahoma" w:eastAsia="Symbol" w:hAnsi="Tahoma" w:cs="Tahoma"/>
-                <w:color w:val="000000"/>
-                <w:sz w:val="20"/>
-                <w:szCs w:val="20"/>
-              </w:rPr>
-            </w:pPr>
-            <w:r>
-              <w:rPr>
-                <w:rFonts w:ascii="Tahoma" w:eastAsia="Symbol" w:hAnsi="Tahoma" w:cs="Tahoma"/>
-                <w:color w:val="000000"/>
-                <w:sz w:val="20"/>
-                <w:szCs w:val="20"/>
-              </w:rPr>
-              <w:t>Vertisystem Pvt. Ltd</w:t>
-            </w:r>
-          </w:p>
-        </w:tc>
-        <w:tc>
-          <w:tcPr>
-            <w:tcW w:w="2070" w:type="dxa"/>
-            <w:tcBorders>
-              <w:top w:val="single" w:sz="4" w:space="0" w:color="auto"/>
-              <w:left w:val="nil"/>
-              <w:bottom w:val="single" w:sz="4" w:space="0" w:color="auto"/>
-              <w:right w:val="single" w:sz="4" w:space="0" w:color="auto"/>
-            </w:tcBorders>
-          </w:tcPr>
-          <w:p>
-            <w:pPr>
-              <w:spacing w:after="0"/>
-              <w:rPr>
-                <w:rFonts w:ascii="Tahoma" w:eastAsia="Symbol" w:hAnsi="Tahoma" w:cs="Tahoma"/>
-                <w:color w:val="000000"/>
-                <w:sz w:val="20"/>
-                <w:szCs w:val="20"/>
-              </w:rPr>
-            </w:pPr>
-            <w:r>
-              <w:rPr>
-                <w:rFonts w:ascii="Tahoma" w:eastAsia="Symbol" w:hAnsi="Tahoma" w:cs="Tahoma"/>
-                <w:color w:val="000000"/>
-                <w:sz w:val="20"/>
-                <w:szCs w:val="20"/>
-              </w:rPr>
-              <w:t>Indore</w:t>
-            </w:r>
-          </w:p>
-        </w:tc>
-        <w:tc>
-          <w:tcPr>
-            <w:tcW w:w="3960" w:type="dxa"/>
-            <w:tcBorders>
-              <w:top w:val="single" w:sz="4" w:space="0" w:color="auto"/>
-              <w:left w:val="single" w:sz="4" w:space="0" w:color="auto"/>
-              <w:bottom w:val="single" w:sz="4" w:space="0" w:color="auto"/>
-              <w:right w:val="single" w:sz="4" w:space="0" w:color="auto"/>
-            </w:tcBorders>
-          </w:tcPr>
-          <w:p>
-            <w:pPr>
-              <w:spacing w:after="0"/>
-              <w:rPr>
-                <w:rFonts w:ascii="Tahoma" w:eastAsia="Symbol" w:hAnsi="Tahoma" w:cs="Tahoma"/>
-                <w:color w:val="000000"/>
-                <w:sz w:val="20"/>
-                <w:szCs w:val="20"/>
-              </w:rPr>
-            </w:pPr>
-            <w:r>
-              <w:rPr>
-                <w:rFonts w:ascii="Tahoma" w:eastAsia="Symbol" w:hAnsi="Tahoma" w:cs="Tahoma"/>
-                <w:color w:val="000000"/>
-                <w:sz w:val="20"/>
-                <w:szCs w:val="20"/>
-              </w:rPr>
-              <w:t>Solution Architect</w:t>
-            </w:r>
-          </w:p>
-        </w:tc>
-        <w:tc>
-          <w:tcPr>
-            <w:tcW w:w="2340" w:type="dxa"/>
-            <w:tcBorders>
-              <w:top w:val="nil"/>
-              <w:left w:val="single" w:sz="4" w:space="0" w:color="auto"/>
-              <w:bottom w:val="single" w:sz="4" w:space="0" w:color="auto"/>
-              <w:right w:val="single" w:sz="4" w:space="0" w:color="auto"/>
-            </w:tcBorders>
-            <w:shd w:val="clear" w:color="auto" w:fill="auto"/>
-            <w:noWrap/>
-            <w:vAlign w:val="center"/>
-            <w:hideMark/>
-          </w:tcPr>
-          <w:p>
-            <w:pPr>
-              <w:spacing w:after="0"/>
-              <w:rPr>
-                <w:rFonts w:ascii="Tahoma" w:eastAsia="Symbol" w:hAnsi="Tahoma" w:cs="Tahoma"/>
-                <w:color w:val="000000"/>
-                <w:sz w:val="20"/>
-                <w:szCs w:val="20"/>
-              </w:rPr>
-            </w:pPr>
-            <w:r>
-              <w:rPr>
-                <w:rFonts w:ascii="Tahoma" w:eastAsia="Symbol" w:hAnsi="Tahoma" w:cs="Tahoma"/>
-                <w:color w:val="000000"/>
-                <w:sz w:val="20"/>
-                <w:szCs w:val="20"/>
-              </w:rPr>
-              <w:t>Dec 2018- Present</w:t>
-            </w:r>
-          </w:p>
-        </w:tc>
-      </w:tr>
-      <w:tr>
-        <w:trPr>
-          <w:trHeight w:val="300"/>
-        </w:trPr>
-        <w:tc>
-          <w:tcPr>
-            <w:tcW w:w="3055" w:type="dxa"/>
-            <w:tcBorders>
-              <w:top w:val="nil"/>
-              <w:left w:val="single" w:sz="4" w:space="0" w:color="auto"/>
-              <w:bottom w:val="single" w:sz="4" w:space="0" w:color="auto"/>
-              <w:right w:val="single" w:sz="4" w:space="0" w:color="auto"/>
-            </w:tcBorders>
-            <w:shd w:val="clear" w:color="auto" w:fill="auto"/>
-            <w:noWrap/>
-            <w:vAlign w:val="center"/>
-            <w:hideMark/>
-          </w:tcPr>
-          <w:p>
-            <w:pPr>
-              <w:spacing w:after="0"/>
-              <w:rPr>
-                <w:rFonts w:ascii="Tahoma" w:eastAsia="Symbol" w:hAnsi="Tahoma" w:cs="Tahoma"/>
-                <w:color w:val="000000"/>
-                <w:sz w:val="20"/>
-                <w:szCs w:val="20"/>
-              </w:rPr>
-            </w:pPr>
-            <w:r>
-              <w:rPr>
-                <w:rFonts w:ascii="Tahoma" w:eastAsia="Symbol" w:hAnsi="Tahoma" w:cs="Tahoma"/>
-                <w:color w:val="000000"/>
-                <w:sz w:val="20"/>
-                <w:szCs w:val="20"/>
-              </w:rPr>
-              <w:t>MakeMyTrip Pvt. Ltd</w:t>
-            </w:r>
-          </w:p>
-        </w:tc>
-        <w:tc>
-          <w:tcPr>
-            <w:tcW w:w="2070" w:type="dxa"/>
-            <w:tcBorders>
-              <w:top w:val="single" w:sz="4" w:space="0" w:color="auto"/>
-              <w:left w:val="nil"/>
-              <w:bottom w:val="single" w:sz="4" w:space="0" w:color="auto"/>
-              <w:right w:val="single" w:sz="4" w:space="0" w:color="auto"/>
-            </w:tcBorders>
-          </w:tcPr>
-          <w:p>
-            <w:pPr>
-              <w:spacing w:after="0"/>
-              <w:rPr>
-                <w:rFonts w:ascii="Tahoma" w:eastAsia="Symbol" w:hAnsi="Tahoma" w:cs="Tahoma"/>
-                <w:color w:val="000000"/>
-                <w:sz w:val="20"/>
-                <w:szCs w:val="20"/>
-              </w:rPr>
-            </w:pPr>
-            <w:r>
-              <w:rPr>
-                <w:rFonts w:ascii="Tahoma" w:eastAsia="Symbol" w:hAnsi="Tahoma" w:cs="Tahoma"/>
-                <w:color w:val="000000"/>
-                <w:sz w:val="20"/>
-                <w:szCs w:val="20"/>
-              </w:rPr>
-              <w:t>Gurgaon</w:t>
-            </w:r>
-          </w:p>
-        </w:tc>
-        <w:tc>
-          <w:tcPr>
-            <w:tcW w:w="3960" w:type="dxa"/>
-            <w:tcBorders>
-              <w:top w:val="single" w:sz="4" w:space="0" w:color="auto"/>
-              <w:left w:val="single" w:sz="4" w:space="0" w:color="auto"/>
-              <w:bottom w:val="single" w:sz="4" w:space="0" w:color="auto"/>
-              <w:right w:val="single" w:sz="4" w:space="0" w:color="auto"/>
-            </w:tcBorders>
-          </w:tcPr>
-          <w:p>
-            <w:pPr>
-              <w:spacing w:after="0"/>
-              <w:rPr>
-                <w:rFonts w:ascii="Tahoma" w:eastAsia="Symbol" w:hAnsi="Tahoma" w:cs="Tahoma"/>
-                <w:color w:val="000000"/>
-                <w:sz w:val="20"/>
-                <w:szCs w:val="20"/>
-              </w:rPr>
-            </w:pPr>
-            <w:r>
-              <w:rPr>
-                <w:rFonts w:ascii="Tahoma" w:eastAsia="Symbol" w:hAnsi="Tahoma" w:cs="Tahoma"/>
-                <w:color w:val="000000"/>
-                <w:sz w:val="20"/>
-                <w:szCs w:val="20"/>
-              </w:rPr>
-              <w:t>Technical Lead</w:t>
-            </w:r>
-          </w:p>
-        </w:tc>
-        <w:tc>
-          <w:tcPr>
-            <w:tcW w:w="2340" w:type="dxa"/>
-            <w:tcBorders>
-              <w:top w:val="nil"/>
-              <w:left w:val="single" w:sz="4" w:space="0" w:color="auto"/>
-              <w:bottom w:val="single" w:sz="4" w:space="0" w:color="auto"/>
-              <w:right w:val="single" w:sz="4" w:space="0" w:color="auto"/>
-            </w:tcBorders>
-            <w:shd w:val="clear" w:color="auto" w:fill="auto"/>
-            <w:noWrap/>
-            <w:vAlign w:val="center"/>
-            <w:hideMark/>
-          </w:tcPr>
-          <w:p>
-            <w:pPr>
-              <w:spacing w:after="0"/>
-              <w:rPr>
-                <w:rFonts w:ascii="Tahoma" w:eastAsia="Symbol" w:hAnsi="Tahoma" w:cs="Tahoma"/>
-                <w:color w:val="000000"/>
-                <w:sz w:val="20"/>
-                <w:szCs w:val="20"/>
-              </w:rPr>
-            </w:pPr>
-            <w:r>
-              <w:rPr>
-                <w:rFonts w:ascii="Tahoma" w:eastAsia="Symbol" w:hAnsi="Tahoma" w:cs="Tahoma"/>
-                <w:color w:val="000000"/>
-                <w:sz w:val="20"/>
-                <w:szCs w:val="20"/>
-              </w:rPr>
-              <w:t>Aug 2016-Nov 2018</w:t>
-            </w:r>
-          </w:p>
-        </w:tc>
-      </w:tr>
-      <w:tr>
-        <w:trPr>
-          <w:trHeight w:val="300"/>
-        </w:trPr>
-        <w:tc>
-          <w:tcPr>
-            <w:tcW w:w="3055" w:type="dxa"/>
-            <w:tcBorders>
-              <w:top w:val="nil"/>
-              <w:left w:val="single" w:sz="4" w:space="0" w:color="auto"/>
-              <w:bottom w:val="single" w:sz="4" w:space="0" w:color="auto"/>
-              <w:right w:val="single" w:sz="4" w:space="0" w:color="auto"/>
-            </w:tcBorders>
-            <w:shd w:val="clear" w:color="auto" w:fill="auto"/>
-            <w:noWrap/>
-            <w:vAlign w:val="center"/>
-            <w:hideMark/>
-          </w:tcPr>
-          <w:p>
-            <w:pPr>
-              <w:spacing w:after="0"/>
-              <w:rPr>
-                <w:rFonts w:ascii="Tahoma" w:eastAsia="Symbol" w:hAnsi="Tahoma" w:cs="Tahoma"/>
-                <w:color w:val="000000"/>
-                <w:sz w:val="20"/>
-                <w:szCs w:val="20"/>
-              </w:rPr>
-            </w:pPr>
-            <w:r>
-              <w:rPr>
-                <w:rFonts w:ascii="Tahoma" w:eastAsia="Symbol" w:hAnsi="Tahoma" w:cs="Tahoma"/>
-                <w:color w:val="000000"/>
-                <w:sz w:val="20"/>
-                <w:szCs w:val="20"/>
-              </w:rPr>
-              <w:t>Speridian Technologies Pvt Ltd.</w:t>
-            </w:r>
-          </w:p>
-        </w:tc>
-        <w:tc>
-          <w:tcPr>
-            <w:tcW w:w="2070" w:type="dxa"/>
-            <w:tcBorders>
-              <w:top w:val="single" w:sz="4" w:space="0" w:color="auto"/>
-              <w:left w:val="nil"/>
-              <w:bottom w:val="single" w:sz="4" w:space="0" w:color="auto"/>
-              <w:right w:val="single" w:sz="4" w:space="0" w:color="auto"/>
-            </w:tcBorders>
-          </w:tcPr>
-          <w:p>
-            <w:pPr>
-              <w:spacing w:after="0"/>
-              <w:rPr>
-                <w:rFonts w:ascii="Tahoma" w:eastAsia="Symbol" w:hAnsi="Tahoma" w:cs="Tahoma"/>
-                <w:color w:val="000000"/>
-                <w:sz w:val="20"/>
-                <w:szCs w:val="20"/>
-              </w:rPr>
-            </w:pPr>
-            <w:r>
-              <w:rPr>
-                <w:rFonts w:ascii="Tahoma" w:eastAsia="Symbol" w:hAnsi="Tahoma" w:cs="Tahoma"/>
-                <w:color w:val="000000"/>
-                <w:sz w:val="20"/>
-                <w:szCs w:val="20"/>
-              </w:rPr>
-              <w:t>Trivandrum</w:t>
-            </w:r>
-          </w:p>
-        </w:tc>
-        <w:tc>
-          <w:tcPr>
-            <w:tcW w:w="3960" w:type="dxa"/>
-            <w:tcBorders>
-              <w:top w:val="single" w:sz="4" w:space="0" w:color="auto"/>
-              <w:left w:val="single" w:sz="4" w:space="0" w:color="auto"/>
-              <w:bottom w:val="single" w:sz="4" w:space="0" w:color="auto"/>
-              <w:right w:val="single" w:sz="4" w:space="0" w:color="auto"/>
-            </w:tcBorders>
-          </w:tcPr>
-          <w:p>
-            <w:pPr>
-              <w:spacing w:after="0"/>
-              <w:rPr>
-                <w:rFonts w:ascii="Tahoma" w:eastAsia="Symbol" w:hAnsi="Tahoma" w:cs="Tahoma"/>
-                <w:color w:val="000000"/>
-                <w:sz w:val="20"/>
-                <w:szCs w:val="20"/>
-              </w:rPr>
-            </w:pPr>
-            <w:r>
-              <w:rPr>
-                <w:rFonts w:ascii="Tahoma" w:eastAsia="Symbol" w:hAnsi="Tahoma" w:cs="Tahoma"/>
-                <w:color w:val="000000"/>
-                <w:sz w:val="20"/>
-                <w:szCs w:val="20"/>
-              </w:rPr>
-              <w:t xml:space="preserve">System Analyst </w:t>
-            </w:r>
-            <w:r>
-              <w:rPr>
-                <w:rFonts w:ascii="Tahoma" w:eastAsia="Symbol" w:hAnsi="Tahoma" w:cs="Tahoma"/>
-                <w:color w:val="000000"/>
-                <w:sz w:val="20"/>
-                <w:szCs w:val="20"/>
-              </w:rPr>
-              <w:sym w:font="Wingdings" w:char="F0E0"/>
-            </w:r>
-            <w:r>
-              <w:rPr>
-                <w:rFonts w:ascii="Tahoma" w:eastAsia="Symbol" w:hAnsi="Tahoma" w:cs="Tahoma"/>
-                <w:color w:val="000000"/>
-                <w:sz w:val="20"/>
-                <w:szCs w:val="20"/>
-              </w:rPr>
-              <w:t xml:space="preserve"> Senior System Analyst </w:t>
-            </w:r>
-          </w:p>
-        </w:tc>
-        <w:tc>
-          <w:tcPr>
-            <w:tcW w:w="2340" w:type="dxa"/>
-            <w:tcBorders>
-              <w:top w:val="nil"/>
-              <w:left w:val="single" w:sz="4" w:space="0" w:color="auto"/>
-              <w:bottom w:val="single" w:sz="4" w:space="0" w:color="auto"/>
-              <w:right w:val="single" w:sz="4" w:space="0" w:color="auto"/>
-            </w:tcBorders>
-            <w:shd w:val="clear" w:color="auto" w:fill="auto"/>
-            <w:noWrap/>
-            <w:vAlign w:val="center"/>
-            <w:hideMark/>
-          </w:tcPr>
-          <w:p>
-            <w:pPr>
-              <w:spacing w:after="0"/>
-              <w:rPr>
-                <w:rFonts w:ascii="Tahoma" w:eastAsia="Symbol" w:hAnsi="Tahoma" w:cs="Tahoma"/>
-                <w:color w:val="000000"/>
-                <w:sz w:val="20"/>
-                <w:szCs w:val="20"/>
-              </w:rPr>
-            </w:pPr>
-            <w:r>
-              <w:rPr>
-                <w:rFonts w:ascii="Tahoma" w:eastAsia="Symbol" w:hAnsi="Tahoma" w:cs="Tahoma"/>
-                <w:color w:val="000000"/>
-                <w:sz w:val="20"/>
-                <w:szCs w:val="20"/>
-              </w:rPr>
-              <w:t>Nov 2014-Aug 2106</w:t>
-            </w:r>
-          </w:p>
-        </w:tc>
-      </w:tr>
-      <w:tr>
-        <w:trPr>
-          <w:trHeight w:val="300"/>
-        </w:trPr>
-        <w:tc>
-          <w:tcPr>
-            <w:tcW w:w="3055" w:type="dxa"/>
-            <w:tcBorders>
-              <w:top w:val="nil"/>
-              <w:left w:val="single" w:sz="4" w:space="0" w:color="auto"/>
-              <w:bottom w:val="single" w:sz="4" w:space="0" w:color="auto"/>
-              <w:right w:val="single" w:sz="4" w:space="0" w:color="auto"/>
-            </w:tcBorders>
-            <w:shd w:val="clear" w:color="auto" w:fill="auto"/>
-            <w:noWrap/>
-            <w:vAlign w:val="center"/>
-            <w:hideMark/>
-          </w:tcPr>
-          <w:p>
-            <w:pPr>
-              <w:spacing w:after="0"/>
-              <w:rPr>
-                <w:rFonts w:ascii="Tahoma" w:eastAsia="Symbol" w:hAnsi="Tahoma" w:cs="Tahoma"/>
-                <w:color w:val="000000"/>
-                <w:sz w:val="20"/>
-                <w:szCs w:val="20"/>
-              </w:rPr>
-            </w:pPr>
-            <w:r>
-              <w:rPr>
-                <w:rFonts w:ascii="Tahoma" w:eastAsia="Symbol" w:hAnsi="Tahoma" w:cs="Tahoma"/>
-                <w:color w:val="000000"/>
-                <w:sz w:val="20"/>
-                <w:szCs w:val="20"/>
-              </w:rPr>
-              <w:t>Qspear Consultancy Services</w:t>
-            </w:r>
-          </w:p>
-        </w:tc>
-        <w:tc>
-          <w:tcPr>
-            <w:tcW w:w="2070" w:type="dxa"/>
-            <w:tcBorders>
-              <w:top w:val="single" w:sz="4" w:space="0" w:color="auto"/>
-              <w:left w:val="nil"/>
-              <w:bottom w:val="single" w:sz="4" w:space="0" w:color="auto"/>
-              <w:right w:val="single" w:sz="4" w:space="0" w:color="auto"/>
-            </w:tcBorders>
-          </w:tcPr>
-          <w:p>
-            <w:pPr>
-              <w:spacing w:after="0"/>
-              <w:rPr>
-                <w:rFonts w:ascii="Tahoma" w:eastAsia="Symbol" w:hAnsi="Tahoma" w:cs="Tahoma"/>
-                <w:color w:val="000000"/>
-                <w:sz w:val="20"/>
-                <w:szCs w:val="20"/>
-              </w:rPr>
-            </w:pPr>
-            <w:r>
-              <w:rPr>
-                <w:rFonts w:ascii="Tahoma" w:eastAsia="Symbol" w:hAnsi="Tahoma" w:cs="Tahoma"/>
-                <w:color w:val="000000"/>
-                <w:sz w:val="20"/>
-                <w:szCs w:val="20"/>
-              </w:rPr>
-              <w:t>Noida</w:t>
-            </w:r>
-          </w:p>
-        </w:tc>
-        <w:tc>
-          <w:tcPr>
-            <w:tcW w:w="3960" w:type="dxa"/>
-            <w:tcBorders>
-              <w:top w:val="single" w:sz="4" w:space="0" w:color="auto"/>
-              <w:left w:val="single" w:sz="4" w:space="0" w:color="auto"/>
-              <w:bottom w:val="single" w:sz="4" w:space="0" w:color="auto"/>
-              <w:right w:val="single" w:sz="4" w:space="0" w:color="auto"/>
-            </w:tcBorders>
-          </w:tcPr>
-          <w:p>
-            <w:pPr>
-              <w:spacing w:after="0"/>
-              <w:rPr>
-                <w:rFonts w:ascii="Tahoma" w:eastAsia="Symbol" w:hAnsi="Tahoma" w:cs="Tahoma"/>
-                <w:color w:val="000000"/>
-                <w:sz w:val="20"/>
-                <w:szCs w:val="20"/>
-              </w:rPr>
-            </w:pPr>
-            <w:r>
-              <w:rPr>
-                <w:rFonts w:ascii="Tahoma" w:eastAsia="Symbol" w:hAnsi="Tahoma" w:cs="Tahoma"/>
-                <w:color w:val="000000"/>
-                <w:sz w:val="20"/>
-                <w:szCs w:val="20"/>
-              </w:rPr>
-              <w:t>Software Engineer</w:t>
-            </w:r>
-          </w:p>
-        </w:tc>
-        <w:tc>
-          <w:tcPr>
-            <w:tcW w:w="2340" w:type="dxa"/>
-            <w:tcBorders>
-              <w:top w:val="nil"/>
-              <w:left w:val="single" w:sz="4" w:space="0" w:color="auto"/>
-              <w:bottom w:val="single" w:sz="4" w:space="0" w:color="auto"/>
-              <w:right w:val="single" w:sz="4" w:space="0" w:color="auto"/>
-            </w:tcBorders>
-            <w:shd w:val="clear" w:color="auto" w:fill="auto"/>
-            <w:noWrap/>
-            <w:vAlign w:val="center"/>
-            <w:hideMark/>
-          </w:tcPr>
-          <w:p>
-            <w:pPr>
-              <w:spacing w:after="0"/>
-              <w:rPr>
-                <w:rFonts w:ascii="Tahoma" w:eastAsia="Symbol" w:hAnsi="Tahoma" w:cs="Tahoma"/>
-                <w:color w:val="000000"/>
-                <w:sz w:val="20"/>
-                <w:szCs w:val="20"/>
-              </w:rPr>
-            </w:pPr>
-            <w:r>
-              <w:rPr>
-                <w:rFonts w:ascii="Tahoma" w:eastAsia="Symbol" w:hAnsi="Tahoma" w:cs="Tahoma"/>
-                <w:color w:val="000000"/>
-                <w:sz w:val="20"/>
-                <w:szCs w:val="20"/>
-              </w:rPr>
-              <w:t>May 2014-Nov 2014</w:t>
-            </w:r>
-          </w:p>
-        </w:tc>
-      </w:tr>
-      <w:tr>
-        <w:trPr>
-          <w:trHeight w:val="300"/>
-        </w:trPr>
-        <w:tc>
-          <w:tcPr>
-            <w:tcW w:w="3055" w:type="dxa"/>
-            <w:tcBorders>
-              <w:top w:val="nil"/>
-              <w:left w:val="single" w:sz="4" w:space="0" w:color="auto"/>
-              <w:bottom w:val="single" w:sz="4" w:space="0" w:color="auto"/>
-              <w:right w:val="single" w:sz="4" w:space="0" w:color="auto"/>
-            </w:tcBorders>
-            <w:shd w:val="clear" w:color="auto" w:fill="auto"/>
-            <w:noWrap/>
-            <w:vAlign w:val="center"/>
-            <w:hideMark/>
-          </w:tcPr>
-          <w:p>
-            <w:pPr>
-              <w:spacing w:after="0"/>
-              <w:rPr>
-                <w:rFonts w:ascii="Tahoma" w:eastAsia="Symbol" w:hAnsi="Tahoma" w:cs="Tahoma"/>
-                <w:color w:val="000000"/>
-                <w:sz w:val="20"/>
-                <w:szCs w:val="20"/>
-              </w:rPr>
-            </w:pPr>
-            <w:r>
-              <w:rPr>
-                <w:rFonts w:ascii="Tahoma" w:eastAsia="Symbol" w:hAnsi="Tahoma" w:cs="Tahoma"/>
-                <w:color w:val="000000"/>
-                <w:sz w:val="20"/>
-                <w:szCs w:val="20"/>
-              </w:rPr>
-              <w:t>TCS</w:t>
-            </w:r>
-          </w:p>
-        </w:tc>
-        <w:tc>
-          <w:tcPr>
-            <w:tcW w:w="2070" w:type="dxa"/>
-            <w:tcBorders>
-              <w:top w:val="single" w:sz="4" w:space="0" w:color="auto"/>
-              <w:left w:val="nil"/>
-              <w:bottom w:val="single" w:sz="4" w:space="0" w:color="auto"/>
-              <w:right w:val="single" w:sz="4" w:space="0" w:color="auto"/>
-            </w:tcBorders>
-          </w:tcPr>
-          <w:p>
-            <w:pPr>
-              <w:spacing w:after="0"/>
-              <w:rPr>
-                <w:rFonts w:ascii="Tahoma" w:eastAsia="Symbol" w:hAnsi="Tahoma" w:cs="Tahoma"/>
-                <w:color w:val="000000"/>
-                <w:sz w:val="20"/>
-                <w:szCs w:val="20"/>
-              </w:rPr>
-            </w:pPr>
-            <w:r>
-              <w:rPr>
-                <w:rFonts w:ascii="Tahoma" w:eastAsia="Symbol" w:hAnsi="Tahoma" w:cs="Tahoma"/>
-                <w:color w:val="000000"/>
-                <w:sz w:val="20"/>
-                <w:szCs w:val="20"/>
-              </w:rPr>
-              <w:t>Hyderabad</w:t>
-            </w:r>
-          </w:p>
-        </w:tc>
-        <w:tc>
-          <w:tcPr>
-            <w:tcW w:w="3960" w:type="dxa"/>
-            <w:tcBorders>
-              <w:top w:val="single" w:sz="4" w:space="0" w:color="auto"/>
-              <w:left w:val="single" w:sz="4" w:space="0" w:color="auto"/>
-              <w:bottom w:val="single" w:sz="4" w:space="0" w:color="auto"/>
-              <w:right w:val="single" w:sz="4" w:space="0" w:color="auto"/>
-            </w:tcBorders>
-          </w:tcPr>
-          <w:p>
-            <w:pPr>
-              <w:spacing w:after="0"/>
-              <w:rPr>
-                <w:rFonts w:ascii="Tahoma" w:eastAsia="Symbol" w:hAnsi="Tahoma" w:cs="Tahoma"/>
-                <w:color w:val="000000"/>
-                <w:sz w:val="20"/>
-                <w:szCs w:val="20"/>
-              </w:rPr>
-            </w:pPr>
-            <w:r>
-              <w:rPr>
-                <w:rFonts w:ascii="Tahoma" w:eastAsia="Symbol" w:hAnsi="Tahoma" w:cs="Tahoma"/>
-                <w:color w:val="000000"/>
-                <w:sz w:val="20"/>
-                <w:szCs w:val="20"/>
-              </w:rPr>
-              <w:t>Process Associate</w:t>
-            </w:r>
-          </w:p>
-        </w:tc>
-        <w:tc>
-          <w:tcPr>
-            <w:tcW w:w="2340" w:type="dxa"/>
-            <w:tcBorders>
-              <w:top w:val="nil"/>
-              <w:left w:val="single" w:sz="4" w:space="0" w:color="auto"/>
-              <w:bottom w:val="single" w:sz="4" w:space="0" w:color="auto"/>
-              <w:right w:val="single" w:sz="4" w:space="0" w:color="auto"/>
-            </w:tcBorders>
-            <w:shd w:val="clear" w:color="auto" w:fill="auto"/>
-            <w:noWrap/>
-            <w:vAlign w:val="center"/>
-            <w:hideMark/>
-          </w:tcPr>
-          <w:p>
-            <w:pPr>
-              <w:spacing w:after="0"/>
-              <w:rPr>
-                <w:rFonts w:ascii="Tahoma" w:eastAsia="Symbol" w:hAnsi="Tahoma" w:cs="Tahoma"/>
-                <w:color w:val="000000"/>
-                <w:sz w:val="20"/>
-                <w:szCs w:val="20"/>
-              </w:rPr>
-            </w:pPr>
-            <w:r>
-              <w:rPr>
-                <w:rFonts w:ascii="Tahoma" w:eastAsia="Symbol" w:hAnsi="Tahoma" w:cs="Tahoma"/>
-                <w:color w:val="000000"/>
-                <w:sz w:val="20"/>
-                <w:szCs w:val="20"/>
-              </w:rPr>
-              <w:t>Nov 2011-May 2014</w:t>
-            </w:r>
-          </w:p>
-        </w:tc>
-      </w:tr>
-      <w:tr>
-        <w:trPr>
-          <w:trHeight w:val="300"/>
-        </w:trPr>
-        <w:tc>
-          <w:tcPr>
-            <w:tcW w:w="3055" w:type="dxa"/>
-            <w:tcBorders>
-              <w:top w:val="nil"/>
-              <w:left w:val="single" w:sz="4" w:space="0" w:color="auto"/>
-              <w:bottom w:val="single" w:sz="4" w:space="0" w:color="auto"/>
-              <w:right w:val="single" w:sz="4" w:space="0" w:color="auto"/>
-            </w:tcBorders>
-            <w:shd w:val="clear" w:color="auto" w:fill="auto"/>
-            <w:noWrap/>
-            <w:vAlign w:val="center"/>
-            <w:hideMark/>
-          </w:tcPr>
-          <w:p>
-            <w:pPr>
-              <w:spacing w:after="0"/>
-              <w:rPr>
-                <w:rFonts w:ascii="Tahoma" w:eastAsia="Symbol" w:hAnsi="Tahoma" w:cs="Tahoma"/>
-                <w:color w:val="000000"/>
-                <w:sz w:val="20"/>
-                <w:szCs w:val="20"/>
-              </w:rPr>
-            </w:pPr>
-            <w:r>
-              <w:rPr>
-                <w:rFonts w:ascii="Tahoma" w:eastAsia="Symbol" w:hAnsi="Tahoma" w:cs="Tahoma"/>
-                <w:color w:val="000000"/>
-                <w:sz w:val="20"/>
-                <w:szCs w:val="20"/>
-              </w:rPr>
-              <w:t>IBM</w:t>
-            </w:r>
-          </w:p>
-        </w:tc>
-        <w:tc>
-          <w:tcPr>
-            <w:tcW w:w="2070" w:type="dxa"/>
-            <w:tcBorders>
-              <w:top w:val="single" w:sz="4" w:space="0" w:color="auto"/>
-              <w:left w:val="nil"/>
-              <w:bottom w:val="single" w:sz="4" w:space="0" w:color="auto"/>
-              <w:right w:val="single" w:sz="4" w:space="0" w:color="auto"/>
-            </w:tcBorders>
-          </w:tcPr>
-          <w:p>
-            <w:pPr>
-              <w:spacing w:after="0"/>
-              <w:rPr>
-                <w:rFonts w:ascii="Tahoma" w:eastAsia="Symbol" w:hAnsi="Tahoma" w:cs="Tahoma"/>
-                <w:color w:val="000000"/>
-                <w:sz w:val="20"/>
-                <w:szCs w:val="20"/>
-              </w:rPr>
-            </w:pPr>
-            <w:r>
-              <w:rPr>
-                <w:rFonts w:ascii="Tahoma" w:eastAsia="Symbol" w:hAnsi="Tahoma" w:cs="Tahoma"/>
-                <w:color w:val="000000"/>
-                <w:sz w:val="20"/>
-                <w:szCs w:val="20"/>
-              </w:rPr>
-              <w:t>Vizag</w:t>
-            </w:r>
-          </w:p>
-        </w:tc>
-        <w:tc>
-          <w:tcPr>
-            <w:tcW w:w="3960" w:type="dxa"/>
-            <w:tcBorders>
-              <w:top w:val="single" w:sz="4" w:space="0" w:color="auto"/>
-              <w:left w:val="single" w:sz="4" w:space="0" w:color="auto"/>
-              <w:bottom w:val="single" w:sz="4" w:space="0" w:color="auto"/>
-              <w:right w:val="single" w:sz="4" w:space="0" w:color="auto"/>
-            </w:tcBorders>
-          </w:tcPr>
-          <w:p>
-            <w:pPr>
-              <w:spacing w:after="0"/>
-              <w:rPr>
-                <w:rFonts w:ascii="Tahoma" w:eastAsia="Symbol" w:hAnsi="Tahoma" w:cs="Tahoma"/>
-                <w:color w:val="000000"/>
-                <w:sz w:val="20"/>
-                <w:szCs w:val="20"/>
-              </w:rPr>
-            </w:pPr>
-            <w:r>
-              <w:rPr>
-                <w:rFonts w:ascii="Tahoma" w:eastAsia="Symbol" w:hAnsi="Tahoma" w:cs="Tahoma"/>
-                <w:color w:val="000000"/>
-                <w:sz w:val="20"/>
-                <w:szCs w:val="20"/>
-              </w:rPr>
-              <w:t>Intern</w:t>
-            </w:r>
-          </w:p>
-        </w:tc>
-        <w:tc>
-          <w:tcPr>
-            <w:tcW w:w="2340" w:type="dxa"/>
-            <w:tcBorders>
-              <w:top w:val="nil"/>
-              <w:left w:val="single" w:sz="4" w:space="0" w:color="auto"/>
-              <w:bottom w:val="single" w:sz="4" w:space="0" w:color="auto"/>
-              <w:right w:val="single" w:sz="4" w:space="0" w:color="auto"/>
-            </w:tcBorders>
-            <w:shd w:val="clear" w:color="auto" w:fill="auto"/>
-            <w:noWrap/>
-            <w:vAlign w:val="center"/>
-            <w:hideMark/>
-          </w:tcPr>
-          <w:p>
-            <w:pPr>
-              <w:spacing w:after="0"/>
-              <w:rPr>
-                <w:rFonts w:ascii="Tahoma" w:eastAsia="Symbol" w:hAnsi="Tahoma" w:cs="Tahoma"/>
-                <w:color w:val="000000"/>
-                <w:sz w:val="20"/>
-                <w:szCs w:val="20"/>
-              </w:rPr>
-            </w:pPr>
-            <w:r>
-              <w:rPr>
-                <w:rFonts w:ascii="Tahoma" w:eastAsia="Symbol" w:hAnsi="Tahoma" w:cs="Tahoma"/>
-                <w:color w:val="000000"/>
-                <w:sz w:val="20"/>
-                <w:szCs w:val="20"/>
-              </w:rPr>
-              <w:t>May 2011-Nov 2011</w:t>
-            </w:r>
-          </w:p>
-        </w:tc>
-      </w:tr>
-    </w:tbl>
     <w:p>
       <w:pPr>
+        <w:pStyle w:val="ListParagraph"/>
+        <w:numPr>
+          <w:ilvl w:val="0"/>
+          <w:numId w:val="8"/>
+        </w:numPr>
+        <w:tabs>
+          <w:tab w:val="left" w:pos="360"/>
+        </w:tabs>
+        <w:ind w:hanging="720"/>
+        <w:rPr>
+          <w:rFonts w:ascii="Tahoma" w:hAnsi="Tahoma" w:cs="Tahoma"/>
+          <w:sz w:val="20"/>
+          <w:szCs w:val="20"/>
+        </w:rPr>
+      </w:pPr>
+      <w:r>
+        <w:rPr>
+          <w:rFonts w:ascii="Tahoma" w:hAnsi="Tahoma" w:cs="Tahoma"/>
+          <w:sz w:val="20"/>
+          <w:szCs w:val="20"/>
+        </w:rPr>
+        <w:t>Was part of COE team for Chrysler</w:t>
+      </w:r>
+    </w:p>
+    <w:p>
+      <w:pPr>
+        <w:pStyle w:val="ListParagraph"/>
+        <w:numPr>
+          <w:ilvl w:val="0"/>
+          <w:numId w:val="8"/>
+        </w:numPr>
+        <w:tabs>
+          <w:tab w:val="left" w:pos="360"/>
+        </w:tabs>
+        <w:ind w:hanging="720"/>
+        <w:rPr>
+          <w:rFonts w:ascii="Tahoma" w:hAnsi="Tahoma" w:cs="Tahoma"/>
+          <w:sz w:val="20"/>
+          <w:szCs w:val="20"/>
+        </w:rPr>
+      </w:pPr>
+      <w:r>
+        <w:rPr>
+          <w:rFonts w:ascii="Tahoma" w:hAnsi="Tahoma" w:cs="Tahoma"/>
+          <w:sz w:val="20"/>
+          <w:szCs w:val="20"/>
+        </w:rPr>
+        <w:t>Conducted and mentored folks on Oracle Service Cloud</w:t>
+      </w:r>
+    </w:p>
+    <w:p>
+      <w:pPr>
+        <w:pStyle w:val="ListParagraph"/>
+        <w:numPr>
+          <w:ilvl w:val="0"/>
+          <w:numId w:val="8"/>
+        </w:numPr>
+        <w:tabs>
+          <w:tab w:val="left" w:pos="360"/>
+        </w:tabs>
+        <w:ind w:hanging="720"/>
+        <w:rPr>
+          <w:rFonts w:ascii="Tahoma" w:hAnsi="Tahoma" w:cs="Tahoma"/>
+          <w:sz w:val="20"/>
+          <w:szCs w:val="20"/>
+        </w:rPr>
+      </w:pPr>
+      <w:r>
+        <w:rPr>
+          <w:rFonts w:ascii="Tahoma" w:hAnsi="Tahoma" w:cs="Tahoma"/>
+          <w:sz w:val="20"/>
+          <w:szCs w:val="20"/>
+        </w:rPr>
+        <w:t>Received Best Team Award from Vertisystem.</w:t>
+      </w:r>
+    </w:p>
+    <w:p>
+      <w:pPr>
+        <w:pStyle w:val="ListParagraph"/>
+        <w:numPr>
+          <w:ilvl w:val="0"/>
+          <w:numId w:val="8"/>
+        </w:numPr>
+        <w:tabs>
+          <w:tab w:val="left" w:pos="360"/>
+        </w:tabs>
+        <w:ind w:hanging="720"/>
+        <w:rPr>
+          <w:rFonts w:ascii="Tahoma" w:hAnsi="Tahoma" w:cs="Tahoma"/>
+          <w:sz w:val="20"/>
+          <w:szCs w:val="20"/>
+        </w:rPr>
+      </w:pPr>
+      <w:r>
+        <w:rPr>
+          <w:rFonts w:ascii="Tahoma" w:hAnsi="Tahoma" w:cs="Tahoma"/>
+          <w:sz w:val="20"/>
+          <w:szCs w:val="20"/>
+        </w:rPr>
+        <w:t>Received multiple Awards from TCS</w:t>
+      </w:r>
+    </w:p>
+    <w:p>
+      <w:pPr>
+        <w:pStyle w:val="ListParagraph"/>
+        <w:numPr>
+          <w:ilvl w:val="1"/>
+          <w:numId w:val="8"/>
+        </w:numPr>
+        <w:tabs>
+          <w:tab w:val="left" w:pos="360"/>
+        </w:tabs>
+        <w:ind w:hanging="720"/>
+        <w:rPr>
+          <w:rFonts w:ascii="Tahoma" w:hAnsi="Tahoma" w:cs="Tahoma"/>
+          <w:sz w:val="20"/>
+          <w:szCs w:val="20"/>
+        </w:rPr>
+      </w:pPr>
+      <w:r>
+        <w:rPr>
+          <w:rFonts w:ascii="Tahoma" w:hAnsi="Tahoma" w:cs="Tahoma"/>
+          <w:sz w:val="20"/>
+          <w:szCs w:val="20"/>
+        </w:rPr>
+        <w:t>Energy to Deliver</w:t>
+      </w:r>
+    </w:p>
+    <w:p>
+      <w:pPr>
+        <w:pStyle w:val="ListParagraph"/>
+        <w:numPr>
+          <w:ilvl w:val="1"/>
+          <w:numId w:val="8"/>
+        </w:numPr>
+        <w:tabs>
+          <w:tab w:val="left" w:pos="360"/>
+        </w:tabs>
+        <w:ind w:hanging="720"/>
+        <w:rPr>
+          <w:rFonts w:ascii="Tahoma" w:hAnsi="Tahoma" w:cs="Tahoma"/>
+          <w:sz w:val="20"/>
+          <w:szCs w:val="20"/>
+        </w:rPr>
+      </w:pPr>
+      <w:r>
+        <w:rPr>
+          <w:rFonts w:ascii="Tahoma" w:hAnsi="Tahoma" w:cs="Tahoma"/>
+          <w:sz w:val="20"/>
+          <w:szCs w:val="20"/>
+        </w:rPr>
+        <w:t>Spotlight Recognition</w:t>
+      </w:r>
+    </w:p>
+    <w:p>
+      <w:pPr>
+        <w:pStyle w:val="ListParagraph"/>
+        <w:numPr>
+          <w:ilvl w:val="1"/>
+          <w:numId w:val="8"/>
+        </w:numPr>
+        <w:tabs>
+          <w:tab w:val="left" w:pos="360"/>
+        </w:tabs>
+        <w:ind w:hanging="720"/>
+        <w:rPr>
+          <w:rFonts w:ascii="Tahoma" w:hAnsi="Tahoma" w:cs="Tahoma"/>
+          <w:sz w:val="20"/>
+          <w:szCs w:val="20"/>
+        </w:rPr>
+      </w:pPr>
+      <w:r>
+        <w:rPr>
+          <w:rFonts w:ascii="Tahoma" w:hAnsi="Tahoma" w:cs="Tahoma"/>
+          <w:sz w:val="20"/>
+          <w:szCs w:val="20"/>
+        </w:rPr>
+        <w:t>Best Team</w:t>
+      </w:r>
+    </w:p>
+    <w:p>
+      <w:pPr>
+        <w:pStyle w:val="ListParagraph"/>
+        <w:numPr>
+          <w:ilvl w:val="1"/>
+          <w:numId w:val="8"/>
+        </w:numPr>
+        <w:tabs>
+          <w:tab w:val="left" w:pos="360"/>
+        </w:tabs>
+        <w:ind w:hanging="720"/>
+        <w:rPr>
+          <w:rFonts w:ascii="Tahoma" w:hAnsi="Tahoma" w:cs="Tahoma"/>
+          <w:sz w:val="20"/>
+          <w:szCs w:val="20"/>
+        </w:rPr>
+      </w:pPr>
+      <w:r>
+        <w:rPr>
+          <w:rFonts w:ascii="Tahoma" w:hAnsi="Tahoma" w:cs="Tahoma"/>
+          <w:sz w:val="20"/>
+          <w:szCs w:val="20"/>
+        </w:rPr>
+        <w:t>Super Shine</w:t>
+      </w:r>
+    </w:p>
+    <w:p>
+      <w:pPr>
+        <w:pStyle w:val="ListParagraph"/>
+        <w:numPr>
+          <w:ilvl w:val="0"/>
+          <w:numId w:val="8"/>
+        </w:numPr>
+        <w:tabs>
+          <w:tab w:val="left" w:pos="360"/>
+        </w:tabs>
+        <w:ind w:hanging="720"/>
+        <w:rPr>
+          <w:rFonts w:ascii="Tahoma" w:hAnsi="Tahoma" w:cs="Tahoma"/>
+          <w:sz w:val="20"/>
+          <w:szCs w:val="20"/>
+        </w:rPr>
+      </w:pPr>
+      <w:r>
+        <w:rPr>
+          <w:rFonts w:ascii="Tahoma" w:hAnsi="Tahoma" w:cs="Tahoma"/>
+          <w:sz w:val="20"/>
+          <w:szCs w:val="20"/>
+        </w:rPr>
+        <w:t>Received Multiple award from IBM</w:t>
+      </w:r>
+    </w:p>
+    <w:p>
+      <w:pPr>
+        <w:pStyle w:val="ListParagraph"/>
+        <w:numPr>
+          <w:ilvl w:val="1"/>
+          <w:numId w:val="8"/>
+        </w:numPr>
+        <w:tabs>
+          <w:tab w:val="left" w:pos="360"/>
+        </w:tabs>
+        <w:ind w:hanging="720"/>
+        <w:rPr>
+          <w:rFonts w:ascii="Tahoma" w:hAnsi="Tahoma" w:cs="Tahoma"/>
+          <w:sz w:val="20"/>
+          <w:szCs w:val="20"/>
+        </w:rPr>
+      </w:pPr>
+      <w:r>
+        <w:rPr>
+          <w:rFonts w:ascii="Tahoma" w:hAnsi="Tahoma" w:cs="Tahoma"/>
+          <w:sz w:val="20"/>
+          <w:szCs w:val="20"/>
+        </w:rPr>
+        <w:t>STAR (SUPER TALENTED ACHIVEMENT AWARD)</w:t>
+      </w:r>
+    </w:p>
+    <w:p>
+      <w:pPr>
+        <w:pStyle w:val="ListParagraph"/>
+        <w:numPr>
+          <w:ilvl w:val="1"/>
+          <w:numId w:val="8"/>
+        </w:numPr>
+        <w:tabs>
+          <w:tab w:val="left" w:pos="360"/>
+        </w:tabs>
+        <w:ind w:hanging="720"/>
+        <w:rPr>
+          <w:rFonts w:ascii="Tahoma" w:hAnsi="Tahoma" w:cs="Tahoma"/>
+          <w:sz w:val="20"/>
+          <w:szCs w:val="20"/>
+        </w:rPr>
+      </w:pPr>
+      <w:r>
+        <w:rPr>
+          <w:rFonts w:ascii="Tahoma" w:hAnsi="Tahoma" w:cs="Tahoma"/>
+          <w:sz w:val="20"/>
+          <w:szCs w:val="20"/>
+        </w:rPr>
+        <w:t>Appreciation from Management team for delivering the project on time.</w:t>
+      </w:r>
+    </w:p>
+    <w:p>
+      <w:pPr>
+        <w:tabs>
+          <w:tab w:val="left" w:pos="360"/>
+        </w:tabs>
+        <w:ind w:hanging="720"/>
         <w:rPr>
           <w:rFonts w:ascii="Cambria" w:hAnsi="Cambria"/>
           <w:b/>
@@ -6640,7 +6309,7 @@
         <v:path o:extrusionok="f" gradientshapeok="t" o:connecttype="rect"/>
         <o:lock v:ext="edit" aspectratio="t"/>
       </v:shapetype>
-      <v:shape id="_x0000_i1028" type="#_x0000_t75" style="width:11.1pt;height:11.1pt" o:bullet="t">
+      <v:shape id="_x0000_i1039" type="#_x0000_t75" style="width:11.25pt;height:11.25pt" o:bullet="t">
         <v:imagedata r:id="rId1" o:title="msoD451"/>
       </v:shape>
     </w:pict>
@@ -7128,6 +6797,119 @@
     </w:lvl>
   </w:abstractNum>
   <w:abstractNum w:abstractNumId="4" w15:restartNumberingAfterBreak="0">
+    <w:nsid w:val="2C6E45BE"/>
+    <w:multiLevelType w:val="hybridMultilevel"/>
+    <w:tmpl w:val="B5200C00"/>
+    <w:lvl w:ilvl="0" w:tplc="04090001">
+      <w:start w:val="1"/>
+      <w:numFmt w:val="bullet"/>
+      <w:lvlText w:val=""/>
+      <w:lvlJc w:val="left"/>
+      <w:pPr>
+        <w:ind w:left="720" w:hanging="360"/>
+      </w:pPr>
+      <w:rPr>
+        <w:rFonts w:ascii="Symbol" w:hAnsi="Symbol" w:hint="default"/>
+      </w:rPr>
+    </w:lvl>
+    <w:lvl w:ilvl="1" w:tplc="04090003" w:tentative="1">
+      <w:start w:val="1"/>
+      <w:numFmt w:val="bullet"/>
+      <w:lvlText w:val="o"/>
+      <w:lvlJc w:val="left"/>
+      <w:pPr>
+        <w:ind w:left="1440" w:hanging="360"/>
+      </w:pPr>
+      <w:rPr>
+        <w:rFonts w:ascii="Courier New" w:hAnsi="Courier New" w:cs="Courier New" w:hint="default"/>
+      </w:rPr>
+    </w:lvl>
+    <w:lvl w:ilvl="2" w:tplc="04090005" w:tentative="1">
+      <w:start w:val="1"/>
+      <w:numFmt w:val="bullet"/>
+      <w:lvlText w:val=""/>
+      <w:lvlJc w:val="left"/>
+      <w:pPr>
+        <w:ind w:left="2160" w:hanging="360"/>
+      </w:pPr>
+      <w:rPr>
+        <w:rFonts w:ascii="Wingdings" w:hAnsi="Wingdings" w:hint="default"/>
+      </w:rPr>
+    </w:lvl>
+    <w:lvl w:ilvl="3" w:tplc="04090001" w:tentative="1">
+      <w:start w:val="1"/>
+      <w:numFmt w:val="bullet"/>
+      <w:lvlText w:val=""/>
+      <w:lvlJc w:val="left"/>
+      <w:pPr>
+        <w:ind w:left="2880" w:hanging="360"/>
+      </w:pPr>
+      <w:rPr>
+        <w:rFonts w:ascii="Symbol" w:hAnsi="Symbol" w:hint="default"/>
+      </w:rPr>
+    </w:lvl>
+    <w:lvl w:ilvl="4" w:tplc="04090003" w:tentative="1">
+      <w:start w:val="1"/>
+      <w:numFmt w:val="bullet"/>
+      <w:lvlText w:val="o"/>
+      <w:lvlJc w:val="left"/>
+      <w:pPr>
+        <w:ind w:left="3600" w:hanging="360"/>
+      </w:pPr>
+      <w:rPr>
+        <w:rFonts w:ascii="Courier New" w:hAnsi="Courier New" w:cs="Courier New" w:hint="default"/>
+      </w:rPr>
+    </w:lvl>
+    <w:lvl w:ilvl="5" w:tplc="04090005" w:tentative="1">
+      <w:start w:val="1"/>
+      <w:numFmt w:val="bullet"/>
+      <w:lvlText w:val=""/>
+      <w:lvlJc w:val="left"/>
+      <w:pPr>
+        <w:ind w:left="4320" w:hanging="360"/>
+      </w:pPr>
+      <w:rPr>
+        <w:rFonts w:ascii="Wingdings" w:hAnsi="Wingdings" w:hint="default"/>
+      </w:rPr>
+    </w:lvl>
+    <w:lvl w:ilvl="6" w:tplc="04090001" w:tentative="1">
+      <w:start w:val="1"/>
+      <w:numFmt w:val="bullet"/>
+      <w:lvlText w:val=""/>
+      <w:lvlJc w:val="left"/>
+      <w:pPr>
+        <w:ind w:left="5040" w:hanging="360"/>
+      </w:pPr>
+      <w:rPr>
+        <w:rFonts w:ascii="Symbol" w:hAnsi="Symbol" w:hint="default"/>
+      </w:rPr>
+    </w:lvl>
+    <w:lvl w:ilvl="7" w:tplc="04090003" w:tentative="1">
+      <w:start w:val="1"/>
+      <w:numFmt w:val="bullet"/>
+      <w:lvlText w:val="o"/>
+      <w:lvlJc w:val="left"/>
+      <w:pPr>
+        <w:ind w:left="5760" w:hanging="360"/>
+      </w:pPr>
+      <w:rPr>
+        <w:rFonts w:ascii="Courier New" w:hAnsi="Courier New" w:cs="Courier New" w:hint="default"/>
+      </w:rPr>
+    </w:lvl>
+    <w:lvl w:ilvl="8" w:tplc="04090005" w:tentative="1">
+      <w:start w:val="1"/>
+      <w:numFmt w:val="bullet"/>
+      <w:lvlText w:val=""/>
+      <w:lvlJc w:val="left"/>
+      <w:pPr>
+        <w:ind w:left="6480" w:hanging="360"/>
+      </w:pPr>
+      <w:rPr>
+        <w:rFonts w:ascii="Wingdings" w:hAnsi="Wingdings" w:hint="default"/>
+      </w:rPr>
+    </w:lvl>
+  </w:abstractNum>
+  <w:abstractNum w:abstractNumId="5" w15:restartNumberingAfterBreak="0">
     <w:nsid w:val="3B6C4E22"/>
     <w:multiLevelType w:val="hybridMultilevel"/>
     <w:tmpl w:val="88C6B90A"/>
@@ -7240,7 +7022,7 @@
       </w:rPr>
     </w:lvl>
   </w:abstractNum>
-  <w:abstractNum w:abstractNumId="5" w15:restartNumberingAfterBreak="0">
+  <w:abstractNum w:abstractNumId="6" w15:restartNumberingAfterBreak="0">
     <w:nsid w:val="4D61375F"/>
     <w:multiLevelType w:val="multilevel"/>
     <w:tmpl w:val="E342E6F2"/>
@@ -7353,7 +7135,7 @@
       </w:pPr>
     </w:lvl>
   </w:abstractNum>
-  <w:abstractNum w:abstractNumId="6" w15:restartNumberingAfterBreak="0">
+  <w:abstractNum w:abstractNumId="7" w15:restartNumberingAfterBreak="0">
     <w:nsid w:val="6C9A22B8"/>
     <w:multiLevelType w:val="hybridMultilevel"/>
     <w:tmpl w:val="5400FDAA"/>
@@ -7496,7 +7278,7 @@
       </w:rPr>
     </w:lvl>
   </w:abstractNum>
-  <w:abstractNum w:abstractNumId="7" w15:restartNumberingAfterBreak="0">
+  <w:abstractNum w:abstractNumId="8" w15:restartNumberingAfterBreak="0">
     <w:nsid w:val="6E1A366D"/>
     <w:multiLevelType w:val="hybridMultilevel"/>
     <w:tmpl w:val="5560B09C"/>
@@ -7609,7 +7391,7 @@
       </w:rPr>
     </w:lvl>
   </w:abstractNum>
-  <w:abstractNum w:abstractNumId="8" w15:restartNumberingAfterBreak="0">
+  <w:abstractNum w:abstractNumId="9" w15:restartNumberingAfterBreak="0">
     <w:nsid w:val="7B4D1281"/>
     <w:multiLevelType w:val="hybridMultilevel"/>
     <w:tmpl w:val="51B61D2E"/>
@@ -7750,10 +7532,10 @@
     </w:lvl>
   </w:abstractNum>
   <w:num w:numId="1">
-    <w:abstractNumId w:val="8"/>
+    <w:abstractNumId w:val="9"/>
   </w:num>
   <w:num w:numId="2">
-    <w:abstractNumId w:val="5"/>
+    <w:abstractNumId w:val="6"/>
   </w:num>
   <w:num w:numId="3">
     <w:abstractNumId w:val="2"/>
@@ -7762,19 +7544,22 @@
     <w:abstractNumId w:val="3"/>
   </w:num>
   <w:num w:numId="5">
-    <w:abstractNumId w:val="7"/>
+    <w:abstractNumId w:val="8"/>
   </w:num>
   <w:num w:numId="6">
     <w:abstractNumId w:val="1"/>
   </w:num>
   <w:num w:numId="7">
-    <w:abstractNumId w:val="4"/>
+    <w:abstractNumId w:val="5"/>
   </w:num>
   <w:num w:numId="8">
     <w:abstractNumId w:val="0"/>
   </w:num>
   <w:num w:numId="9">
-    <w:abstractNumId w:val="6"/>
+    <w:abstractNumId w:val="7"/>
+  </w:num>
+  <w:num w:numId="10">
+    <w:abstractNumId w:val="4"/>
   </w:num>
 </w:numbering>
 </file>

</xml_diff>

<commit_message>
changes done in resume
</commit_message>
<xml_diff>
--- a/resume/Gurpreet Singh.docx
+++ b/resume/Gurpreet Singh.docx
@@ -1,6 +1,6 @@
 
 <file path=word/document.xml><?xml version="1.0" encoding="utf-8"?>
-<w:document xmlns:wpc="http://schemas.microsoft.com/office/word/2010/wordprocessingCanvas" xmlns:cx="http://schemas.microsoft.com/office/drawing/2014/chartex" xmlns:cx1="http://schemas.microsoft.com/office/drawing/2015/9/8/chartex" xmlns:cx2="http://schemas.microsoft.com/office/drawing/2015/10/21/chartex" xmlns:cx3="http://schemas.microsoft.com/office/drawing/2016/5/9/chartex" xmlns:cx4="http://schemas.microsoft.com/office/drawing/2016/5/10/chartex" xmlns:cx5="http://schemas.microsoft.com/office/drawing/2016/5/11/chartex" xmlns:cx6="http://schemas.microsoft.com/office/drawing/2016/5/12/chartex" xmlns:cx7="http://schemas.microsoft.com/office/drawing/2016/5/13/chartex" xmlns:cx8="http://schemas.microsoft.com/office/drawing/2016/5/14/chartex" xmlns:mc="http://schemas.openxmlformats.org/markup-compatibility/2006" xmlns:aink="http://schemas.microsoft.com/office/drawing/2016/ink" xmlns:am3d="http://schemas.microsoft.com/office/drawing/2017/model3d" xmlns:o="urn:schemas-microsoft-com:office:office" xmlns:r="http://schemas.openxmlformats.org/officeDocument/2006/relationships" xmlns:m="http://schemas.openxmlformats.org/officeDocument/2006/math" xmlns:v="urn:schemas-microsoft-com:vml" xmlns:wp14="http://schemas.microsoft.com/office/word/2010/wordprocessingDrawing" xmlns:wp="http://schemas.openxmlformats.org/drawingml/2006/wordprocessingDrawing" xmlns:w10="urn:schemas-microsoft-com:office:word" xmlns:w="http://schemas.openxmlformats.org/wordprocessingml/2006/main" xmlns:w14="http://schemas.microsoft.com/office/word/2010/wordml" xmlns:w15="http://schemas.microsoft.com/office/word/2012/wordml" xmlns:w16cid="http://schemas.microsoft.com/office/word/2016/wordml/cid" xmlns:w16se="http://schemas.microsoft.com/office/word/2015/wordml/symex" xmlns:wpg="http://schemas.microsoft.com/office/word/2010/wordprocessingGroup" xmlns:wpi="http://schemas.microsoft.com/office/word/2010/wordprocessingInk" xmlns:wne="http://schemas.microsoft.com/office/word/2006/wordml" xmlns:wps="http://schemas.microsoft.com/office/word/2010/wordprocessingShape" mc:Ignorable="w14 w15 w16se w16cid wp14">
+<w:document xmlns:wpc="http://schemas.microsoft.com/office/word/2010/wordprocessingCanvas" xmlns:cx="http://schemas.microsoft.com/office/drawing/2014/chartex" xmlns:cx1="http://schemas.microsoft.com/office/drawing/2015/9/8/chartex" xmlns:cx2="http://schemas.microsoft.com/office/drawing/2015/10/21/chartex" xmlns:cx3="http://schemas.microsoft.com/office/drawing/2016/5/9/chartex" xmlns:cx4="http://schemas.microsoft.com/office/drawing/2016/5/10/chartex" xmlns:cx5="http://schemas.microsoft.com/office/drawing/2016/5/11/chartex" xmlns:cx6="http://schemas.microsoft.com/office/drawing/2016/5/12/chartex" xmlns:cx7="http://schemas.microsoft.com/office/drawing/2016/5/13/chartex" xmlns:cx8="http://schemas.microsoft.com/office/drawing/2016/5/14/chartex" xmlns:mc="http://schemas.openxmlformats.org/markup-compatibility/2006" xmlns:aink="http://schemas.microsoft.com/office/drawing/2016/ink" xmlns:am3d="http://schemas.microsoft.com/office/drawing/2017/model3d" xmlns:o="urn:schemas-microsoft-com:office:office" xmlns:r="http://schemas.openxmlformats.org/officeDocument/2006/relationships" xmlns:m="http://schemas.openxmlformats.org/officeDocument/2006/math" xmlns:v="urn:schemas-microsoft-com:vml" xmlns:wp14="http://schemas.microsoft.com/office/word/2010/wordprocessingDrawing" xmlns:wp="http://schemas.openxmlformats.org/drawingml/2006/wordprocessingDrawing" xmlns:w10="urn:schemas-microsoft-com:office:word" xmlns:w="http://schemas.openxmlformats.org/wordprocessingml/2006/main" xmlns:w14="http://schemas.microsoft.com/office/word/2010/wordml" xmlns:w15="http://schemas.microsoft.com/office/word/2012/wordml" xmlns:w16cex="http://schemas.microsoft.com/office/word/2018/wordml/cex" xmlns:w16cid="http://schemas.microsoft.com/office/word/2016/wordml/cid" xmlns:w16="http://schemas.microsoft.com/office/word/2018/wordml" xmlns:w16se="http://schemas.microsoft.com/office/word/2015/wordml/symex" xmlns:wpg="http://schemas.microsoft.com/office/word/2010/wordprocessingGroup" xmlns:wpi="http://schemas.microsoft.com/office/word/2010/wordprocessingInk" xmlns:wne="http://schemas.microsoft.com/office/word/2006/wordml" xmlns:wps="http://schemas.microsoft.com/office/word/2010/wordprocessingShape" mc:Ignorable="w14 w15 w16se w16cid w16 w16cex wp14">
   <w:body>
     <w:p>
       <w:pPr>
@@ -57,7 +57,7 @@
         </w:rPr>
         <w:t xml:space="preserve">Email   : </w:t>
       </w:r>
-      <w:hyperlink r:id="rId7" w:history="1">
+      <w:hyperlink r:id="rId8" w:history="1">
         <w:r>
           <w:rPr>
             <w:rFonts w:ascii="Tahoma" w:eastAsia="Times New Roman" w:hAnsi="Tahoma" w:cs="Tahoma"/>
@@ -79,7 +79,7 @@
         </w:rPr>
         <w:t xml:space="preserve">         LinkedIn : </w:t>
       </w:r>
-      <w:hyperlink r:id="rId8" w:history="1">
+      <w:hyperlink r:id="rId9" w:history="1">
         <w:r>
           <w:rPr>
             <w:rFonts w:ascii="Tahoma" w:eastAsia="Times New Roman" w:hAnsi="Tahoma" w:cs="Tahoma"/>
@@ -191,7 +191,7 @@
         </w:rPr>
         <w:t xml:space="preserve"> </w:t>
       </w:r>
-      <w:hyperlink r:id="rId9" w:history="1">
+      <w:hyperlink r:id="rId10" w:history="1">
         <w:r>
           <w:rPr>
             <w:rFonts w:ascii="Tahoma" w:eastAsia="Times New Roman" w:hAnsi="Tahoma" w:cs="Tahoma"/>
@@ -225,6 +225,7 @@
         </w:rPr>
         <w:t xml:space="preserve">                    </w:t>
       </w:r>
+      <w:proofErr w:type="gramStart"/>
       <w:r>
         <w:rPr>
           <w:rFonts w:ascii="Tahoma" w:eastAsia="Times New Roman" w:hAnsi="Tahoma" w:cs="Tahoma"/>
@@ -235,6 +236,7 @@
         </w:rPr>
         <w:t>DOB  :</w:t>
       </w:r>
+      <w:proofErr w:type="gramEnd"/>
       <w:r>
         <w:rPr>
           <w:rFonts w:ascii="Tahoma" w:eastAsia="Times New Roman" w:hAnsi="Tahoma" w:cs="Tahoma"/>
@@ -283,7 +285,7 @@
         </w:rPr>
         <w:t xml:space="preserve">GitLab: </w:t>
       </w:r>
-      <w:hyperlink r:id="rId10" w:history="1">
+      <w:hyperlink r:id="rId11" w:history="1">
         <w:r>
           <w:rPr>
             <w:rFonts w:ascii="Tahoma" w:eastAsia="Times New Roman" w:hAnsi="Tahoma" w:cs="Tahoma"/>
@@ -462,6 +464,13 @@
           <w:b/>
         </w:rPr>
         <w:t xml:space="preserve"> Developer, Release/Configuration Management</w:t>
+      </w:r>
+      <w:r>
+        <w:rPr>
+          <w:rFonts w:ascii="Tahoma" w:hAnsi="Tahoma" w:cs="Tahoma"/>
+          <w:b/>
+        </w:rPr>
+        <w:t xml:space="preserve"> in Oracle Service Cloud</w:t>
       </w:r>
       <w:r>
         <w:rPr>
@@ -1563,7 +1572,23 @@
                 <w:rFonts w:ascii="Tahoma" w:eastAsia="Symbol" w:hAnsi="Tahoma" w:cs="Tahoma"/>
                 <w:color w:val="000000"/>
               </w:rPr>
-              <w:t>OOAD, SOLID, API Composition, Event Sourcing, Pipe and Filter, Eventual Consistency using Messaging, Layered Architecture Patterns, SOA, Microservice Architecture Drivers, Dockerization &amp; Containerization Architectures.</w:t>
+              <w:t xml:space="preserve">OOAD, SOLID, API Composition, Event Sourcing, Pipe and Filter, Eventual Consistency using Messaging, Layered Architecture Patterns, SOA, Microservice Architecture Drivers, </w:t>
+            </w:r>
+            <w:proofErr w:type="spellStart"/>
+            <w:r>
+              <w:rPr>
+                <w:rFonts w:ascii="Tahoma" w:eastAsia="Symbol" w:hAnsi="Tahoma" w:cs="Tahoma"/>
+                <w:color w:val="000000"/>
+              </w:rPr>
+              <w:t>Dockerization</w:t>
+            </w:r>
+            <w:proofErr w:type="spellEnd"/>
+            <w:r>
+              <w:rPr>
+                <w:rFonts w:ascii="Tahoma" w:eastAsia="Symbol" w:hAnsi="Tahoma" w:cs="Tahoma"/>
+                <w:color w:val="000000"/>
+              </w:rPr>
+              <w:t xml:space="preserve"> &amp; Containerization Architectures.</w:t>
             </w:r>
           </w:p>
         </w:tc>
@@ -1694,14 +1719,7 @@
                 <w:rFonts w:ascii="Tahoma" w:hAnsi="Tahoma" w:cs="Tahoma"/>
                 <w:color w:val="000000"/>
               </w:rPr>
-              <w:t xml:space="preserve">MySQL, Redis, Mongo, </w:t>
-            </w:r>
-            <w:r>
-              <w:rPr>
-                <w:rFonts w:ascii="Tahoma" w:hAnsi="Tahoma" w:cs="Tahoma"/>
-                <w:color w:val="000000"/>
-              </w:rPr>
-              <w:t>CouchDB</w:t>
+              <w:t>MySQL, Mongo</w:t>
             </w:r>
           </w:p>
         </w:tc>
@@ -2036,7 +2054,7 @@
                 <w:rFonts w:ascii="Tahoma" w:hAnsi="Tahoma" w:cs="Tahoma"/>
                 <w:color w:val="000000"/>
               </w:rPr>
-              <w:t>RabbitMQ, Redis</w:t>
+              <w:t>RabbitMQ</w:t>
             </w:r>
           </w:p>
         </w:tc>
@@ -2071,6 +2089,7 @@
                 <w:rFonts w:ascii="Tahoma" w:eastAsia="Symbol" w:hAnsi="Tahoma" w:cs="Tahoma"/>
                 <w:color w:val="000000"/>
               </w:rPr>
+              <w:lastRenderedPageBreak/>
               <w:t>Analytics Tools</w:t>
             </w:r>
           </w:p>
@@ -2137,7 +2156,6 @@
                 <w:rFonts w:ascii="Tahoma" w:eastAsia="Symbol" w:hAnsi="Tahoma" w:cs="Tahoma"/>
                 <w:color w:val="000000"/>
               </w:rPr>
-              <w:lastRenderedPageBreak/>
               <w:t>Logging Tools</w:t>
             </w:r>
           </w:p>
@@ -2366,7 +2384,7 @@
                 <w:rFonts w:ascii="Tahoma" w:eastAsia="Symbol" w:hAnsi="Tahoma" w:cs="Tahoma"/>
                 <w:color w:val="000000"/>
               </w:rPr>
-              <w:t>DevOps, CICD, Jenkins &amp; AWS CICD Pipeline, Docker, Kubernetes</w:t>
+              <w:t>DevOps, CICD, Jenkins, Docker, Kubernetes</w:t>
             </w:r>
           </w:p>
         </w:tc>
@@ -2589,6 +2607,694 @@
                 <w:color w:val="000000"/>
               </w:rPr>
               <w:t xml:space="preserve">React and Redux </w:t>
+            </w:r>
+          </w:p>
+        </w:tc>
+      </w:tr>
+    </w:tbl>
+    <w:p>
+      <w:pPr>
+        <w:rPr>
+          <w:rFonts w:ascii="Cambria" w:hAnsi="Cambria"/>
+          <w:b/>
+          <w:bCs/>
+          <w:color w:val="4472C4" w:themeColor="accent1"/>
+          <w:sz w:val="16"/>
+          <w:szCs w:val="16"/>
+        </w:rPr>
+      </w:pPr>
+    </w:p>
+    <w:p>
+      <w:pPr>
+        <w:pBdr>
+          <w:top w:val="single" w:sz="4" w:space="1" w:color="auto"/>
+          <w:left w:val="single" w:sz="4" w:space="4" w:color="auto"/>
+          <w:bottom w:val="single" w:sz="4" w:space="1" w:color="auto"/>
+          <w:right w:val="single" w:sz="4" w:space="0" w:color="auto"/>
+          <w:between w:val="single" w:sz="4" w:space="1" w:color="auto"/>
+        </w:pBdr>
+        <w:shd w:val="pct5" w:color="000000" w:fill="FFFFFF"/>
+        <w:jc w:val="both"/>
+        <w:rPr>
+          <w:rFonts w:ascii="Tahoma" w:hAnsi="Tahoma" w:cs="Tahoma"/>
+          <w:b/>
+          <w:bCs/>
+          <w:sz w:val="20"/>
+          <w:szCs w:val="20"/>
+        </w:rPr>
+      </w:pPr>
+      <w:r>
+        <w:rPr>
+          <w:rFonts w:ascii="Tahoma" w:hAnsi="Tahoma" w:cs="Tahoma"/>
+          <w:b/>
+          <w:bCs/>
+          <w:sz w:val="20"/>
+          <w:szCs w:val="20"/>
+        </w:rPr>
+        <w:t>Academics</w:t>
+      </w:r>
+    </w:p>
+    <w:tbl>
+      <w:tblPr>
+        <w:tblW w:w="8403" w:type="dxa"/>
+        <w:tblInd w:w="-5" w:type="dxa"/>
+        <w:tblLook w:val="04A0" w:firstRow="1" w:lastRow="0" w:firstColumn="1" w:lastColumn="0" w:noHBand="0" w:noVBand="1"/>
+      </w:tblPr>
+      <w:tblGrid>
+        <w:gridCol w:w="1042"/>
+        <w:gridCol w:w="3458"/>
+        <w:gridCol w:w="2187"/>
+        <w:gridCol w:w="236"/>
+        <w:gridCol w:w="1480"/>
+      </w:tblGrid>
+      <w:tr>
+        <w:trPr>
+          <w:trHeight w:val="274"/>
+        </w:trPr>
+        <w:tc>
+          <w:tcPr>
+            <w:tcW w:w="1042" w:type="dxa"/>
+            <w:tcBorders>
+              <w:top w:val="single" w:sz="4" w:space="0" w:color="auto"/>
+              <w:left w:val="single" w:sz="4" w:space="0" w:color="auto"/>
+              <w:bottom w:val="single" w:sz="4" w:space="0" w:color="auto"/>
+              <w:right w:val="single" w:sz="4" w:space="0" w:color="auto"/>
+            </w:tcBorders>
+            <w:shd w:val="clear" w:color="auto" w:fill="E7E6E6" w:themeFill="background2"/>
+            <w:vAlign w:val="center"/>
+          </w:tcPr>
+          <w:p>
+            <w:pPr>
+              <w:spacing w:after="0"/>
+              <w:jc w:val="center"/>
+              <w:rPr>
+                <w:rFonts w:ascii="Tahoma" w:hAnsi="Tahoma" w:cs="Tahoma"/>
+                <w:b/>
+                <w:bCs/>
+                <w:color w:val="000000"/>
+                <w:sz w:val="20"/>
+                <w:szCs w:val="20"/>
+              </w:rPr>
+            </w:pPr>
+            <w:r>
+              <w:rPr>
+                <w:rFonts w:ascii="Tahoma" w:hAnsi="Tahoma" w:cs="Tahoma"/>
+                <w:b/>
+                <w:bCs/>
+                <w:color w:val="000000"/>
+                <w:sz w:val="20"/>
+                <w:szCs w:val="20"/>
+              </w:rPr>
+              <w:t>Grade</w:t>
+            </w:r>
+          </w:p>
+        </w:tc>
+        <w:tc>
+          <w:tcPr>
+            <w:tcW w:w="3458" w:type="dxa"/>
+            <w:tcBorders>
+              <w:top w:val="single" w:sz="4" w:space="0" w:color="auto"/>
+              <w:left w:val="nil"/>
+              <w:bottom w:val="single" w:sz="4" w:space="0" w:color="auto"/>
+              <w:right w:val="single" w:sz="4" w:space="0" w:color="auto"/>
+            </w:tcBorders>
+            <w:shd w:val="clear" w:color="auto" w:fill="E7E6E6" w:themeFill="background2"/>
+            <w:vAlign w:val="center"/>
+          </w:tcPr>
+          <w:p>
+            <w:pPr>
+              <w:spacing w:after="0"/>
+              <w:jc w:val="center"/>
+              <w:rPr>
+                <w:rFonts w:ascii="Tahoma" w:hAnsi="Tahoma" w:cs="Tahoma"/>
+                <w:b/>
+                <w:bCs/>
+                <w:color w:val="000000"/>
+                <w:sz w:val="20"/>
+                <w:szCs w:val="20"/>
+              </w:rPr>
+            </w:pPr>
+            <w:r>
+              <w:rPr>
+                <w:rFonts w:ascii="Tahoma" w:hAnsi="Tahoma" w:cs="Tahoma"/>
+                <w:b/>
+                <w:bCs/>
+                <w:color w:val="000000"/>
+                <w:sz w:val="20"/>
+                <w:szCs w:val="20"/>
+              </w:rPr>
+              <w:t>School</w:t>
+            </w:r>
+          </w:p>
+        </w:tc>
+        <w:tc>
+          <w:tcPr>
+            <w:tcW w:w="2187" w:type="dxa"/>
+            <w:tcBorders>
+              <w:top w:val="single" w:sz="4" w:space="0" w:color="auto"/>
+              <w:left w:val="nil"/>
+              <w:bottom w:val="single" w:sz="4" w:space="0" w:color="auto"/>
+              <w:right w:val="nil"/>
+            </w:tcBorders>
+            <w:shd w:val="clear" w:color="auto" w:fill="E7E6E6" w:themeFill="background2"/>
+          </w:tcPr>
+          <w:p>
+            <w:pPr>
+              <w:spacing w:after="0"/>
+              <w:ind w:right="-150"/>
+              <w:jc w:val="center"/>
+              <w:rPr>
+                <w:rFonts w:ascii="Tahoma" w:hAnsi="Tahoma" w:cs="Tahoma"/>
+                <w:b/>
+                <w:bCs/>
+                <w:color w:val="000000"/>
+                <w:sz w:val="20"/>
+                <w:szCs w:val="20"/>
+              </w:rPr>
+            </w:pPr>
+            <w:r>
+              <w:rPr>
+                <w:rFonts w:ascii="Tahoma" w:hAnsi="Tahoma" w:cs="Tahoma"/>
+                <w:b/>
+                <w:bCs/>
+                <w:color w:val="000000"/>
+                <w:sz w:val="20"/>
+                <w:szCs w:val="20"/>
+              </w:rPr>
+              <w:t>Year</w:t>
+            </w:r>
+          </w:p>
+        </w:tc>
+        <w:tc>
+          <w:tcPr>
+            <w:tcW w:w="236" w:type="dxa"/>
+            <w:tcBorders>
+              <w:top w:val="single" w:sz="4" w:space="0" w:color="auto"/>
+              <w:left w:val="nil"/>
+              <w:bottom w:val="single" w:sz="4" w:space="0" w:color="auto"/>
+              <w:right w:val="single" w:sz="4" w:space="0" w:color="auto"/>
+            </w:tcBorders>
+            <w:shd w:val="clear" w:color="auto" w:fill="E7E6E6" w:themeFill="background2"/>
+          </w:tcPr>
+          <w:p>
+            <w:pPr>
+              <w:spacing w:after="0"/>
+              <w:jc w:val="center"/>
+              <w:rPr>
+                <w:rFonts w:ascii="Tahoma" w:hAnsi="Tahoma" w:cs="Tahoma"/>
+                <w:b/>
+                <w:bCs/>
+                <w:color w:val="000000"/>
+                <w:sz w:val="20"/>
+                <w:szCs w:val="20"/>
+              </w:rPr>
+            </w:pPr>
+          </w:p>
+        </w:tc>
+        <w:tc>
+          <w:tcPr>
+            <w:tcW w:w="1480" w:type="dxa"/>
+            <w:tcBorders>
+              <w:top w:val="single" w:sz="4" w:space="0" w:color="auto"/>
+              <w:left w:val="nil"/>
+              <w:bottom w:val="single" w:sz="4" w:space="0" w:color="auto"/>
+              <w:right w:val="single" w:sz="4" w:space="0" w:color="auto"/>
+            </w:tcBorders>
+            <w:shd w:val="clear" w:color="auto" w:fill="E7E6E6" w:themeFill="background2"/>
+          </w:tcPr>
+          <w:p>
+            <w:pPr>
+              <w:spacing w:after="0"/>
+              <w:jc w:val="center"/>
+              <w:rPr>
+                <w:rFonts w:ascii="Tahoma" w:hAnsi="Tahoma" w:cs="Tahoma"/>
+                <w:b/>
+                <w:bCs/>
+                <w:color w:val="000000"/>
+                <w:sz w:val="20"/>
+                <w:szCs w:val="20"/>
+              </w:rPr>
+            </w:pPr>
+            <w:r>
+              <w:rPr>
+                <w:rFonts w:ascii="Tahoma" w:hAnsi="Tahoma" w:cs="Tahoma"/>
+                <w:b/>
+                <w:bCs/>
+                <w:color w:val="000000"/>
+                <w:sz w:val="20"/>
+                <w:szCs w:val="20"/>
+              </w:rPr>
+              <w:t>Percentage</w:t>
+            </w:r>
+          </w:p>
+        </w:tc>
+      </w:tr>
+      <w:tr>
+        <w:trPr>
+          <w:trHeight w:val="274"/>
+        </w:trPr>
+        <w:tc>
+          <w:tcPr>
+            <w:tcW w:w="1042" w:type="dxa"/>
+            <w:tcBorders>
+              <w:top w:val="single" w:sz="4" w:space="0" w:color="auto"/>
+              <w:left w:val="single" w:sz="4" w:space="0" w:color="auto"/>
+              <w:bottom w:val="single" w:sz="4" w:space="0" w:color="auto"/>
+              <w:right w:val="single" w:sz="4" w:space="0" w:color="auto"/>
+            </w:tcBorders>
+            <w:shd w:val="clear" w:color="auto" w:fill="auto"/>
+            <w:vAlign w:val="center"/>
+          </w:tcPr>
+          <w:p>
+            <w:pPr>
+              <w:spacing w:after="0"/>
+              <w:jc w:val="both"/>
+              <w:rPr>
+                <w:rFonts w:ascii="Tahoma" w:eastAsia="Symbol" w:hAnsi="Tahoma" w:cs="Tahoma"/>
+                <w:color w:val="000000"/>
+              </w:rPr>
+            </w:pPr>
+            <w:r>
+              <w:rPr>
+                <w:rFonts w:ascii="Tahoma" w:eastAsia="Symbol" w:hAnsi="Tahoma" w:cs="Tahoma"/>
+                <w:color w:val="000000"/>
+              </w:rPr>
+              <w:t>10</w:t>
+            </w:r>
+            <w:r>
+              <w:rPr>
+                <w:rFonts w:ascii="Tahoma" w:eastAsia="Symbol" w:hAnsi="Tahoma" w:cs="Tahoma"/>
+                <w:color w:val="000000"/>
+                <w:vertAlign w:val="superscript"/>
+              </w:rPr>
+              <w:t>th</w:t>
+            </w:r>
+          </w:p>
+        </w:tc>
+        <w:tc>
+          <w:tcPr>
+            <w:tcW w:w="3458" w:type="dxa"/>
+            <w:tcBorders>
+              <w:top w:val="single" w:sz="4" w:space="0" w:color="auto"/>
+              <w:left w:val="nil"/>
+              <w:bottom w:val="single" w:sz="4" w:space="0" w:color="auto"/>
+              <w:right w:val="single" w:sz="4" w:space="0" w:color="auto"/>
+            </w:tcBorders>
+            <w:shd w:val="clear" w:color="auto" w:fill="auto"/>
+          </w:tcPr>
+          <w:p>
+            <w:pPr>
+              <w:spacing w:after="0"/>
+              <w:jc w:val="both"/>
+              <w:rPr>
+                <w:rFonts w:ascii="Tahoma" w:hAnsi="Tahoma" w:cs="Tahoma"/>
+                <w:color w:val="000000"/>
+              </w:rPr>
+            </w:pPr>
+            <w:r>
+              <w:rPr>
+                <w:rFonts w:ascii="Tahoma" w:hAnsi="Tahoma" w:cs="Tahoma"/>
+                <w:color w:val="000000"/>
+              </w:rPr>
+              <w:t>KV, NSB, Vizag</w:t>
+            </w:r>
+          </w:p>
+        </w:tc>
+        <w:tc>
+          <w:tcPr>
+            <w:tcW w:w="2187" w:type="dxa"/>
+            <w:tcBorders>
+              <w:top w:val="single" w:sz="4" w:space="0" w:color="auto"/>
+              <w:left w:val="nil"/>
+              <w:bottom w:val="single" w:sz="4" w:space="0" w:color="auto"/>
+              <w:right w:val="nil"/>
+            </w:tcBorders>
+          </w:tcPr>
+          <w:p>
+            <w:pPr>
+              <w:spacing w:after="0"/>
+              <w:jc w:val="both"/>
+              <w:rPr>
+                <w:rFonts w:ascii="Tahoma" w:hAnsi="Tahoma" w:cs="Tahoma"/>
+                <w:color w:val="000000"/>
+              </w:rPr>
+            </w:pPr>
+            <w:r>
+              <w:rPr>
+                <w:rFonts w:ascii="Tahoma" w:hAnsi="Tahoma" w:cs="Tahoma"/>
+                <w:color w:val="000000"/>
+              </w:rPr>
+              <w:t>2004 - 2005</w:t>
+            </w:r>
+          </w:p>
+        </w:tc>
+        <w:tc>
+          <w:tcPr>
+            <w:tcW w:w="236" w:type="dxa"/>
+            <w:tcBorders>
+              <w:top w:val="single" w:sz="4" w:space="0" w:color="auto"/>
+              <w:left w:val="nil"/>
+              <w:bottom w:val="single" w:sz="4" w:space="0" w:color="auto"/>
+              <w:right w:val="single" w:sz="4" w:space="0" w:color="auto"/>
+            </w:tcBorders>
+          </w:tcPr>
+          <w:p>
+            <w:pPr>
+              <w:spacing w:after="0"/>
+              <w:jc w:val="both"/>
+              <w:rPr>
+                <w:rFonts w:ascii="Tahoma" w:hAnsi="Tahoma" w:cs="Tahoma"/>
+                <w:color w:val="000000"/>
+              </w:rPr>
+            </w:pPr>
+          </w:p>
+        </w:tc>
+        <w:tc>
+          <w:tcPr>
+            <w:tcW w:w="1480" w:type="dxa"/>
+            <w:tcBorders>
+              <w:top w:val="single" w:sz="4" w:space="0" w:color="auto"/>
+              <w:left w:val="nil"/>
+              <w:bottom w:val="single" w:sz="4" w:space="0" w:color="auto"/>
+              <w:right w:val="single" w:sz="4" w:space="0" w:color="auto"/>
+            </w:tcBorders>
+            <w:vAlign w:val="center"/>
+          </w:tcPr>
+          <w:p>
+            <w:pPr>
+              <w:spacing w:after="0"/>
+              <w:jc w:val="both"/>
+              <w:rPr>
+                <w:rFonts w:ascii="Tahoma" w:hAnsi="Tahoma" w:cs="Tahoma"/>
+                <w:color w:val="000000"/>
+              </w:rPr>
+            </w:pPr>
+            <w:r>
+              <w:rPr>
+                <w:rFonts w:ascii="Tahoma" w:hAnsi="Tahoma" w:cs="Tahoma"/>
+                <w:color w:val="000000"/>
+              </w:rPr>
+              <w:t>67.4</w:t>
+            </w:r>
+          </w:p>
+        </w:tc>
+      </w:tr>
+      <w:tr>
+        <w:trPr>
+          <w:trHeight w:val="274"/>
+        </w:trPr>
+        <w:tc>
+          <w:tcPr>
+            <w:tcW w:w="1042" w:type="dxa"/>
+            <w:tcBorders>
+              <w:top w:val="single" w:sz="4" w:space="0" w:color="auto"/>
+              <w:left w:val="single" w:sz="4" w:space="0" w:color="auto"/>
+              <w:bottom w:val="single" w:sz="4" w:space="0" w:color="auto"/>
+              <w:right w:val="single" w:sz="4" w:space="0" w:color="auto"/>
+            </w:tcBorders>
+            <w:shd w:val="clear" w:color="auto" w:fill="auto"/>
+            <w:vAlign w:val="center"/>
+          </w:tcPr>
+          <w:p>
+            <w:pPr>
+              <w:spacing w:after="0"/>
+              <w:jc w:val="both"/>
+              <w:rPr>
+                <w:rFonts w:ascii="Tahoma" w:eastAsia="Symbol" w:hAnsi="Tahoma" w:cs="Tahoma"/>
+                <w:color w:val="000000"/>
+              </w:rPr>
+            </w:pPr>
+            <w:r>
+              <w:rPr>
+                <w:rFonts w:ascii="Tahoma" w:eastAsia="Symbol" w:hAnsi="Tahoma" w:cs="Tahoma"/>
+                <w:color w:val="000000"/>
+              </w:rPr>
+              <w:t>12</w:t>
+            </w:r>
+            <w:r>
+              <w:rPr>
+                <w:rFonts w:ascii="Tahoma" w:eastAsia="Symbol" w:hAnsi="Tahoma" w:cs="Tahoma"/>
+                <w:color w:val="000000"/>
+                <w:vertAlign w:val="superscript"/>
+              </w:rPr>
+              <w:t>th</w:t>
+            </w:r>
+            <w:r>
+              <w:rPr>
+                <w:rFonts w:ascii="Tahoma" w:eastAsia="Symbol" w:hAnsi="Tahoma" w:cs="Tahoma"/>
+                <w:color w:val="000000"/>
+              </w:rPr>
+              <w:t xml:space="preserve"> </w:t>
+            </w:r>
+          </w:p>
+        </w:tc>
+        <w:tc>
+          <w:tcPr>
+            <w:tcW w:w="3458" w:type="dxa"/>
+            <w:tcBorders>
+              <w:top w:val="single" w:sz="4" w:space="0" w:color="auto"/>
+              <w:left w:val="nil"/>
+              <w:bottom w:val="single" w:sz="4" w:space="0" w:color="auto"/>
+              <w:right w:val="single" w:sz="4" w:space="0" w:color="auto"/>
+            </w:tcBorders>
+            <w:shd w:val="clear" w:color="auto" w:fill="auto"/>
+          </w:tcPr>
+          <w:p>
+            <w:pPr>
+              <w:spacing w:after="0"/>
+              <w:jc w:val="both"/>
+              <w:rPr>
+                <w:rFonts w:ascii="Tahoma" w:hAnsi="Tahoma" w:cs="Tahoma"/>
+                <w:color w:val="000000"/>
+              </w:rPr>
+            </w:pPr>
+            <w:r>
+              <w:rPr>
+                <w:rFonts w:ascii="Tahoma" w:hAnsi="Tahoma" w:cs="Tahoma"/>
+                <w:color w:val="000000"/>
+              </w:rPr>
+              <w:t>Naval Public school, NSB, Vizag</w:t>
+            </w:r>
+          </w:p>
+        </w:tc>
+        <w:tc>
+          <w:tcPr>
+            <w:tcW w:w="2187" w:type="dxa"/>
+            <w:tcBorders>
+              <w:top w:val="single" w:sz="4" w:space="0" w:color="auto"/>
+              <w:left w:val="nil"/>
+              <w:bottom w:val="single" w:sz="4" w:space="0" w:color="auto"/>
+              <w:right w:val="nil"/>
+            </w:tcBorders>
+          </w:tcPr>
+          <w:p>
+            <w:pPr>
+              <w:spacing w:after="0"/>
+              <w:ind w:right="-1605"/>
+              <w:jc w:val="both"/>
+              <w:rPr>
+                <w:rFonts w:ascii="Tahoma" w:hAnsi="Tahoma" w:cs="Tahoma"/>
+                <w:color w:val="000000"/>
+              </w:rPr>
+            </w:pPr>
+            <w:r>
+              <w:rPr>
+                <w:rFonts w:ascii="Tahoma" w:hAnsi="Tahoma" w:cs="Tahoma"/>
+                <w:color w:val="000000"/>
+              </w:rPr>
+              <w:t>2006 - 2007</w:t>
+            </w:r>
+          </w:p>
+        </w:tc>
+        <w:tc>
+          <w:tcPr>
+            <w:tcW w:w="236" w:type="dxa"/>
+            <w:tcBorders>
+              <w:top w:val="single" w:sz="4" w:space="0" w:color="auto"/>
+              <w:left w:val="nil"/>
+              <w:bottom w:val="single" w:sz="4" w:space="0" w:color="auto"/>
+              <w:right w:val="single" w:sz="4" w:space="0" w:color="auto"/>
+            </w:tcBorders>
+          </w:tcPr>
+          <w:p>
+            <w:pPr>
+              <w:spacing w:after="0"/>
+              <w:jc w:val="both"/>
+              <w:rPr>
+                <w:rFonts w:ascii="Tahoma" w:hAnsi="Tahoma" w:cs="Tahoma"/>
+                <w:color w:val="000000"/>
+              </w:rPr>
+            </w:pPr>
+          </w:p>
+        </w:tc>
+        <w:tc>
+          <w:tcPr>
+            <w:tcW w:w="1480" w:type="dxa"/>
+            <w:tcBorders>
+              <w:top w:val="single" w:sz="4" w:space="0" w:color="auto"/>
+              <w:left w:val="nil"/>
+              <w:bottom w:val="single" w:sz="4" w:space="0" w:color="auto"/>
+              <w:right w:val="single" w:sz="4" w:space="0" w:color="auto"/>
+            </w:tcBorders>
+            <w:vAlign w:val="center"/>
+          </w:tcPr>
+          <w:p>
+            <w:pPr>
+              <w:spacing w:after="0"/>
+              <w:jc w:val="both"/>
+              <w:rPr>
+                <w:rFonts w:ascii="Tahoma" w:hAnsi="Tahoma" w:cs="Tahoma"/>
+                <w:color w:val="000000"/>
+              </w:rPr>
+            </w:pPr>
+            <w:r>
+              <w:rPr>
+                <w:rFonts w:ascii="Tahoma" w:hAnsi="Tahoma" w:cs="Tahoma"/>
+                <w:color w:val="000000"/>
+              </w:rPr>
+              <w:t>62.6</w:t>
+            </w:r>
+          </w:p>
+        </w:tc>
+      </w:tr>
+      <w:tr>
+        <w:trPr>
+          <w:trHeight w:val="274"/>
+        </w:trPr>
+        <w:tc>
+          <w:tcPr>
+            <w:tcW w:w="1042" w:type="dxa"/>
+            <w:tcBorders>
+              <w:top w:val="single" w:sz="4" w:space="0" w:color="auto"/>
+              <w:left w:val="single" w:sz="4" w:space="0" w:color="auto"/>
+              <w:bottom w:val="single" w:sz="4" w:space="0" w:color="auto"/>
+              <w:right w:val="single" w:sz="4" w:space="0" w:color="auto"/>
+            </w:tcBorders>
+            <w:shd w:val="clear" w:color="auto" w:fill="auto"/>
+            <w:vAlign w:val="center"/>
+          </w:tcPr>
+          <w:p>
+            <w:pPr>
+              <w:spacing w:after="0"/>
+              <w:jc w:val="both"/>
+              <w:rPr>
+                <w:rFonts w:ascii="Tahoma" w:eastAsia="Symbol" w:hAnsi="Tahoma" w:cs="Tahoma"/>
+                <w:color w:val="000000"/>
+              </w:rPr>
+            </w:pPr>
+            <w:r>
+              <w:rPr>
+                <w:rFonts w:ascii="Tahoma" w:eastAsia="Symbol" w:hAnsi="Tahoma" w:cs="Tahoma"/>
+                <w:color w:val="000000"/>
+              </w:rPr>
+              <w:t>College</w:t>
+            </w:r>
+          </w:p>
+        </w:tc>
+        <w:tc>
+          <w:tcPr>
+            <w:tcW w:w="3458" w:type="dxa"/>
+            <w:tcBorders>
+              <w:top w:val="single" w:sz="4" w:space="0" w:color="auto"/>
+              <w:left w:val="nil"/>
+              <w:bottom w:val="single" w:sz="4" w:space="0" w:color="auto"/>
+              <w:right w:val="single" w:sz="4" w:space="0" w:color="auto"/>
+            </w:tcBorders>
+            <w:shd w:val="clear" w:color="auto" w:fill="auto"/>
+          </w:tcPr>
+          <w:p>
+            <w:pPr>
+              <w:spacing w:after="0"/>
+              <w:jc w:val="both"/>
+              <w:rPr>
+                <w:rFonts w:ascii="Tahoma" w:eastAsia="Symbol" w:hAnsi="Tahoma" w:cs="Tahoma"/>
+                <w:color w:val="000000"/>
+              </w:rPr>
+            </w:pPr>
+            <w:r>
+              <w:rPr>
+                <w:rFonts w:ascii="Tahoma" w:eastAsia="Symbol" w:hAnsi="Tahoma" w:cs="Tahoma"/>
+                <w:color w:val="000000"/>
+              </w:rPr>
+              <w:t>Gayatri Vidhya Parishad, Vizag</w:t>
+            </w:r>
+          </w:p>
+        </w:tc>
+        <w:tc>
+          <w:tcPr>
+            <w:tcW w:w="2187" w:type="dxa"/>
+            <w:tcBorders>
+              <w:top w:val="single" w:sz="4" w:space="0" w:color="auto"/>
+              <w:left w:val="nil"/>
+              <w:bottom w:val="single" w:sz="4" w:space="0" w:color="auto"/>
+              <w:right w:val="nil"/>
+            </w:tcBorders>
+          </w:tcPr>
+          <w:p>
+            <w:pPr>
+              <w:spacing w:after="0"/>
+              <w:jc w:val="both"/>
+              <w:rPr>
+                <w:rFonts w:ascii="Tahoma" w:eastAsia="Symbol" w:hAnsi="Tahoma" w:cs="Tahoma"/>
+                <w:color w:val="000000"/>
+              </w:rPr>
+            </w:pPr>
+            <w:r>
+              <w:rPr>
+                <w:rFonts w:ascii="Tahoma" w:eastAsia="Symbol" w:hAnsi="Tahoma" w:cs="Tahoma"/>
+                <w:color w:val="000000"/>
+              </w:rPr>
+              <w:t>2007 - 2010</w:t>
+            </w:r>
+          </w:p>
+        </w:tc>
+        <w:tc>
+          <w:tcPr>
+            <w:tcW w:w="236" w:type="dxa"/>
+            <w:tcBorders>
+              <w:top w:val="single" w:sz="4" w:space="0" w:color="auto"/>
+              <w:left w:val="nil"/>
+              <w:bottom w:val="single" w:sz="4" w:space="0" w:color="auto"/>
+              <w:right w:val="single" w:sz="4" w:space="0" w:color="auto"/>
+            </w:tcBorders>
+          </w:tcPr>
+          <w:p>
+            <w:pPr>
+              <w:spacing w:after="0"/>
+              <w:jc w:val="both"/>
+              <w:rPr>
+                <w:rFonts w:ascii="Tahoma" w:hAnsi="Tahoma" w:cs="Tahoma"/>
+                <w:color w:val="000000"/>
+              </w:rPr>
+            </w:pPr>
+          </w:p>
+        </w:tc>
+        <w:tc>
+          <w:tcPr>
+            <w:tcW w:w="1480" w:type="dxa"/>
+            <w:tcBorders>
+              <w:top w:val="single" w:sz="4" w:space="0" w:color="auto"/>
+              <w:left w:val="nil"/>
+              <w:bottom w:val="single" w:sz="4" w:space="0" w:color="auto"/>
+              <w:right w:val="single" w:sz="4" w:space="0" w:color="auto"/>
+            </w:tcBorders>
+            <w:vAlign w:val="center"/>
+          </w:tcPr>
+          <w:p>
+            <w:pPr>
+              <w:spacing w:after="0"/>
+              <w:jc w:val="both"/>
+              <w:rPr>
+                <w:rFonts w:ascii="Tahoma" w:eastAsia="Symbol" w:hAnsi="Tahoma" w:cs="Tahoma"/>
+                <w:color w:val="000000"/>
+              </w:rPr>
+            </w:pPr>
+            <w:r>
+              <w:rPr>
+                <w:rFonts w:ascii="Tahoma" w:eastAsia="Symbol" w:hAnsi="Tahoma" w:cs="Tahoma"/>
+                <w:color w:val="000000"/>
+              </w:rPr>
+              <w:t>64.4</w:t>
             </w:r>
           </w:p>
         </w:tc>
@@ -4257,6 +4963,108 @@
         </w:rPr>
       </w:pPr>
     </w:p>
+    <w:p>
+      <w:pPr>
+        <w:pStyle w:val="ListParagraph"/>
+        <w:tabs>
+          <w:tab w:val="num" w:pos="1710"/>
+        </w:tabs>
+        <w:suppressAutoHyphens/>
+        <w:spacing w:after="0" w:line="240" w:lineRule="auto"/>
+        <w:ind w:left="360"/>
+        <w:jc w:val="both"/>
+        <w:rPr>
+          <w:rFonts w:ascii="Tahoma" w:eastAsia="Times New Roman" w:hAnsi="Tahoma" w:cs="Tahoma"/>
+          <w:sz w:val="20"/>
+          <w:szCs w:val="20"/>
+        </w:rPr>
+      </w:pPr>
+    </w:p>
+    <w:p>
+      <w:pPr>
+        <w:pStyle w:val="ListParagraph"/>
+        <w:tabs>
+          <w:tab w:val="num" w:pos="1710"/>
+        </w:tabs>
+        <w:suppressAutoHyphens/>
+        <w:spacing w:after="0" w:line="240" w:lineRule="auto"/>
+        <w:ind w:left="360"/>
+        <w:jc w:val="both"/>
+        <w:rPr>
+          <w:rFonts w:ascii="Tahoma" w:eastAsia="Times New Roman" w:hAnsi="Tahoma" w:cs="Tahoma"/>
+          <w:sz w:val="20"/>
+          <w:szCs w:val="20"/>
+        </w:rPr>
+      </w:pPr>
+    </w:p>
+    <w:p>
+      <w:pPr>
+        <w:pStyle w:val="ListParagraph"/>
+        <w:tabs>
+          <w:tab w:val="num" w:pos="1710"/>
+        </w:tabs>
+        <w:suppressAutoHyphens/>
+        <w:spacing w:after="0" w:line="240" w:lineRule="auto"/>
+        <w:ind w:left="360"/>
+        <w:jc w:val="both"/>
+        <w:rPr>
+          <w:rFonts w:ascii="Tahoma" w:eastAsia="Times New Roman" w:hAnsi="Tahoma" w:cs="Tahoma"/>
+          <w:sz w:val="20"/>
+          <w:szCs w:val="20"/>
+        </w:rPr>
+      </w:pPr>
+    </w:p>
+    <w:p>
+      <w:pPr>
+        <w:pStyle w:val="ListParagraph"/>
+        <w:tabs>
+          <w:tab w:val="num" w:pos="1710"/>
+        </w:tabs>
+        <w:suppressAutoHyphens/>
+        <w:spacing w:after="0" w:line="240" w:lineRule="auto"/>
+        <w:ind w:left="360"/>
+        <w:jc w:val="both"/>
+        <w:rPr>
+          <w:rFonts w:ascii="Tahoma" w:eastAsia="Times New Roman" w:hAnsi="Tahoma" w:cs="Tahoma"/>
+          <w:sz w:val="20"/>
+          <w:szCs w:val="20"/>
+        </w:rPr>
+      </w:pPr>
+    </w:p>
+    <w:p>
+      <w:pPr>
+        <w:pStyle w:val="ListParagraph"/>
+        <w:tabs>
+          <w:tab w:val="num" w:pos="1710"/>
+        </w:tabs>
+        <w:suppressAutoHyphens/>
+        <w:spacing w:after="0" w:line="240" w:lineRule="auto"/>
+        <w:ind w:left="360"/>
+        <w:jc w:val="both"/>
+        <w:rPr>
+          <w:rFonts w:ascii="Tahoma" w:eastAsia="Times New Roman" w:hAnsi="Tahoma" w:cs="Tahoma"/>
+          <w:sz w:val="20"/>
+          <w:szCs w:val="20"/>
+        </w:rPr>
+      </w:pPr>
+    </w:p>
+    <w:p>
+      <w:pPr>
+        <w:pStyle w:val="ListParagraph"/>
+        <w:tabs>
+          <w:tab w:val="num" w:pos="1710"/>
+        </w:tabs>
+        <w:suppressAutoHyphens/>
+        <w:spacing w:after="0" w:line="240" w:lineRule="auto"/>
+        <w:ind w:left="360"/>
+        <w:jc w:val="both"/>
+        <w:rPr>
+          <w:rFonts w:ascii="Tahoma" w:eastAsia="Times New Roman" w:hAnsi="Tahoma" w:cs="Tahoma"/>
+          <w:sz w:val="20"/>
+          <w:szCs w:val="20"/>
+        </w:rPr>
+      </w:pPr>
+    </w:p>
     <w:bookmarkEnd w:id="0"/>
     <w:p>
       <w:pPr>
@@ -4285,6 +5093,7 @@
           <w:sz w:val="20"/>
           <w:szCs w:val="20"/>
         </w:rPr>
+        <w:lastRenderedPageBreak/>
         <w:t>Delivery Management</w:t>
       </w:r>
     </w:p>
@@ -4442,52 +5251,6 @@
         <w:jc w:val="both"/>
         <w:rPr>
           <w:rFonts w:ascii="Tahoma" w:eastAsia="Times New Roman" w:hAnsi="Tahoma" w:cs="Tahoma"/>
-        </w:rPr>
-      </w:pPr>
-    </w:p>
-    <w:p>
-      <w:pPr>
-        <w:suppressAutoHyphens/>
-        <w:spacing w:after="0" w:line="240" w:lineRule="auto"/>
-        <w:jc w:val="both"/>
-        <w:rPr>
-          <w:rFonts w:ascii="Tahoma" w:eastAsia="Times New Roman" w:hAnsi="Tahoma" w:cs="Tahoma"/>
-        </w:rPr>
-      </w:pPr>
-    </w:p>
-    <w:p>
-      <w:pPr>
-        <w:suppressAutoHyphens/>
-        <w:spacing w:after="0" w:line="240" w:lineRule="auto"/>
-        <w:jc w:val="both"/>
-        <w:rPr>
-          <w:rFonts w:ascii="Tahoma" w:eastAsia="Times New Roman" w:hAnsi="Tahoma" w:cs="Tahoma"/>
-        </w:rPr>
-      </w:pPr>
-    </w:p>
-    <w:p>
-      <w:pPr>
-        <w:suppressAutoHyphens/>
-        <w:spacing w:after="0" w:line="240" w:lineRule="auto"/>
-        <w:jc w:val="both"/>
-        <w:rPr>
-          <w:rFonts w:ascii="Tahoma" w:eastAsia="Times New Roman" w:hAnsi="Tahoma" w:cs="Tahoma"/>
-        </w:rPr>
-      </w:pPr>
-    </w:p>
-    <w:p>
-      <w:pPr>
-        <w:tabs>
-          <w:tab w:val="left" w:pos="1134"/>
-          <w:tab w:val="num" w:pos="2430"/>
-          <w:tab w:val="left" w:pos="2552"/>
-        </w:tabs>
-        <w:spacing w:after="0" w:line="240" w:lineRule="auto"/>
-        <w:jc w:val="both"/>
-        <w:rPr>
-          <w:rFonts w:ascii="Tahoma" w:hAnsi="Tahoma" w:cs="Tahoma"/>
-          <w:sz w:val="18"/>
-          <w:szCs w:val="18"/>
         </w:rPr>
       </w:pPr>
     </w:p>
@@ -4928,7 +5691,7 @@
                           <pic:cNvPicPr/>
                         </pic:nvPicPr>
                         <pic:blipFill>
-                          <a:blip r:embed="rId11" cstate="print">
+                          <a:blip r:embed="rId12" cstate="print">
                             <a:extLst>
                               <a:ext uri="{28A0092B-C50C-407E-A947-70E740481C1C}">
                                 <a14:useLocalDpi xmlns:a14="http://schemas.microsoft.com/office/drawing/2010/main" val="0"/>
@@ -5035,7 +5798,7 @@
                           <pic:cNvPicPr/>
                         </pic:nvPicPr>
                         <pic:blipFill>
-                          <a:blip r:embed="rId12" cstate="print">
+                          <a:blip r:embed="rId13" cstate="print">
                             <a:extLst>
                               <a:ext uri="{28A0092B-C50C-407E-A947-70E740481C1C}">
                                 <a14:useLocalDpi xmlns:a14="http://schemas.microsoft.com/office/drawing/2010/main" val="0"/>
@@ -5153,7 +5916,7 @@
                           <pic:cNvPicPr/>
                         </pic:nvPicPr>
                         <pic:blipFill>
-                          <a:blip r:embed="rId13" cstate="print">
+                          <a:blip r:embed="rId14" cstate="print">
                             <a:extLst>
                               <a:ext uri="{28A0092B-C50C-407E-A947-70E740481C1C}">
                                 <a14:useLocalDpi xmlns:a14="http://schemas.microsoft.com/office/drawing/2010/main" val="0"/>
@@ -5260,7 +6023,7 @@
                           <pic:cNvPicPr/>
                         </pic:nvPicPr>
                         <pic:blipFill>
-                          <a:blip r:embed="rId14" cstate="print">
+                          <a:blip r:embed="rId15" cstate="print">
                             <a:extLst>
                               <a:ext uri="{28A0092B-C50C-407E-A947-70E740481C1C}">
                                 <a14:useLocalDpi xmlns:a14="http://schemas.microsoft.com/office/drawing/2010/main" val="0"/>
@@ -5438,7 +6201,7 @@
                           <pic:cNvPicPr/>
                         </pic:nvPicPr>
                         <pic:blipFill>
-                          <a:blip r:embed="rId15" cstate="print">
+                          <a:blip r:embed="rId16" cstate="print">
                             <a:extLst>
                               <a:ext uri="{28A0092B-C50C-407E-A947-70E740481C1C}">
                                 <a14:useLocalDpi xmlns:a14="http://schemas.microsoft.com/office/drawing/2010/main" val="0"/>
@@ -5830,8 +6593,6 @@
         </w:tabs>
         <w:rPr>
           <w:rFonts w:ascii="Tahoma" w:hAnsi="Tahoma" w:cs="Tahoma"/>
-          <w:sz w:val="20"/>
-          <w:szCs w:val="20"/>
         </w:rPr>
       </w:pPr>
     </w:p>
@@ -5842,8 +6603,6 @@
         </w:tabs>
         <w:rPr>
           <w:rFonts w:ascii="Tahoma" w:hAnsi="Tahoma" w:cs="Tahoma"/>
-          <w:sz w:val="20"/>
-          <w:szCs w:val="20"/>
         </w:rPr>
       </w:pPr>
     </w:p>
@@ -5861,78 +6620,134 @@
     </w:p>
     <w:p>
       <w:pPr>
-        <w:tabs>
-          <w:tab w:val="left" w:pos="360"/>
-        </w:tabs>
-        <w:rPr>
-          <w:rFonts w:ascii="Tahoma" w:hAnsi="Tahoma" w:cs="Tahoma"/>
+        <w:pBdr>
+          <w:top w:val="single" w:sz="4" w:space="1" w:color="auto"/>
+          <w:left w:val="single" w:sz="4" w:space="4" w:color="auto"/>
+          <w:bottom w:val="single" w:sz="4" w:space="1" w:color="auto"/>
+          <w:right w:val="single" w:sz="4" w:space="0" w:color="auto"/>
+          <w:between w:val="single" w:sz="4" w:space="1" w:color="auto"/>
+        </w:pBdr>
+        <w:shd w:val="pct5" w:color="000000" w:fill="FFFFFF"/>
+        <w:jc w:val="both"/>
+        <w:rPr>
+          <w:rFonts w:ascii="Tahoma" w:hAnsi="Tahoma" w:cs="Tahoma"/>
+          <w:b/>
+          <w:bCs/>
           <w:sz w:val="20"/>
           <w:szCs w:val="20"/>
         </w:rPr>
       </w:pPr>
+      <w:r>
+        <w:rPr>
+          <w:rFonts w:ascii="Tahoma" w:hAnsi="Tahoma" w:cs="Tahoma"/>
+          <w:b/>
+          <w:bCs/>
+          <w:sz w:val="20"/>
+          <w:szCs w:val="20"/>
+        </w:rPr>
+        <w:lastRenderedPageBreak/>
+        <w:t>References</w:t>
+      </w:r>
     </w:p>
     <w:p>
       <w:pPr>
-        <w:tabs>
-          <w:tab w:val="left" w:pos="360"/>
-        </w:tabs>
+        <w:pStyle w:val="Heading2"/>
+        <w:numPr>
+          <w:ilvl w:val="0"/>
+          <w:numId w:val="27"/>
+        </w:numPr>
+        <w:shd w:val="clear" w:color="auto" w:fill="FFFFFF"/>
+        <w:textAlignment w:val="baseline"/>
+        <w:rPr>
+          <w:rFonts w:ascii="Segoe UI" w:hAnsi="Segoe UI" w:cs="Segoe UI"/>
+          <w:b w:val="0"/>
+          <w:bCs w:val="0"/>
+        </w:rPr>
+      </w:pPr>
+      <w:r>
         <w:rPr>
           <w:rFonts w:ascii="Tahoma" w:hAnsi="Tahoma" w:cs="Tahoma"/>
           <w:sz w:val="20"/>
           <w:szCs w:val="20"/>
         </w:rPr>
-      </w:pPr>
+        <w:t xml:space="preserve">Gene Bond - </w:t>
+      </w:r>
+      <w:r>
+        <w:rPr>
+          <w:rFonts w:ascii="Segoe UI" w:hAnsi="Segoe UI" w:cs="Segoe UI"/>
+          <w:b w:val="0"/>
+          <w:bCs w:val="0"/>
+        </w:rPr>
+        <w:t xml:space="preserve">Executive Director at iiSM.ORG - </w:t>
+      </w:r>
+      <w:hyperlink r:id="rId17" w:history="1">
+        <w:r>
+          <w:rPr>
+            <w:rStyle w:val="Hyperlink"/>
+          </w:rPr>
+          <w:t>https://www.linkedin.com/in/gene-bond/</w:t>
+        </w:r>
+      </w:hyperlink>
     </w:p>
     <w:p>
       <w:pPr>
-        <w:tabs>
-          <w:tab w:val="left" w:pos="360"/>
-        </w:tabs>
+        <w:pStyle w:val="Heading2"/>
+        <w:numPr>
+          <w:ilvl w:val="0"/>
+          <w:numId w:val="27"/>
+        </w:numPr>
+        <w:shd w:val="clear" w:color="auto" w:fill="FFFFFF"/>
+        <w:textAlignment w:val="baseline"/>
+        <w:rPr>
+          <w:rFonts w:ascii="Segoe UI" w:hAnsi="Segoe UI" w:cs="Segoe UI"/>
+          <w:b w:val="0"/>
+          <w:bCs w:val="0"/>
+        </w:rPr>
+      </w:pPr>
+      <w:r>
         <w:rPr>
           <w:rFonts w:ascii="Tahoma" w:hAnsi="Tahoma" w:cs="Tahoma"/>
           <w:sz w:val="20"/>
           <w:szCs w:val="20"/>
         </w:rPr>
-      </w:pPr>
+        <w:t>Sandeep Rana</w:t>
+      </w:r>
+      <w:r>
+        <w:rPr>
+          <w:rFonts w:ascii="Tahoma" w:hAnsi="Tahoma" w:cs="Tahoma"/>
+          <w:sz w:val="20"/>
+          <w:szCs w:val="20"/>
+        </w:rPr>
+        <w:t xml:space="preserve"> </w:t>
+      </w:r>
+      <w:r>
+        <w:rPr>
+          <w:rFonts w:ascii="Tahoma" w:hAnsi="Tahoma" w:cs="Tahoma"/>
+          <w:sz w:val="20"/>
+          <w:szCs w:val="20"/>
+        </w:rPr>
+        <w:t>-</w:t>
+      </w:r>
+      <w:r>
+        <w:rPr>
+          <w:rFonts w:ascii="Segoe UI" w:hAnsi="Segoe UI" w:cs="Segoe UI"/>
+          <w:b w:val="0"/>
+          <w:bCs w:val="0"/>
+        </w:rPr>
+        <w:t>Technical Specialist at Speridian Technologies-</w:t>
+      </w:r>
+      <w:hyperlink r:id="rId18" w:history="1">
+        <w:r>
+          <w:rPr>
+            <w:rStyle w:val="Hyperlink"/>
+          </w:rPr>
+          <w:t>https://www.linkedin.com/in/sandeep-rana-a7444475/</w:t>
+        </w:r>
+      </w:hyperlink>
     </w:p>
     <w:p>
       <w:pPr>
-        <w:tabs>
-          <w:tab w:val="left" w:pos="360"/>
-        </w:tabs>
-        <w:rPr>
-          <w:rFonts w:ascii="Tahoma" w:hAnsi="Tahoma" w:cs="Tahoma"/>
-          <w:sz w:val="20"/>
-          <w:szCs w:val="20"/>
-        </w:rPr>
-      </w:pPr>
-    </w:p>
-    <w:p>
-      <w:pPr>
-        <w:tabs>
-          <w:tab w:val="left" w:pos="360"/>
-        </w:tabs>
-        <w:rPr>
-          <w:rFonts w:ascii="Tahoma" w:hAnsi="Tahoma" w:cs="Tahoma"/>
-          <w:sz w:val="20"/>
-          <w:szCs w:val="20"/>
-        </w:rPr>
-      </w:pPr>
-    </w:p>
-    <w:p>
-      <w:pPr>
-        <w:tabs>
-          <w:tab w:val="left" w:pos="360"/>
-        </w:tabs>
-        <w:rPr>
-          <w:rFonts w:ascii="Tahoma" w:hAnsi="Tahoma" w:cs="Tahoma"/>
-          <w:sz w:val="20"/>
-          <w:szCs w:val="20"/>
-        </w:rPr>
-      </w:pPr>
-    </w:p>
-    <w:p>
-      <w:pPr>
+        <w:pStyle w:val="ListParagraph"/>
         <w:tabs>
           <w:tab w:val="left" w:pos="360"/>
         </w:tabs>
@@ -7587,30 +8402,6 @@
         </w:rPr>
       </w:pPr>
     </w:p>
-    <w:p>
-      <w:pPr>
-        <w:tabs>
-          <w:tab w:val="left" w:pos="360"/>
-        </w:tabs>
-        <w:rPr>
-          <w:rFonts w:ascii="Tahoma" w:hAnsi="Tahoma" w:cs="Tahoma"/>
-          <w:sz w:val="20"/>
-          <w:szCs w:val="20"/>
-        </w:rPr>
-      </w:pPr>
-    </w:p>
-    <w:p>
-      <w:pPr>
-        <w:tabs>
-          <w:tab w:val="left" w:pos="360"/>
-        </w:tabs>
-        <w:rPr>
-          <w:rFonts w:ascii="Tahoma" w:hAnsi="Tahoma" w:cs="Tahoma"/>
-          <w:sz w:val="20"/>
-          <w:szCs w:val="20"/>
-        </w:rPr>
-      </w:pPr>
-    </w:p>
     <w:tbl>
       <w:tblPr>
         <w:tblW w:w="10885" w:type="dxa"/>
@@ -7650,18 +8441,15 @@
                 <w:szCs w:val="20"/>
               </w:rPr>
             </w:pPr>
-            <w:bookmarkStart w:id="2" w:name="_GoBack"/>
-            <w:bookmarkEnd w:id="2"/>
-            <w:r>
-              <w:rPr>
-                <w:rFonts w:ascii="Tahoma" w:eastAsia="Times New Roman" w:hAnsi="Tahoma" w:cs="Tahoma"/>
-                <w:b/>
-                <w:bCs/>
-                <w:color w:val="000000"/>
-                <w:sz w:val="20"/>
-                <w:szCs w:val="20"/>
-              </w:rPr>
-              <w:lastRenderedPageBreak/>
+            <w:r>
+              <w:rPr>
+                <w:rFonts w:ascii="Tahoma" w:eastAsia="Times New Roman" w:hAnsi="Tahoma" w:cs="Tahoma"/>
+                <w:b/>
+                <w:bCs/>
+                <w:color w:val="000000"/>
+                <w:sz w:val="20"/>
+                <w:szCs w:val="20"/>
+              </w:rPr>
               <w:t>Project</w:t>
             </w:r>
           </w:p>
@@ -9466,30 +10254,6 @@
         </w:rPr>
       </w:pPr>
     </w:p>
-    <w:p>
-      <w:pPr>
-        <w:tabs>
-          <w:tab w:val="left" w:pos="360"/>
-        </w:tabs>
-        <w:rPr>
-          <w:rFonts w:ascii="Tahoma" w:hAnsi="Tahoma" w:cs="Tahoma"/>
-          <w:sz w:val="20"/>
-          <w:szCs w:val="20"/>
-        </w:rPr>
-      </w:pPr>
-    </w:p>
-    <w:p>
-      <w:pPr>
-        <w:tabs>
-          <w:tab w:val="left" w:pos="360"/>
-        </w:tabs>
-        <w:rPr>
-          <w:rFonts w:ascii="Tahoma" w:hAnsi="Tahoma" w:cs="Tahoma"/>
-          <w:sz w:val="20"/>
-          <w:szCs w:val="20"/>
-        </w:rPr>
-      </w:pPr>
-    </w:p>
     <w:tbl>
       <w:tblPr>
         <w:tblW w:w="10975" w:type="dxa"/>
@@ -9538,6 +10302,7 @@
                 <w:sz w:val="20"/>
                 <w:szCs w:val="20"/>
               </w:rPr>
+              <w:lastRenderedPageBreak/>
               <w:t>Project</w:t>
             </w:r>
           </w:p>
@@ -11487,7 +12252,6 @@
                 <w:rFonts w:ascii="Tahoma" w:eastAsia="Times New Roman" w:hAnsi="Tahoma" w:cs="Tahoma"/>
                 <w:color w:val="000000"/>
               </w:rPr>
-              <w:lastRenderedPageBreak/>
               <w:t>Email logs, this actually sends the complete call information to the Admin, Agent and their TL’s so that no data is lost and same time admin checks the error which is send in the mail.</w:t>
             </w:r>
           </w:p>
@@ -11532,31 +12296,6 @@
     </w:p>
     <w:p>
       <w:pPr>
-        <w:tabs>
-          <w:tab w:val="left" w:pos="360"/>
-        </w:tabs>
-        <w:rPr>
-          <w:rFonts w:ascii="Tahoma" w:hAnsi="Tahoma" w:cs="Tahoma"/>
-          <w:sz w:val="20"/>
-          <w:szCs w:val="20"/>
-        </w:rPr>
-      </w:pPr>
-    </w:p>
-    <w:p>
-      <w:pPr>
-        <w:tabs>
-          <w:tab w:val="left" w:pos="360"/>
-        </w:tabs>
-        <w:rPr>
-          <w:rFonts w:ascii="Tahoma" w:hAnsi="Tahoma" w:cs="Tahoma"/>
-          <w:sz w:val="20"/>
-          <w:szCs w:val="20"/>
-        </w:rPr>
-      </w:pPr>
-    </w:p>
-    <w:p>
-      <w:pPr>
-        <w:pStyle w:val="ListParagraph"/>
         <w:tabs>
           <w:tab w:val="left" w:pos="360"/>
         </w:tabs>
@@ -11606,15 +12345,29 @@
                 <w:szCs w:val="20"/>
               </w:rPr>
             </w:pPr>
-            <w:r>
-              <w:rPr>
-                <w:rFonts w:ascii="Tahoma" w:eastAsia="Times New Roman" w:hAnsi="Tahoma" w:cs="Tahoma"/>
-                <w:b/>
-                <w:bCs/>
-                <w:color w:val="000000"/>
-                <w:sz w:val="20"/>
-                <w:szCs w:val="20"/>
-              </w:rPr>
+          </w:p>
+          <w:p>
+            <w:pPr>
+              <w:spacing w:after="0" w:line="240" w:lineRule="auto"/>
+              <w:rPr>
+                <w:rFonts w:ascii="Tahoma" w:eastAsia="Times New Roman" w:hAnsi="Tahoma" w:cs="Tahoma"/>
+                <w:b/>
+                <w:bCs/>
+                <w:color w:val="000000"/>
+                <w:sz w:val="20"/>
+                <w:szCs w:val="20"/>
+              </w:rPr>
+            </w:pPr>
+            <w:r>
+              <w:rPr>
+                <w:rFonts w:ascii="Tahoma" w:eastAsia="Times New Roman" w:hAnsi="Tahoma" w:cs="Tahoma"/>
+                <w:b/>
+                <w:bCs/>
+                <w:color w:val="000000"/>
+                <w:sz w:val="20"/>
+                <w:szCs w:val="20"/>
+              </w:rPr>
+              <w:lastRenderedPageBreak/>
               <w:t>Project</w:t>
             </w:r>
           </w:p>
@@ -11642,13 +12395,25 @@
                 <w:color w:val="000000"/>
               </w:rPr>
             </w:pPr>
-            <w:r>
-              <w:rPr>
-                <w:rFonts w:ascii="Tahoma" w:eastAsia="Times New Roman" w:hAnsi="Tahoma" w:cs="Tahoma"/>
-                <w:b/>
-                <w:bCs/>
-                <w:color w:val="000000"/>
-              </w:rPr>
+          </w:p>
+          <w:p>
+            <w:pPr>
+              <w:spacing w:after="0" w:line="240" w:lineRule="auto"/>
+              <w:rPr>
+                <w:rFonts w:ascii="Tahoma" w:eastAsia="Times New Roman" w:hAnsi="Tahoma" w:cs="Tahoma"/>
+                <w:b/>
+                <w:bCs/>
+                <w:color w:val="000000"/>
+              </w:rPr>
+            </w:pPr>
+            <w:r>
+              <w:rPr>
+                <w:rFonts w:ascii="Tahoma" w:eastAsia="Times New Roman" w:hAnsi="Tahoma" w:cs="Tahoma"/>
+                <w:b/>
+                <w:bCs/>
+                <w:color w:val="000000"/>
+              </w:rPr>
+              <w:lastRenderedPageBreak/>
               <w:t>Designing Logging Framework for Oracle Service Cloud</w:t>
             </w:r>
           </w:p>
@@ -13029,6 +13794,30 @@
         </w:tc>
       </w:tr>
     </w:tbl>
+    <w:p>
+      <w:pPr>
+        <w:tabs>
+          <w:tab w:val="left" w:pos="360"/>
+        </w:tabs>
+        <w:rPr>
+          <w:rFonts w:ascii="Tahoma" w:hAnsi="Tahoma" w:cs="Tahoma"/>
+          <w:sz w:val="20"/>
+          <w:szCs w:val="20"/>
+        </w:rPr>
+      </w:pPr>
+    </w:p>
+    <w:p>
+      <w:pPr>
+        <w:tabs>
+          <w:tab w:val="left" w:pos="360"/>
+        </w:tabs>
+        <w:rPr>
+          <w:rFonts w:ascii="Tahoma" w:hAnsi="Tahoma" w:cs="Tahoma"/>
+          <w:sz w:val="20"/>
+          <w:szCs w:val="20"/>
+        </w:rPr>
+      </w:pPr>
+    </w:p>
     <w:p>
       <w:pPr>
         <w:tabs>
@@ -13091,7 +13880,6 @@
                 <w:sz w:val="20"/>
                 <w:szCs w:val="20"/>
               </w:rPr>
-              <w:lastRenderedPageBreak/>
               <w:t>Project</w:t>
             </w:r>
           </w:p>
@@ -13420,6 +14208,7 @@
                 <w:sz w:val="20"/>
                 <w:szCs w:val="20"/>
               </w:rPr>
+              <w:lastRenderedPageBreak/>
               <w:t>Problem</w:t>
             </w:r>
           </w:p>
@@ -13640,7 +14429,7 @@
 </file>
 
 <file path=word/endnotes.xml><?xml version="1.0" encoding="utf-8"?>
-<w:endnotes xmlns:wpc="http://schemas.microsoft.com/office/word/2010/wordprocessingCanvas" xmlns:cx="http://schemas.microsoft.com/office/drawing/2014/chartex" xmlns:cx1="http://schemas.microsoft.com/office/drawing/2015/9/8/chartex" xmlns:cx2="http://schemas.microsoft.com/office/drawing/2015/10/21/chartex" xmlns:cx3="http://schemas.microsoft.com/office/drawing/2016/5/9/chartex" xmlns:cx4="http://schemas.microsoft.com/office/drawing/2016/5/10/chartex" xmlns:cx5="http://schemas.microsoft.com/office/drawing/2016/5/11/chartex" xmlns:cx6="http://schemas.microsoft.com/office/drawing/2016/5/12/chartex" xmlns:cx7="http://schemas.microsoft.com/office/drawing/2016/5/13/chartex" xmlns:cx8="http://schemas.microsoft.com/office/drawing/2016/5/14/chartex" xmlns:mc="http://schemas.openxmlformats.org/markup-compatibility/2006" xmlns:aink="http://schemas.microsoft.com/office/drawing/2016/ink" xmlns:am3d="http://schemas.microsoft.com/office/drawing/2017/model3d" xmlns:o="urn:schemas-microsoft-com:office:office" xmlns:r="http://schemas.openxmlformats.org/officeDocument/2006/relationships" xmlns:m="http://schemas.openxmlformats.org/officeDocument/2006/math" xmlns:v="urn:schemas-microsoft-com:vml" xmlns:wp14="http://schemas.microsoft.com/office/word/2010/wordprocessingDrawing" xmlns:wp="http://schemas.openxmlformats.org/drawingml/2006/wordprocessingDrawing" xmlns:w10="urn:schemas-microsoft-com:office:word" xmlns:w="http://schemas.openxmlformats.org/wordprocessingml/2006/main" xmlns:w14="http://schemas.microsoft.com/office/word/2010/wordml" xmlns:w15="http://schemas.microsoft.com/office/word/2012/wordml" xmlns:w16cid="http://schemas.microsoft.com/office/word/2016/wordml/cid" xmlns:w16se="http://schemas.microsoft.com/office/word/2015/wordml/symex" xmlns:wpg="http://schemas.microsoft.com/office/word/2010/wordprocessingGroup" xmlns:wpi="http://schemas.microsoft.com/office/word/2010/wordprocessingInk" xmlns:wne="http://schemas.microsoft.com/office/word/2006/wordml" xmlns:wps="http://schemas.microsoft.com/office/word/2010/wordprocessingShape" mc:Ignorable="w14 w15 w16se w16cid wp14">
+<w:endnotes xmlns:wpc="http://schemas.microsoft.com/office/word/2010/wordprocessingCanvas" xmlns:cx="http://schemas.microsoft.com/office/drawing/2014/chartex" xmlns:cx1="http://schemas.microsoft.com/office/drawing/2015/9/8/chartex" xmlns:cx2="http://schemas.microsoft.com/office/drawing/2015/10/21/chartex" xmlns:cx3="http://schemas.microsoft.com/office/drawing/2016/5/9/chartex" xmlns:cx4="http://schemas.microsoft.com/office/drawing/2016/5/10/chartex" xmlns:cx5="http://schemas.microsoft.com/office/drawing/2016/5/11/chartex" xmlns:cx6="http://schemas.microsoft.com/office/drawing/2016/5/12/chartex" xmlns:cx7="http://schemas.microsoft.com/office/drawing/2016/5/13/chartex" xmlns:cx8="http://schemas.microsoft.com/office/drawing/2016/5/14/chartex" xmlns:mc="http://schemas.openxmlformats.org/markup-compatibility/2006" xmlns:aink="http://schemas.microsoft.com/office/drawing/2016/ink" xmlns:am3d="http://schemas.microsoft.com/office/drawing/2017/model3d" xmlns:o="urn:schemas-microsoft-com:office:office" xmlns:r="http://schemas.openxmlformats.org/officeDocument/2006/relationships" xmlns:m="http://schemas.openxmlformats.org/officeDocument/2006/math" xmlns:v="urn:schemas-microsoft-com:vml" xmlns:wp14="http://schemas.microsoft.com/office/word/2010/wordprocessingDrawing" xmlns:wp="http://schemas.openxmlformats.org/drawingml/2006/wordprocessingDrawing" xmlns:w10="urn:schemas-microsoft-com:office:word" xmlns:w="http://schemas.openxmlformats.org/wordprocessingml/2006/main" xmlns:w14="http://schemas.microsoft.com/office/word/2010/wordml" xmlns:w15="http://schemas.microsoft.com/office/word/2012/wordml" xmlns:w16cex="http://schemas.microsoft.com/office/word/2018/wordml/cex" xmlns:w16cid="http://schemas.microsoft.com/office/word/2016/wordml/cid" xmlns:w16="http://schemas.microsoft.com/office/word/2018/wordml" xmlns:w16se="http://schemas.microsoft.com/office/word/2015/wordml/symex" xmlns:wpg="http://schemas.microsoft.com/office/word/2010/wordprocessingGroup" xmlns:wpi="http://schemas.microsoft.com/office/word/2010/wordprocessingInk" xmlns:wne="http://schemas.microsoft.com/office/word/2006/wordml" xmlns:wps="http://schemas.microsoft.com/office/word/2010/wordprocessingShape" mc:Ignorable="w14 w15 w16se w16cid w16 w16cex wp14">
   <w:endnote w:type="separator" w:id="-1">
     <w:p>
       <w:pPr>
@@ -13665,7 +14454,7 @@
 </file>
 
 <file path=word/footnotes.xml><?xml version="1.0" encoding="utf-8"?>
-<w:footnotes xmlns:wpc="http://schemas.microsoft.com/office/word/2010/wordprocessingCanvas" xmlns:cx="http://schemas.microsoft.com/office/drawing/2014/chartex" xmlns:cx1="http://schemas.microsoft.com/office/drawing/2015/9/8/chartex" xmlns:cx2="http://schemas.microsoft.com/office/drawing/2015/10/21/chartex" xmlns:cx3="http://schemas.microsoft.com/office/drawing/2016/5/9/chartex" xmlns:cx4="http://schemas.microsoft.com/office/drawing/2016/5/10/chartex" xmlns:cx5="http://schemas.microsoft.com/office/drawing/2016/5/11/chartex" xmlns:cx6="http://schemas.microsoft.com/office/drawing/2016/5/12/chartex" xmlns:cx7="http://schemas.microsoft.com/office/drawing/2016/5/13/chartex" xmlns:cx8="http://schemas.microsoft.com/office/drawing/2016/5/14/chartex" xmlns:mc="http://schemas.openxmlformats.org/markup-compatibility/2006" xmlns:aink="http://schemas.microsoft.com/office/drawing/2016/ink" xmlns:am3d="http://schemas.microsoft.com/office/drawing/2017/model3d" xmlns:o="urn:schemas-microsoft-com:office:office" xmlns:r="http://schemas.openxmlformats.org/officeDocument/2006/relationships" xmlns:m="http://schemas.openxmlformats.org/officeDocument/2006/math" xmlns:v="urn:schemas-microsoft-com:vml" xmlns:wp14="http://schemas.microsoft.com/office/word/2010/wordprocessingDrawing" xmlns:wp="http://schemas.openxmlformats.org/drawingml/2006/wordprocessingDrawing" xmlns:w10="urn:schemas-microsoft-com:office:word" xmlns:w="http://schemas.openxmlformats.org/wordprocessingml/2006/main" xmlns:w14="http://schemas.microsoft.com/office/word/2010/wordml" xmlns:w15="http://schemas.microsoft.com/office/word/2012/wordml" xmlns:w16cid="http://schemas.microsoft.com/office/word/2016/wordml/cid" xmlns:w16se="http://schemas.microsoft.com/office/word/2015/wordml/symex" xmlns:wpg="http://schemas.microsoft.com/office/word/2010/wordprocessingGroup" xmlns:wpi="http://schemas.microsoft.com/office/word/2010/wordprocessingInk" xmlns:wne="http://schemas.microsoft.com/office/word/2006/wordml" xmlns:wps="http://schemas.microsoft.com/office/word/2010/wordprocessingShape" mc:Ignorable="w14 w15 w16se w16cid wp14">
+<w:footnotes xmlns:wpc="http://schemas.microsoft.com/office/word/2010/wordprocessingCanvas" xmlns:cx="http://schemas.microsoft.com/office/drawing/2014/chartex" xmlns:cx1="http://schemas.microsoft.com/office/drawing/2015/9/8/chartex" xmlns:cx2="http://schemas.microsoft.com/office/drawing/2015/10/21/chartex" xmlns:cx3="http://schemas.microsoft.com/office/drawing/2016/5/9/chartex" xmlns:cx4="http://schemas.microsoft.com/office/drawing/2016/5/10/chartex" xmlns:cx5="http://schemas.microsoft.com/office/drawing/2016/5/11/chartex" xmlns:cx6="http://schemas.microsoft.com/office/drawing/2016/5/12/chartex" xmlns:cx7="http://schemas.microsoft.com/office/drawing/2016/5/13/chartex" xmlns:cx8="http://schemas.microsoft.com/office/drawing/2016/5/14/chartex" xmlns:mc="http://schemas.openxmlformats.org/markup-compatibility/2006" xmlns:aink="http://schemas.microsoft.com/office/drawing/2016/ink" xmlns:am3d="http://schemas.microsoft.com/office/drawing/2017/model3d" xmlns:o="urn:schemas-microsoft-com:office:office" xmlns:r="http://schemas.openxmlformats.org/officeDocument/2006/relationships" xmlns:m="http://schemas.openxmlformats.org/officeDocument/2006/math" xmlns:v="urn:schemas-microsoft-com:vml" xmlns:wp14="http://schemas.microsoft.com/office/word/2010/wordprocessingDrawing" xmlns:wp="http://schemas.openxmlformats.org/drawingml/2006/wordprocessingDrawing" xmlns:w10="urn:schemas-microsoft-com:office:word" xmlns:w="http://schemas.openxmlformats.org/wordprocessingml/2006/main" xmlns:w14="http://schemas.microsoft.com/office/word/2010/wordml" xmlns:w15="http://schemas.microsoft.com/office/word/2012/wordml" xmlns:w16cex="http://schemas.microsoft.com/office/word/2018/wordml/cex" xmlns:w16cid="http://schemas.microsoft.com/office/word/2016/wordml/cid" xmlns:w16="http://schemas.microsoft.com/office/word/2018/wordml" xmlns:w16se="http://schemas.microsoft.com/office/word/2015/wordml/symex" xmlns:wpg="http://schemas.microsoft.com/office/word/2010/wordprocessingGroup" xmlns:wpi="http://schemas.microsoft.com/office/word/2010/wordprocessingInk" xmlns:wne="http://schemas.microsoft.com/office/word/2006/wordml" xmlns:wps="http://schemas.microsoft.com/office/word/2010/wordprocessingShape" mc:Ignorable="w14 w15 w16se w16cid w16 w16cex wp14">
   <w:footnote w:type="separator" w:id="-1">
     <w:p>
       <w:pPr>
@@ -13690,7 +14479,7 @@
 </file>
 
 <file path=word/numbering.xml><?xml version="1.0" encoding="utf-8"?>
-<w:numbering xmlns:wpc="http://schemas.microsoft.com/office/word/2010/wordprocessingCanvas" xmlns:cx="http://schemas.microsoft.com/office/drawing/2014/chartex" xmlns:cx1="http://schemas.microsoft.com/office/drawing/2015/9/8/chartex" xmlns:cx2="http://schemas.microsoft.com/office/drawing/2015/10/21/chartex" xmlns:cx3="http://schemas.microsoft.com/office/drawing/2016/5/9/chartex" xmlns:cx4="http://schemas.microsoft.com/office/drawing/2016/5/10/chartex" xmlns:cx5="http://schemas.microsoft.com/office/drawing/2016/5/11/chartex" xmlns:cx6="http://schemas.microsoft.com/office/drawing/2016/5/12/chartex" xmlns:cx7="http://schemas.microsoft.com/office/drawing/2016/5/13/chartex" xmlns:cx8="http://schemas.microsoft.com/office/drawing/2016/5/14/chartex" xmlns:mc="http://schemas.openxmlformats.org/markup-compatibility/2006" xmlns:aink="http://schemas.microsoft.com/office/drawing/2016/ink" xmlns:am3d="http://schemas.microsoft.com/office/drawing/2017/model3d" xmlns:o="urn:schemas-microsoft-com:office:office" xmlns:r="http://schemas.openxmlformats.org/officeDocument/2006/relationships" xmlns:m="http://schemas.openxmlformats.org/officeDocument/2006/math" xmlns:v="urn:schemas-microsoft-com:vml" xmlns:wp14="http://schemas.microsoft.com/office/word/2010/wordprocessingDrawing" xmlns:wp="http://schemas.openxmlformats.org/drawingml/2006/wordprocessingDrawing" xmlns:w10="urn:schemas-microsoft-com:office:word" xmlns:w="http://schemas.openxmlformats.org/wordprocessingml/2006/main" xmlns:w14="http://schemas.microsoft.com/office/word/2010/wordml" xmlns:w15="http://schemas.microsoft.com/office/word/2012/wordml" xmlns:w16cid="http://schemas.microsoft.com/office/word/2016/wordml/cid" xmlns:w16se="http://schemas.microsoft.com/office/word/2015/wordml/symex" xmlns:wpg="http://schemas.microsoft.com/office/word/2010/wordprocessingGroup" xmlns:wpi="http://schemas.microsoft.com/office/word/2010/wordprocessingInk" xmlns:wne="http://schemas.microsoft.com/office/word/2006/wordml" xmlns:wps="http://schemas.microsoft.com/office/word/2010/wordprocessingShape" mc:Ignorable="w14 w15 w16se w16cid wp14">
+<w:numbering xmlns:wpc="http://schemas.microsoft.com/office/word/2010/wordprocessingCanvas" xmlns:cx="http://schemas.microsoft.com/office/drawing/2014/chartex" xmlns:cx1="http://schemas.microsoft.com/office/drawing/2015/9/8/chartex" xmlns:cx2="http://schemas.microsoft.com/office/drawing/2015/10/21/chartex" xmlns:cx3="http://schemas.microsoft.com/office/drawing/2016/5/9/chartex" xmlns:cx4="http://schemas.microsoft.com/office/drawing/2016/5/10/chartex" xmlns:cx5="http://schemas.microsoft.com/office/drawing/2016/5/11/chartex" xmlns:cx6="http://schemas.microsoft.com/office/drawing/2016/5/12/chartex" xmlns:cx7="http://schemas.microsoft.com/office/drawing/2016/5/13/chartex" xmlns:cx8="http://schemas.microsoft.com/office/drawing/2016/5/14/chartex" xmlns:mc="http://schemas.openxmlformats.org/markup-compatibility/2006" xmlns:aink="http://schemas.microsoft.com/office/drawing/2016/ink" xmlns:am3d="http://schemas.microsoft.com/office/drawing/2017/model3d" xmlns:o="urn:schemas-microsoft-com:office:office" xmlns:r="http://schemas.openxmlformats.org/officeDocument/2006/relationships" xmlns:m="http://schemas.openxmlformats.org/officeDocument/2006/math" xmlns:v="urn:schemas-microsoft-com:vml" xmlns:wp14="http://schemas.microsoft.com/office/word/2010/wordprocessingDrawing" xmlns:wp="http://schemas.openxmlformats.org/drawingml/2006/wordprocessingDrawing" xmlns:w10="urn:schemas-microsoft-com:office:word" xmlns:w="http://schemas.openxmlformats.org/wordprocessingml/2006/main" xmlns:w14="http://schemas.microsoft.com/office/word/2010/wordml" xmlns:w15="http://schemas.microsoft.com/office/word/2012/wordml" xmlns:w16cex="http://schemas.microsoft.com/office/word/2018/wordml/cex" xmlns:w16cid="http://schemas.microsoft.com/office/word/2016/wordml/cid" xmlns:w16="http://schemas.microsoft.com/office/word/2018/wordml" xmlns:w16se="http://schemas.microsoft.com/office/word/2015/wordml/symex" xmlns:wpg="http://schemas.microsoft.com/office/word/2010/wordprocessingGroup" xmlns:wpi="http://schemas.microsoft.com/office/word/2010/wordprocessingInk" xmlns:wne="http://schemas.microsoft.com/office/word/2006/wordml" xmlns:wps="http://schemas.microsoft.com/office/word/2010/wordprocessingShape" mc:Ignorable="w14 w15 w16se w16cid w16 w16cex wp14">
   <w:numPicBullet w:numPicBulletId="0">
     <w:pict>
       <v:shapetype id="_x0000_t75" coordsize="21600,21600" o:spt="75" o:preferrelative="t" path="m@4@5l@4@11@9@11@9@5xe" filled="f" stroked="f">
@@ -13712,7 +14501,7 @@
         <v:path o:extrusionok="f" gradientshapeok="t" o:connecttype="rect"/>
         <o:lock v:ext="edit" aspectratio="t"/>
       </v:shapetype>
-      <v:shape id="_x0000_i1031" type="#_x0000_t75" style="width:11.25pt;height:11.25pt" o:bullet="t">
+      <v:shape id="_x0000_i1095" type="#_x0000_t75" style="width:11.25pt;height:11.25pt" o:bullet="t">
         <v:imagedata r:id="rId1" o:title="msoD451"/>
       </v:shape>
     </w:pict>
@@ -15741,6 +16530,92 @@
     </w:lvl>
   </w:abstractNum>
   <w:abstractNum w:abstractNumId="20" w15:restartNumberingAfterBreak="0">
+    <w:nsid w:val="6CA70955"/>
+    <w:multiLevelType w:val="hybridMultilevel"/>
+    <w:tmpl w:val="34B212D0"/>
+    <w:lvl w:ilvl="0" w:tplc="0409000F">
+      <w:start w:val="1"/>
+      <w:numFmt w:val="decimal"/>
+      <w:lvlText w:val="%1."/>
+      <w:lvlJc w:val="left"/>
+      <w:pPr>
+        <w:ind w:left="720" w:hanging="360"/>
+      </w:pPr>
+    </w:lvl>
+    <w:lvl w:ilvl="1" w:tplc="04090019" w:tentative="1">
+      <w:start w:val="1"/>
+      <w:numFmt w:val="lowerLetter"/>
+      <w:lvlText w:val="%2."/>
+      <w:lvlJc w:val="left"/>
+      <w:pPr>
+        <w:ind w:left="1440" w:hanging="360"/>
+      </w:pPr>
+    </w:lvl>
+    <w:lvl w:ilvl="2" w:tplc="0409001B" w:tentative="1">
+      <w:start w:val="1"/>
+      <w:numFmt w:val="lowerRoman"/>
+      <w:lvlText w:val="%3."/>
+      <w:lvlJc w:val="right"/>
+      <w:pPr>
+        <w:ind w:left="2160" w:hanging="180"/>
+      </w:pPr>
+    </w:lvl>
+    <w:lvl w:ilvl="3" w:tplc="0409000F" w:tentative="1">
+      <w:start w:val="1"/>
+      <w:numFmt w:val="decimal"/>
+      <w:lvlText w:val="%4."/>
+      <w:lvlJc w:val="left"/>
+      <w:pPr>
+        <w:ind w:left="2880" w:hanging="360"/>
+      </w:pPr>
+    </w:lvl>
+    <w:lvl w:ilvl="4" w:tplc="04090019" w:tentative="1">
+      <w:start w:val="1"/>
+      <w:numFmt w:val="lowerLetter"/>
+      <w:lvlText w:val="%5."/>
+      <w:lvlJc w:val="left"/>
+      <w:pPr>
+        <w:ind w:left="3600" w:hanging="360"/>
+      </w:pPr>
+    </w:lvl>
+    <w:lvl w:ilvl="5" w:tplc="0409001B" w:tentative="1">
+      <w:start w:val="1"/>
+      <w:numFmt w:val="lowerRoman"/>
+      <w:lvlText w:val="%6."/>
+      <w:lvlJc w:val="right"/>
+      <w:pPr>
+        <w:ind w:left="4320" w:hanging="180"/>
+      </w:pPr>
+    </w:lvl>
+    <w:lvl w:ilvl="6" w:tplc="0409000F" w:tentative="1">
+      <w:start w:val="1"/>
+      <w:numFmt w:val="decimal"/>
+      <w:lvlText w:val="%7."/>
+      <w:lvlJc w:val="left"/>
+      <w:pPr>
+        <w:ind w:left="5040" w:hanging="360"/>
+      </w:pPr>
+    </w:lvl>
+    <w:lvl w:ilvl="7" w:tplc="04090019" w:tentative="1">
+      <w:start w:val="1"/>
+      <w:numFmt w:val="lowerLetter"/>
+      <w:lvlText w:val="%8."/>
+      <w:lvlJc w:val="left"/>
+      <w:pPr>
+        <w:ind w:left="5760" w:hanging="360"/>
+      </w:pPr>
+    </w:lvl>
+    <w:lvl w:ilvl="8" w:tplc="0409001B" w:tentative="1">
+      <w:start w:val="1"/>
+      <w:numFmt w:val="lowerRoman"/>
+      <w:lvlText w:val="%9."/>
+      <w:lvlJc w:val="right"/>
+      <w:pPr>
+        <w:ind w:left="6480" w:hanging="180"/>
+      </w:pPr>
+    </w:lvl>
+  </w:abstractNum>
+  <w:abstractNum w:abstractNumId="21" w15:restartNumberingAfterBreak="0">
     <w:nsid w:val="6D302967"/>
     <w:multiLevelType w:val="hybridMultilevel"/>
     <w:tmpl w:val="76786EC8"/>
@@ -15853,7 +16728,7 @@
       </w:rPr>
     </w:lvl>
   </w:abstractNum>
-  <w:abstractNum w:abstractNumId="21" w15:restartNumberingAfterBreak="0">
+  <w:abstractNum w:abstractNumId="22" w15:restartNumberingAfterBreak="0">
     <w:nsid w:val="6E1A366D"/>
     <w:multiLevelType w:val="hybridMultilevel"/>
     <w:tmpl w:val="5560B09C"/>
@@ -15966,7 +16841,7 @@
       </w:rPr>
     </w:lvl>
   </w:abstractNum>
-  <w:abstractNum w:abstractNumId="22" w15:restartNumberingAfterBreak="0">
+  <w:abstractNum w:abstractNumId="23" w15:restartNumberingAfterBreak="0">
     <w:nsid w:val="72876CB3"/>
     <w:multiLevelType w:val="hybridMultilevel"/>
     <w:tmpl w:val="B7E8DD3E"/>
@@ -16052,7 +16927,7 @@
       </w:pPr>
     </w:lvl>
   </w:abstractNum>
-  <w:abstractNum w:abstractNumId="23" w15:restartNumberingAfterBreak="0">
+  <w:abstractNum w:abstractNumId="24" w15:restartNumberingAfterBreak="0">
     <w:nsid w:val="73597F6B"/>
     <w:multiLevelType w:val="hybridMultilevel"/>
     <w:tmpl w:val="DA5474F2"/>
@@ -16138,7 +17013,7 @@
       </w:pPr>
     </w:lvl>
   </w:abstractNum>
-  <w:abstractNum w:abstractNumId="24" w15:restartNumberingAfterBreak="0">
+  <w:abstractNum w:abstractNumId="25" w15:restartNumberingAfterBreak="0">
     <w:nsid w:val="78D8510A"/>
     <w:multiLevelType w:val="hybridMultilevel"/>
     <w:tmpl w:val="7DA23094"/>
@@ -16224,7 +17099,7 @@
       </w:pPr>
     </w:lvl>
   </w:abstractNum>
-  <w:abstractNum w:abstractNumId="25" w15:restartNumberingAfterBreak="0">
+  <w:abstractNum w:abstractNumId="26" w15:restartNumberingAfterBreak="0">
     <w:nsid w:val="7B4D1281"/>
     <w:multiLevelType w:val="hybridMultilevel"/>
     <w:tmpl w:val="51B61D2E"/>
@@ -16365,7 +17240,7 @@
     </w:lvl>
   </w:abstractNum>
   <w:num w:numId="1">
-    <w:abstractNumId w:val="25"/>
+    <w:abstractNumId w:val="26"/>
   </w:num>
   <w:num w:numId="2">
     <w:abstractNumId w:val="13"/>
@@ -16377,7 +17252,7 @@
     <w:abstractNumId w:val="8"/>
   </w:num>
   <w:num w:numId="5">
-    <w:abstractNumId w:val="21"/>
+    <w:abstractNumId w:val="22"/>
   </w:num>
   <w:num w:numId="6">
     <w:abstractNumId w:val="2"/>
@@ -16401,7 +17276,7 @@
     <w:abstractNumId w:val="17"/>
   </w:num>
   <w:num w:numId="13">
-    <w:abstractNumId w:val="24"/>
+    <w:abstractNumId w:val="25"/>
   </w:num>
   <w:num w:numId="14">
     <w:abstractNumId w:val="9"/>
@@ -16413,10 +17288,10 @@
     <w:abstractNumId w:val="15"/>
   </w:num>
   <w:num w:numId="17">
-    <w:abstractNumId w:val="22"/>
+    <w:abstractNumId w:val="23"/>
   </w:num>
   <w:num w:numId="18">
-    <w:abstractNumId w:val="20"/>
+    <w:abstractNumId w:val="21"/>
   </w:num>
   <w:num w:numId="19">
     <w:abstractNumId w:val="18"/>
@@ -16437,16 +17312,19 @@
     <w:abstractNumId w:val="16"/>
   </w:num>
   <w:num w:numId="25">
-    <w:abstractNumId w:val="23"/>
+    <w:abstractNumId w:val="24"/>
   </w:num>
   <w:num w:numId="26">
     <w:abstractNumId w:val="3"/>
+  </w:num>
+  <w:num w:numId="27">
+    <w:abstractNumId w:val="20"/>
   </w:num>
 </w:numbering>
 </file>
 
 <file path=word/styles.xml><?xml version="1.0" encoding="utf-8"?>
-<w:styles xmlns:mc="http://schemas.openxmlformats.org/markup-compatibility/2006" xmlns:r="http://schemas.openxmlformats.org/officeDocument/2006/relationships" xmlns:w="http://schemas.openxmlformats.org/wordprocessingml/2006/main" xmlns:w14="http://schemas.microsoft.com/office/word/2010/wordml" xmlns:w15="http://schemas.microsoft.com/office/word/2012/wordml" xmlns:w16cid="http://schemas.microsoft.com/office/word/2016/wordml/cid" xmlns:w16se="http://schemas.microsoft.com/office/word/2015/wordml/symex" mc:Ignorable="w14 w15 w16se w16cid">
+<w:styles xmlns:mc="http://schemas.openxmlformats.org/markup-compatibility/2006" xmlns:r="http://schemas.openxmlformats.org/officeDocument/2006/relationships" xmlns:w="http://schemas.openxmlformats.org/wordprocessingml/2006/main" xmlns:w14="http://schemas.microsoft.com/office/word/2010/wordml" xmlns:w15="http://schemas.microsoft.com/office/word/2012/wordml" xmlns:w16cex="http://schemas.microsoft.com/office/word/2018/wordml/cex" xmlns:w16cid="http://schemas.microsoft.com/office/word/2016/wordml/cid" xmlns:w16="http://schemas.microsoft.com/office/word/2018/wordml" xmlns:w16se="http://schemas.microsoft.com/office/word/2015/wordml/symex" mc:Ignorable="w14 w15 w16se w16cid w16 w16cex">
   <w:docDefaults>
     <w:rPrDefault>
       <w:rPr>
@@ -17133,6 +18011,18 @@
       <w:szCs w:val="18"/>
     </w:rPr>
   </w:style>
+  <w:style w:type="character" w:styleId="UnresolvedMention">
+    <w:name w:val="Unresolved Mention"/>
+    <w:basedOn w:val="DefaultParagraphFont"/>
+    <w:uiPriority w:val="99"/>
+    <w:semiHidden/>
+    <w:unhideWhenUsed/>
+    <w:rsid w:val="004B2039"/>
+    <w:rPr>
+      <w:color w:val="605E5C"/>
+      <w:shd w:val="clear" w:color="auto" w:fill="E1DFDD"/>
+    </w:rPr>
+  </w:style>
 </w:styles>
 </file>
 
@@ -17429,4 +18319,16 @@
     </a:ext>
   </a:extLst>
 </a:theme>
+</file>
+
+<file path=customXml/item1.xml><?xml version="1.0" encoding="utf-8"?>
+<b:Sources xmlns:b="http://schemas.openxmlformats.org/officeDocument/2006/bibliography" xmlns="http://schemas.openxmlformats.org/officeDocument/2006/bibliography" SelectedStyle="\APASixthEditionOfficeOnline.xsl" StyleName="APA" Version="6"/>
+</file>
+
+<file path=customXml/itemProps1.xml><?xml version="1.0" encoding="utf-8"?>
+<ds:datastoreItem xmlns:ds="http://schemas.openxmlformats.org/officeDocument/2006/customXml" ds:itemID="{67B1A5C7-8C5F-404C-9D26-999C68DF9707}">
+  <ds:schemaRefs>
+    <ds:schemaRef ds:uri="http://schemas.openxmlformats.org/officeDocument/2006/bibliography"/>
+  </ds:schemaRefs>
+</ds:datastoreItem>
 </file>
</xml_diff>